<commit_message>
Fini de créer la deletion, il faut faire l'update (mélange déletion et insertion)
</commit_message>
<xml_diff>
--- a/Rapport ADSA POUPET - GUILLON BONY.docx
+++ b/Rapport ADSA POUPET - GUILLON BONY.docx
@@ -11,6 +11,7 @@
           <w:sz w:val="36"/>
           <w:szCs w:val="36"/>
           <w:u w:val="single"/>
+          <w:lang w:val="en-GB"/>
         </w:rPr>
       </w:pPr>
       <w:r>
@@ -20,6 +21,7 @@
           <w:sz w:val="36"/>
           <w:szCs w:val="36"/>
           <w:u w:val="single"/>
+          <w:lang w:val="en-GB"/>
         </w:rPr>
         <w:t>Advanced Data Structure and Algorithms</w:t>
       </w:r>
@@ -33,6 +35,7 @@
           <w:sz w:val="36"/>
           <w:szCs w:val="36"/>
           <w:u w:val="single"/>
+          <w:lang w:val="en-GB"/>
         </w:rPr>
       </w:pPr>
       <w:r>
@@ -42,6 +45,7 @@
           <w:sz w:val="36"/>
           <w:szCs w:val="36"/>
           <w:u w:val="single"/>
+          <w:lang w:val="en-GB"/>
         </w:rPr>
         <w:t>Mini-Problem Among Us</w:t>
       </w:r>
@@ -55,6 +59,7 @@
           <w:sz w:val="36"/>
           <w:szCs w:val="36"/>
           <w:u w:val="single"/>
+          <w:lang w:val="en-GB"/>
         </w:rPr>
       </w:pPr>
     </w:p>
@@ -67,11 +72,19 @@
           <w:sz w:val="24"/>
           <w:szCs w:val="24"/>
           <w:u w:val="single"/>
+          <w:lang w:val="en-GB"/>
         </w:rPr>
       </w:pPr>
     </w:p>
     <w:sdt>
       <w:sdtPr>
+        <w:rPr>
+          <w:rFonts w:asciiTheme="minorHAnsi" w:eastAsiaTheme="minorHAnsi" w:hAnsiTheme="minorHAnsi" w:cstheme="minorBidi"/>
+          <w:color w:val="auto"/>
+          <w:sz w:val="22"/>
+          <w:szCs w:val="22"/>
+          <w:lang w:eastAsia="en-US"/>
+        </w:rPr>
         <w:id w:val="333958602"/>
         <w:docPartObj>
           <w:docPartGallery w:val="Table of Contents"/>
@@ -80,13 +93,8 @@
       </w:sdtPr>
       <w:sdtEndPr>
         <w:rPr>
-          <w:rFonts w:asciiTheme="minorHAnsi" w:eastAsiaTheme="minorHAnsi" w:hAnsiTheme="minorHAnsi" w:cstheme="minorBidi"/>
           <w:b/>
           <w:bCs/>
-          <w:color w:val="auto"/>
-          <w:sz w:val="22"/>
-          <w:szCs w:val="22"/>
-          <w:lang w:eastAsia="en-US"/>
         </w:rPr>
       </w:sdtEndPr>
       <w:sdtContent>
@@ -873,15 +881,27 @@
     <w:p>
       <w:pPr>
         <w:pStyle w:val="Titre2"/>
+        <w:rPr>
+          <w:lang w:val="en-GB"/>
+        </w:rPr>
       </w:pPr>
       <w:bookmarkStart w:id="0" w:name="_Toc56706432"/>
       <w:r>
+        <w:rPr>
+          <w:lang w:val="en-GB"/>
+        </w:rPr>
         <w:lastRenderedPageBreak/>
         <w:t>Step 1 : To organize the tournament</w:t>
       </w:r>
       <w:bookmarkEnd w:id="0"/>
     </w:p>
-    <w:p/>
+    <w:p>
+      <w:pPr>
+        <w:rPr>
+          <w:lang w:val="en-GB"/>
+        </w:rPr>
+      </w:pPr>
+    </w:p>
     <w:p>
       <w:pPr>
         <w:pStyle w:val="Titre3"/>
@@ -1011,7 +1031,35 @@
         <w:rPr>
           <w:lang w:val="en-GB"/>
         </w:rPr>
-        <w:t>Player, Score, Left_Node and Right_Node.</w:t>
+        <w:t xml:space="preserve">Player, Score, </w:t>
+      </w:r>
+      <w:proofErr w:type="spellStart"/>
+      <w:r>
+        <w:rPr>
+          <w:lang w:val="en-GB"/>
+        </w:rPr>
+        <w:t>Left_Node</w:t>
+      </w:r>
+      <w:proofErr w:type="spellEnd"/>
+      <w:r>
+        <w:rPr>
+          <w:lang w:val="en-GB"/>
+        </w:rPr>
+        <w:t xml:space="preserve"> and </w:t>
+      </w:r>
+      <w:proofErr w:type="spellStart"/>
+      <w:r>
+        <w:rPr>
+          <w:lang w:val="en-GB"/>
+        </w:rPr>
+        <w:t>Right_Node</w:t>
+      </w:r>
+      <w:proofErr w:type="spellEnd"/>
+      <w:r>
+        <w:rPr>
+          <w:lang w:val="en-GB"/>
+        </w:rPr>
+        <w:t>.</w:t>
       </w:r>
       <w:r>
         <w:rPr>
@@ -1029,6 +1077,185 @@
     </w:p>
     <w:p>
       <w:pPr>
+        <w:rPr>
+          <w:lang w:val="en-GB"/>
+        </w:rPr>
+      </w:pPr>
+      <w:r>
+        <w:rPr>
+          <w:lang w:val="en-GB"/>
+        </w:rPr>
+        <w:t xml:space="preserve">But after realizing that multiple players could have the same score, we became concerned about </w:t>
+      </w:r>
+      <w:r>
+        <w:rPr>
+          <w:lang w:val="en-GB"/>
+        </w:rPr>
+        <w:t>creating a node for each player and using its score as key</w:t>
+      </w:r>
+      <w:r>
+        <w:rPr>
+          <w:lang w:val="en-GB"/>
+        </w:rPr>
+        <w:t>. Indeed</w:t>
+      </w:r>
+      <w:r>
+        <w:rPr>
+          <w:lang w:val="en-GB"/>
+        </w:rPr>
+        <w:t>,</w:t>
+      </w:r>
+      <w:r>
+        <w:rPr>
+          <w:lang w:val="en-GB"/>
+        </w:rPr>
+        <w:t xml:space="preserve"> we would eventually have to delete or retrieve a specific player </w:t>
+      </w:r>
+      <w:r>
+        <w:rPr>
+          <w:lang w:val="en-GB"/>
+        </w:rPr>
+        <w:t xml:space="preserve">and this task would not be easy if </w:t>
+      </w:r>
+      <w:r>
+        <w:rPr>
+          <w:lang w:val="en-GB"/>
+        </w:rPr>
+        <w:t>its</w:t>
+      </w:r>
+      <w:r>
+        <w:rPr>
+          <w:lang w:val="en-GB"/>
+        </w:rPr>
+        <w:t xml:space="preserve"> key wasn’t unique.</w:t>
+      </w:r>
+    </w:p>
+    <w:p>
+      <w:pPr>
+        <w:rPr>
+          <w:lang w:val="en-GB"/>
+        </w:rPr>
+      </w:pPr>
+      <w:r>
+        <w:rPr>
+          <w:lang w:val="en-GB"/>
+        </w:rPr>
+        <w:t>So we decided to change our definition of a Node</w:t>
+      </w:r>
+      <w:r>
+        <w:rPr>
+          <w:lang w:val="en-GB"/>
+        </w:rPr>
+        <w:t xml:space="preserve"> to an element containing the list of the players having a defined score (which we would consider as the node’s key).</w:t>
+      </w:r>
+    </w:p>
+    <w:p>
+      <w:pPr>
+        <w:rPr>
+          <w:lang w:val="en-GB"/>
+        </w:rPr>
+      </w:pPr>
+      <w:r>
+        <w:rPr>
+          <w:lang w:val="en-GB"/>
+        </w:rPr>
+        <w:t xml:space="preserve">Here is an example of the result of an </w:t>
+      </w:r>
+      <w:proofErr w:type="spellStart"/>
+      <w:r>
+        <w:rPr>
+          <w:lang w:val="en-GB"/>
+        </w:rPr>
+        <w:t>Inorder</w:t>
+      </w:r>
+      <w:proofErr w:type="spellEnd"/>
+      <w:r>
+        <w:rPr>
+          <w:lang w:val="en-GB"/>
+        </w:rPr>
+        <w:t xml:space="preserve"> traversal of a test tree : </w:t>
+      </w:r>
+    </w:p>
+    <w:p>
+      <w:pPr>
+        <w:rPr>
+          <w:lang w:val="en-GB"/>
+        </w:rPr>
+      </w:pPr>
+      <w:r>
+        <w:rPr>
+          <w:lang w:val="en-GB"/>
+        </w:rPr>
+        <w:drawing>
+          <wp:inline distT="0" distB="0" distL="0" distR="0" wp14:anchorId="7C3F3E68" wp14:editId="214A1DDC">
+            <wp:extent cx="3551228" cy="937341"/>
+            <wp:effectExtent l="0" t="0" r="0" b="0"/>
+            <wp:docPr id="1" name="Image 1"/>
+            <wp:cNvGraphicFramePr>
+              <a:graphicFrameLocks xmlns:a="http://schemas.openxmlformats.org/drawingml/2006/main" noChangeAspect="1"/>
+            </wp:cNvGraphicFramePr>
+            <a:graphic xmlns:a="http://schemas.openxmlformats.org/drawingml/2006/main">
+              <a:graphicData uri="http://schemas.openxmlformats.org/drawingml/2006/picture">
+                <pic:pic xmlns:pic="http://schemas.openxmlformats.org/drawingml/2006/picture">
+                  <pic:nvPicPr>
+                    <pic:cNvPr id="1" name=""/>
+                    <pic:cNvPicPr/>
+                  </pic:nvPicPr>
+                  <pic:blipFill>
+                    <a:blip r:embed="rId8"/>
+                    <a:stretch>
+                      <a:fillRect/>
+                    </a:stretch>
+                  </pic:blipFill>
+                  <pic:spPr>
+                    <a:xfrm>
+                      <a:off x="0" y="0"/>
+                      <a:ext cx="3551228" cy="937341"/>
+                    </a:xfrm>
+                    <a:prstGeom prst="rect">
+                      <a:avLst/>
+                    </a:prstGeom>
+                  </pic:spPr>
+                </pic:pic>
+              </a:graphicData>
+            </a:graphic>
+          </wp:inline>
+        </w:drawing>
+      </w:r>
+    </w:p>
+    <w:p>
+      <w:pPr>
+        <w:rPr>
+          <w:lang w:val="en-GB"/>
+        </w:rPr>
+      </w:pPr>
+      <w:r>
+        <w:rPr>
+          <w:lang w:val="en-GB"/>
+        </w:rPr>
+        <w:t xml:space="preserve">We can see that having multiple players with the same score isn’t an issue, </w:t>
+      </w:r>
+      <w:r>
+        <w:rPr>
+          <w:lang w:val="en-GB"/>
+        </w:rPr>
+        <w:t xml:space="preserve">as the Score value stays unique. If a new player </w:t>
+      </w:r>
+      <w:r>
+        <w:rPr>
+          <w:lang w:val="en-GB"/>
+        </w:rPr>
+        <w:t xml:space="preserve">is added, a new node is created for him is no other player has the same score. If someone already has the same score as him, the new player’s name is added to </w:t>
+      </w:r>
+      <w:r>
+        <w:rPr>
+          <w:lang w:val="en-GB"/>
+        </w:rPr>
+        <w:t>the Player’s list of this node.</w:t>
+      </w:r>
+    </w:p>
+    <w:p>
+      <w:pPr>
         <w:pStyle w:val="Titre3"/>
         <w:rPr>
           <w:lang w:val="en-GB"/>
@@ -1107,7 +1334,21 @@
         <w:rPr>
           <w:lang w:val="en-GB"/>
         </w:rPr>
-        <w:t xml:space="preserve">c search would have a complexity of only O(logn), but it requires a </w:t>
+        <w:t>c search would have a complexity of only O(</w:t>
+      </w:r>
+      <w:proofErr w:type="spellStart"/>
+      <w:r>
+        <w:rPr>
+          <w:lang w:val="en-GB"/>
+        </w:rPr>
+        <w:t>logn</w:t>
+      </w:r>
+      <w:proofErr w:type="spellEnd"/>
+      <w:r>
+        <w:rPr>
+          <w:lang w:val="en-GB"/>
+        </w:rPr>
+        <w:t xml:space="preserve">), but it requires a </w:t>
       </w:r>
       <w:r>
         <w:rPr>
@@ -1167,7 +1408,21 @@
         <w:rPr>
           <w:lang w:val="en-GB"/>
         </w:rPr>
-        <w:t>one of the best sorting algorithms is the merge sort which has a complexity of O(nlogn).</w:t>
+        <w:t>one of the best sorting algorithms is the merge sort which has a complexity of O(</w:t>
+      </w:r>
+      <w:proofErr w:type="spellStart"/>
+      <w:r>
+        <w:rPr>
+          <w:lang w:val="en-GB"/>
+        </w:rPr>
+        <w:t>nlogn</w:t>
+      </w:r>
+      <w:proofErr w:type="spellEnd"/>
+      <w:r>
+        <w:rPr>
+          <w:lang w:val="en-GB"/>
+        </w:rPr>
+        <w:t>).</w:t>
       </w:r>
       <w:r>
         <w:rPr>
@@ -1185,7 +1440,21 @@
         <w:rPr>
           <w:lang w:val="en-GB"/>
         </w:rPr>
-        <w:t xml:space="preserve"> of O(nlogn) whereas the </w:t>
+        <w:t xml:space="preserve"> of O(</w:t>
+      </w:r>
+      <w:proofErr w:type="spellStart"/>
+      <w:r>
+        <w:rPr>
+          <w:lang w:val="en-GB"/>
+        </w:rPr>
+        <w:t>nlogn</w:t>
+      </w:r>
+      <w:proofErr w:type="spellEnd"/>
+      <w:r>
+        <w:rPr>
+          <w:lang w:val="en-GB"/>
+        </w:rPr>
+        <w:t xml:space="preserve">) whereas the </w:t>
       </w:r>
       <w:r>
         <w:rPr>
@@ -1209,7 +1478,21 @@
         <w:rPr>
           <w:lang w:val="en-GB"/>
         </w:rPr>
-        <w:t xml:space="preserve"> us to find a data structure with a complexity of O(logn)</w:t>
+        <w:t xml:space="preserve"> us to find a data structure with a complexity of O(</w:t>
+      </w:r>
+      <w:proofErr w:type="spellStart"/>
+      <w:r>
+        <w:rPr>
+          <w:lang w:val="en-GB"/>
+        </w:rPr>
+        <w:t>logn</w:t>
+      </w:r>
+      <w:proofErr w:type="spellEnd"/>
+      <w:r>
+        <w:rPr>
+          <w:lang w:val="en-GB"/>
+        </w:rPr>
+        <w:t>)</w:t>
       </w:r>
       <w:r>
         <w:rPr>
@@ -1261,7 +1544,272 @@
         </w:rPr>
         <w:t>a tree and had to decide which type</w:t>
       </w:r>
-      <w:bookmarkStart w:id="3" w:name="_GoBack"/>
+    </w:p>
+    <w:p>
+      <w:pPr>
+        <w:rPr>
+          <w:lang w:val="en-GB"/>
+        </w:rPr>
+      </w:pPr>
+      <w:r>
+        <w:rPr>
+          <w:lang w:val="en-GB"/>
+        </w:rPr>
+        <w:t>W</w:t>
+      </w:r>
+      <w:r>
+        <w:rPr>
+          <w:lang w:val="en-GB"/>
+        </w:rPr>
+        <w:t xml:space="preserve">e chose to use an AVL Tree (as mentioned </w:t>
+      </w:r>
+      <w:r>
+        <w:rPr>
+          <w:lang w:val="en-GB"/>
+        </w:rPr>
+        <w:t>in the previous question</w:t>
+      </w:r>
+      <w:r>
+        <w:rPr>
+          <w:lang w:val="en-GB"/>
+        </w:rPr>
+        <w:t>)</w:t>
+      </w:r>
+      <w:r>
+        <w:rPr>
+          <w:lang w:val="en-GB"/>
+        </w:rPr>
+        <w:t>.</w:t>
+      </w:r>
+      <w:r>
+        <w:rPr>
+          <w:lang w:val="en-GB"/>
+        </w:rPr>
+        <w:t xml:space="preserve"> Indeed, its </w:t>
+      </w:r>
+      <w:r>
+        <w:rPr>
+          <w:lang w:val="en-GB"/>
+        </w:rPr>
+        <w:t>worst-case</w:t>
+      </w:r>
+      <w:r>
+        <w:rPr>
+          <w:lang w:val="en-GB"/>
+        </w:rPr>
+        <w:t xml:space="preserve"> time complexity for search, insertion and deletion </w:t>
+      </w:r>
+      <w:r>
+        <w:rPr>
+          <w:lang w:val="en-GB"/>
+        </w:rPr>
+        <w:t>are O(</w:t>
+      </w:r>
+      <w:proofErr w:type="spellStart"/>
+      <w:r>
+        <w:rPr>
+          <w:lang w:val="en-GB"/>
+        </w:rPr>
+        <w:t>log</w:t>
+      </w:r>
+      <w:r>
+        <w:rPr>
+          <w:lang w:val="en-GB"/>
+        </w:rPr>
+        <w:t>n</w:t>
+      </w:r>
+      <w:proofErr w:type="spellEnd"/>
+      <w:r>
+        <w:rPr>
+          <w:lang w:val="en-GB"/>
+        </w:rPr>
+        <w:t>), as asked by the statement</w:t>
+      </w:r>
+      <w:r>
+        <w:rPr>
+          <w:lang w:val="en-GB"/>
+        </w:rPr>
+        <w:t xml:space="preserve"> and it is the most optimised type of tree that we know of.</w:t>
+      </w:r>
+    </w:p>
+    <w:p>
+      <w:pPr>
+        <w:rPr>
+          <w:lang w:val="en-GB"/>
+        </w:rPr>
+      </w:pPr>
+      <w:r>
+        <w:rPr>
+          <w:lang w:val="en-GB"/>
+        </w:rPr>
+        <w:lastRenderedPageBreak/>
+        <w:t xml:space="preserve">We then created an </w:t>
+      </w:r>
+      <w:proofErr w:type="spellStart"/>
+      <w:r>
+        <w:rPr>
+          <w:lang w:val="en-GB"/>
+        </w:rPr>
+        <w:t>AVL_Tree</w:t>
+      </w:r>
+      <w:proofErr w:type="spellEnd"/>
+      <w:r>
+        <w:rPr>
+          <w:lang w:val="en-GB"/>
+        </w:rPr>
+        <w:t xml:space="preserve"> class containing the </w:t>
+      </w:r>
+      <w:r>
+        <w:rPr>
+          <w:lang w:val="en-GB"/>
+        </w:rPr>
+        <w:t xml:space="preserve">‘insert’ </w:t>
+      </w:r>
+      <w:r>
+        <w:rPr>
+          <w:lang w:val="en-GB"/>
+        </w:rPr>
+        <w:t>function</w:t>
+      </w:r>
+      <w:r>
+        <w:rPr>
+          <w:lang w:val="en-GB"/>
+        </w:rPr>
+        <w:t xml:space="preserve"> which allows us</w:t>
+      </w:r>
+      <w:r>
+        <w:rPr>
+          <w:lang w:val="en-GB"/>
+        </w:rPr>
+        <w:t xml:space="preserve"> to add an element to the AVL structure</w:t>
+      </w:r>
+      <w:r>
+        <w:rPr>
+          <w:lang w:val="en-GB"/>
+        </w:rPr>
+        <w:t xml:space="preserve">. We also added the </w:t>
+      </w:r>
+      <w:r>
+        <w:rPr>
+          <w:lang w:val="en-GB"/>
+        </w:rPr>
+        <w:t xml:space="preserve">subsidiaries functions needed to make the first </w:t>
+      </w:r>
+      <w:r>
+        <w:rPr>
+          <w:lang w:val="en-GB"/>
+        </w:rPr>
+        <w:t xml:space="preserve">one </w:t>
+      </w:r>
+      <w:r>
+        <w:rPr>
+          <w:lang w:val="en-GB"/>
+        </w:rPr>
+        <w:t>work correctly</w:t>
+      </w:r>
+    </w:p>
+    <w:p>
+      <w:pPr>
+        <w:pStyle w:val="Titre3"/>
+        <w:rPr>
+          <w:lang w:val="en-GB"/>
+        </w:rPr>
+      </w:pPr>
+      <w:r>
+        <w:rPr>
+          <w:lang w:val="en-GB"/>
+        </w:rPr>
+        <w:t>Present and argue about a method that randomize player score at each game (between 0 point to 12 points)</w:t>
+      </w:r>
+    </w:p>
+    <w:p>
+      <w:pPr>
+        <w:rPr>
+          <w:lang w:val="en-GB"/>
+        </w:rPr>
+      </w:pPr>
+      <w:r>
+        <w:rPr>
+          <w:lang w:val="en-GB"/>
+        </w:rPr>
+        <w:t xml:space="preserve">We do not understand </w:t>
+      </w:r>
+      <w:r>
+        <w:rPr>
+          <w:lang w:val="en-GB"/>
+        </w:rPr>
+        <w:t xml:space="preserve">why a player should get a random score between 0 and 12. </w:t>
+      </w:r>
+    </w:p>
+    <w:p>
+      <w:pPr>
+        <w:rPr>
+          <w:lang w:val="en-GB"/>
+        </w:rPr>
+      </w:pPr>
+      <w:r>
+        <w:rPr>
+          <w:lang w:val="en-GB"/>
+        </w:rPr>
+        <w:t xml:space="preserve">First, 12 is not the maximum score that you can get in a game. Indeed if you are an Imposter and kill </w:t>
+      </w:r>
+      <w:r>
+        <w:rPr>
+          <w:lang w:val="en-GB"/>
+        </w:rPr>
+        <w:t>7</w:t>
+      </w:r>
+      <w:r>
+        <w:rPr>
+          <w:lang w:val="en-GB"/>
+        </w:rPr>
+        <w:t xml:space="preserve"> people (the maximum amount</w:t>
+      </w:r>
+      <w:r>
+        <w:rPr>
+          <w:lang w:val="en-GB"/>
+        </w:rPr>
+        <w:t xml:space="preserve"> if the other imposter is </w:t>
+      </w:r>
+      <w:r>
+        <w:rPr>
+          <w:lang w:val="en-GB"/>
+        </w:rPr>
+        <w:t>unmasked before having the opportunity to kill someone</w:t>
+      </w:r>
+      <w:r>
+        <w:rPr>
+          <w:lang w:val="en-GB"/>
+        </w:rPr>
+        <w:t>)</w:t>
+      </w:r>
+      <w:r>
+        <w:rPr>
+          <w:lang w:val="en-GB"/>
+        </w:rPr>
+        <w:t xml:space="preserve"> and thus win the game your score should be </w:t>
+      </w:r>
+      <w:r>
+        <w:rPr>
+          <w:lang w:val="en-GB"/>
+        </w:rPr>
+        <w:t>3*7 + 10 = 31.</w:t>
+      </w:r>
+    </w:p>
+    <w:p>
+      <w:pPr>
+        <w:pStyle w:val="Titre3"/>
+        <w:rPr>
+          <w:lang w:val="en-GB"/>
+        </w:rPr>
+      </w:pPr>
+      <w:bookmarkStart w:id="3" w:name="_Toc56706436"/>
+      <w:r>
+        <w:rPr>
+          <w:lang w:val="en-GB"/>
+        </w:rPr>
+        <w:t>Present and argue about a method to update Players score and the database</w:t>
+      </w:r>
       <w:bookmarkEnd w:id="3"/>
     </w:p>
     <w:p>
@@ -1270,60 +1818,279 @@
           <w:lang w:val="en-GB"/>
         </w:rPr>
       </w:pPr>
-      <w:r>
-        <w:rPr>
-          <w:lang w:val="en-GB"/>
-        </w:rPr>
-        <w:t xml:space="preserve">Instead we chose to use an AVL Tree (as mentioned </w:t>
-      </w:r>
-      <w:r>
-        <w:rPr>
-          <w:lang w:val="en-GB"/>
-        </w:rPr>
-        <w:t>in the previous question</w:t>
-      </w:r>
-      <w:r>
-        <w:rPr>
-          <w:lang w:val="en-GB"/>
-        </w:rPr>
-        <w:t>)</w:t>
-      </w:r>
-      <w:r>
-        <w:rPr>
-          <w:lang w:val="en-GB"/>
-        </w:rPr>
-        <w:t>.</w:t>
-      </w:r>
-      <w:r>
-        <w:rPr>
-          <w:lang w:val="en-GB"/>
-        </w:rPr>
-        <w:t xml:space="preserve"> Indeed, its </w:t>
-      </w:r>
-      <w:r>
-        <w:rPr>
-          <w:lang w:val="en-GB"/>
-        </w:rPr>
-        <w:t>worst-case</w:t>
-      </w:r>
-      <w:r>
-        <w:rPr>
-          <w:lang w:val="en-GB"/>
-        </w:rPr>
-        <w:t xml:space="preserve"> time complexity for search, insertion and deletion </w:t>
-      </w:r>
-      <w:r>
-        <w:rPr>
-          <w:lang w:val="en-GB"/>
-        </w:rPr>
-        <w:t>are O(log</w:t>
-      </w:r>
-      <w:r>
-        <w:rPr>
-          <w:lang w:val="en-GB"/>
-        </w:rPr>
-        <w:t>n), as asked by the statement.</w:t>
-      </w:r>
+    </w:p>
+    <w:p>
+      <w:pPr>
+        <w:rPr>
+          <w:lang w:val="en-GB"/>
+        </w:rPr>
+      </w:pPr>
+      <w:r>
+        <w:rPr>
+          <w:lang w:val="en-GB"/>
+        </w:rPr>
+        <w:t xml:space="preserve">The previous method returns a dictionary with 10 keys (the names of the players) </w:t>
+      </w:r>
+      <w:r>
+        <w:rPr>
+          <w:lang w:val="en-GB"/>
+        </w:rPr>
+        <w:t>and 10 values (their score).</w:t>
+      </w:r>
+    </w:p>
+    <w:p>
+      <w:pPr>
+        <w:rPr>
+          <w:lang w:val="en-GB"/>
+        </w:rPr>
+      </w:pPr>
+      <w:r>
+        <w:rPr>
+          <w:lang w:val="en-GB"/>
+        </w:rPr>
+        <w:t>We first thought of creating a c</w:t>
+      </w:r>
+      <w:r>
+        <w:rPr>
+          <w:lang w:val="en-GB"/>
+        </w:rPr>
+        <w:t xml:space="preserve">opy of the </w:t>
+      </w:r>
+      <w:proofErr w:type="spellStart"/>
+      <w:r>
+        <w:rPr>
+          <w:lang w:val="en-GB"/>
+        </w:rPr>
+        <w:t>AVL_Tree</w:t>
+      </w:r>
+      <w:proofErr w:type="spellEnd"/>
+      <w:r>
+        <w:rPr>
+          <w:lang w:val="en-GB"/>
+        </w:rPr>
+        <w:t xml:space="preserve"> with a new root and inserting </w:t>
+      </w:r>
+      <w:r>
+        <w:rPr>
+          <w:lang w:val="en-GB"/>
+        </w:rPr>
+        <w:t xml:space="preserve">in it </w:t>
+      </w:r>
+      <w:r>
+        <w:rPr>
+          <w:lang w:val="en-GB"/>
+        </w:rPr>
+        <w:t xml:space="preserve">all the nodes of the original root </w:t>
+      </w:r>
+      <w:r>
+        <w:rPr>
+          <w:lang w:val="en-GB"/>
+        </w:rPr>
+        <w:t>while just changing the values of the scores of the nodes with a player value equal to one of the dictionary’</w:t>
+      </w:r>
+      <w:r>
+        <w:rPr>
+          <w:lang w:val="en-GB"/>
+        </w:rPr>
+        <w:t xml:space="preserve">s </w:t>
+      </w:r>
+      <w:r>
+        <w:rPr>
+          <w:lang w:val="en-GB"/>
+        </w:rPr>
+        <w:t>keys.</w:t>
+      </w:r>
+      <w:r>
+        <w:rPr>
+          <w:lang w:val="en-GB"/>
+        </w:rPr>
+        <w:t xml:space="preserve"> Thus we would </w:t>
+      </w:r>
+      <w:r>
+        <w:rPr>
+          <w:lang w:val="en-GB"/>
+        </w:rPr>
+        <w:t xml:space="preserve">have always worked with 2 AVL </w:t>
+      </w:r>
+      <w:r>
+        <w:rPr>
+          <w:lang w:val="en-GB"/>
+        </w:rPr>
+        <w:t>Trees:</w:t>
+      </w:r>
+      <w:r>
+        <w:rPr>
+          <w:lang w:val="en-GB"/>
+        </w:rPr>
+        <w:t xml:space="preserve"> </w:t>
+      </w:r>
+      <w:r>
+        <w:rPr>
+          <w:lang w:val="en-GB"/>
+        </w:rPr>
+        <w:t xml:space="preserve">an up-to-date version and </w:t>
+      </w:r>
+      <w:r>
+        <w:rPr>
+          <w:lang w:val="en-GB"/>
+        </w:rPr>
+        <w:t>another</w:t>
+      </w:r>
+      <w:r>
+        <w:rPr>
+          <w:lang w:val="en-GB"/>
+        </w:rPr>
+        <w:t xml:space="preserve"> version used only to temporarily store </w:t>
+      </w:r>
+      <w:r>
+        <w:rPr>
+          <w:lang w:val="en-GB"/>
+        </w:rPr>
+        <w:t>the other while the results are being updated.</w:t>
+      </w:r>
+    </w:p>
+    <w:p>
+      <w:pPr>
+        <w:rPr>
+          <w:lang w:val="en-GB"/>
+        </w:rPr>
+      </w:pPr>
+      <w:r>
+        <w:rPr>
+          <w:lang w:val="en-GB"/>
+        </w:rPr>
+        <w:t xml:space="preserve">We </w:t>
+      </w:r>
+      <w:r>
+        <w:rPr>
+          <w:lang w:val="en-GB"/>
+        </w:rPr>
+        <w:t xml:space="preserve">finally decided against it. Indeed, it would have meant keeping </w:t>
+      </w:r>
+      <w:r>
+        <w:rPr>
+          <w:lang w:val="en-GB"/>
+        </w:rPr>
+        <w:t>track of 2 AVL Trees sized variables which would have taken a toll on the memor</w:t>
+      </w:r>
+      <w:r>
+        <w:rPr>
+          <w:lang w:val="en-GB"/>
+        </w:rPr>
+        <w:t>y</w:t>
+      </w:r>
+      <w:r>
+        <w:rPr>
+          <w:lang w:val="en-GB"/>
+        </w:rPr>
+        <w:t xml:space="preserve"> if their size was big enough.</w:t>
+      </w:r>
+    </w:p>
+    <w:p>
+      <w:pPr>
+        <w:rPr>
+          <w:lang w:val="en-GB"/>
+        </w:rPr>
+      </w:pPr>
+      <w:r>
+        <w:rPr>
+          <w:lang w:val="en-GB"/>
+        </w:rPr>
+        <w:t>Therefore</w:t>
+      </w:r>
+      <w:r>
+        <w:rPr>
+          <w:lang w:val="en-GB"/>
+        </w:rPr>
+        <w:t>,</w:t>
+      </w:r>
+      <w:r>
+        <w:rPr>
+          <w:lang w:val="en-GB"/>
+        </w:rPr>
+        <w:t xml:space="preserve"> we decided to create a Node updating function which would </w:t>
+      </w:r>
+      <w:r>
+        <w:rPr>
+          <w:lang w:val="en-GB"/>
+        </w:rPr>
+        <w:t>be composed of 2 steps :</w:t>
+      </w:r>
+    </w:p>
+    <w:p>
+      <w:pPr>
+        <w:pStyle w:val="Paragraphedeliste"/>
+        <w:numPr>
+          <w:ilvl w:val="0"/>
+          <w:numId w:val="3"/>
+        </w:numPr>
+        <w:rPr>
+          <w:lang w:val="en-GB"/>
+        </w:rPr>
+      </w:pPr>
+      <w:r>
+        <w:rPr>
+          <w:lang w:val="en-GB"/>
+        </w:rPr>
+        <w:t>The removal of the player from the player’s list of the Node he is in</w:t>
+      </w:r>
+      <w:r>
+        <w:rPr>
+          <w:lang w:val="en-GB"/>
+        </w:rPr>
+        <w:t xml:space="preserve"> (and the Node deletion if the player was the only element of this list)</w:t>
+      </w:r>
+    </w:p>
+    <w:p>
+      <w:pPr>
+        <w:pStyle w:val="Paragraphedeliste"/>
+        <w:numPr>
+          <w:ilvl w:val="0"/>
+          <w:numId w:val="3"/>
+        </w:numPr>
+        <w:rPr>
+          <w:lang w:val="en-GB"/>
+        </w:rPr>
+      </w:pPr>
+      <w:r>
+        <w:rPr>
+          <w:lang w:val="en-GB"/>
+        </w:rPr>
+        <w:t xml:space="preserve">The </w:t>
+      </w:r>
+      <w:r>
+        <w:rPr>
+          <w:lang w:val="en-GB"/>
+        </w:rPr>
+        <w:t xml:space="preserve">addition of the player to the player’s list of the Node </w:t>
+      </w:r>
+      <w:r>
+        <w:rPr>
+          <w:lang w:val="en-GB"/>
+        </w:rPr>
+        <w:t>corresponding to its updated score</w:t>
+      </w:r>
+      <w:r>
+        <w:rPr>
+          <w:lang w:val="en-GB"/>
+        </w:rPr>
+        <w:t xml:space="preserve"> (or the creation of this Node if none already exists for this score)</w:t>
+      </w:r>
+      <w:r>
+        <w:rPr>
+          <w:lang w:val="en-GB"/>
+        </w:rPr>
+        <w:t xml:space="preserve"> </w:t>
+      </w:r>
+      <w:bookmarkStart w:id="4" w:name="_GoBack"/>
+      <w:bookmarkEnd w:id="4"/>
+    </w:p>
+    <w:p>
+      <w:pPr>
+        <w:rPr>
+          <w:lang w:val="en-GB"/>
+        </w:rPr>
+      </w:pPr>
     </w:p>
     <w:p>
       <w:pPr>
@@ -1332,14 +2099,14 @@
           <w:lang w:val="en-GB"/>
         </w:rPr>
       </w:pPr>
-      <w:bookmarkStart w:id="4" w:name="_Toc56706435"/>
-      <w:r>
-        <w:rPr>
-          <w:lang w:val="en-GB"/>
-        </w:rPr>
-        <w:t>Present and argue about a method that randomize player score at each game (between 0 point to 12 points)</w:t>
-      </w:r>
-      <w:bookmarkEnd w:id="4"/>
+      <w:bookmarkStart w:id="5" w:name="_Toc56706437"/>
+      <w:r>
+        <w:rPr>
+          <w:lang w:val="en-GB"/>
+        </w:rPr>
+        <w:t>Present and argue about a method to create random games based on the database</w:t>
+      </w:r>
+      <w:bookmarkEnd w:id="5"/>
     </w:p>
     <w:p>
       <w:pPr>
@@ -1348,14 +2115,14 @@
           <w:lang w:val="en-GB"/>
         </w:rPr>
       </w:pPr>
-      <w:bookmarkStart w:id="5" w:name="_Toc56706436"/>
-      <w:r>
-        <w:rPr>
-          <w:lang w:val="en-GB"/>
-        </w:rPr>
-        <w:t>Present and argue about a method to update Players score and the database</w:t>
-      </w:r>
-      <w:bookmarkEnd w:id="5"/>
+      <w:bookmarkStart w:id="6" w:name="_Toc56706438"/>
+      <w:r>
+        <w:rPr>
+          <w:lang w:val="en-GB"/>
+        </w:rPr>
+        <w:t>Present and argue about a method to create games based on ranking</w:t>
+      </w:r>
+      <w:bookmarkEnd w:id="6"/>
     </w:p>
     <w:p>
       <w:pPr>
@@ -1364,14 +2131,14 @@
           <w:lang w:val="en-GB"/>
         </w:rPr>
       </w:pPr>
-      <w:bookmarkStart w:id="6" w:name="_Toc56706437"/>
-      <w:r>
-        <w:rPr>
-          <w:lang w:val="en-GB"/>
-        </w:rPr>
-        <w:t>Present and argue about a method to create random games based on the database</w:t>
-      </w:r>
-      <w:bookmarkEnd w:id="6"/>
+      <w:bookmarkStart w:id="7" w:name="_Toc56706439"/>
+      <w:r>
+        <w:rPr>
+          <w:lang w:val="en-GB"/>
+        </w:rPr>
+        <w:t>Present and argue about a method to drop the players and to play game until the last 10 players</w:t>
+      </w:r>
+      <w:bookmarkEnd w:id="7"/>
     </w:p>
     <w:p>
       <w:pPr>
@@ -1380,56 +2147,24 @@
           <w:lang w:val="en-GB"/>
         </w:rPr>
       </w:pPr>
-      <w:bookmarkStart w:id="7" w:name="_Toc56706438"/>
-      <w:r>
-        <w:rPr>
-          <w:lang w:val="en-GB"/>
-        </w:rPr>
-        <w:t>Present and argue about a method to create games based on ranking</w:t>
-      </w:r>
-      <w:bookmarkEnd w:id="7"/>
-    </w:p>
-    <w:p>
-      <w:pPr>
-        <w:pStyle w:val="Titre3"/>
-        <w:rPr>
-          <w:lang w:val="en-GB"/>
-        </w:rPr>
-      </w:pPr>
-      <w:bookmarkStart w:id="8" w:name="_Toc56706439"/>
-      <w:r>
-        <w:rPr>
-          <w:lang w:val="en-GB"/>
-        </w:rPr>
-        <w:t>Present and argue about a method to drop the players and to play game until the last 10 players</w:t>
+      <w:bookmarkStart w:id="8" w:name="_Toc56706440"/>
+      <w:r>
+        <w:rPr>
+          <w:lang w:val="en-GB"/>
+        </w:rPr>
+        <w:t>Present and argue about a method which display the TOP10 players and the podium after the final game.</w:t>
       </w:r>
       <w:bookmarkEnd w:id="8"/>
     </w:p>
     <w:p>
       <w:pPr>
-        <w:pStyle w:val="Titre3"/>
-        <w:rPr>
-          <w:lang w:val="en-GB"/>
-        </w:rPr>
-      </w:pPr>
-      <w:bookmarkStart w:id="9" w:name="_Toc56706440"/>
-      <w:r>
-        <w:rPr>
-          <w:lang w:val="en-GB"/>
-        </w:rPr>
-        <w:t>Present and argue about a method which display the TOP10 players and the podium after the final game.</w:t>
-      </w:r>
-      <w:bookmarkEnd w:id="9"/>
-    </w:p>
-    <w:p>
-      <w:pPr>
         <w:rPr>
           <w:lang w:val="en-GB"/>
         </w:rPr>
       </w:pPr>
     </w:p>
     <w:sectPr>
-      <w:headerReference w:type="default" r:id="rId8"/>
+      <w:headerReference w:type="default" r:id="rId9"/>
       <w:pgSz w:w="11906" w:h="16838"/>
       <w:pgMar w:top="1417" w:right="1417" w:bottom="1417" w:left="1417" w:header="708" w:footer="708" w:gutter="0"/>
       <w:cols w:space="708"/>
@@ -1614,8 +2349,238 @@
       </w:pPr>
     </w:lvl>
   </w:abstractNum>
+  <w:abstractNum w:abstractNumId="1" w15:restartNumberingAfterBreak="0">
+    <w:nsid w:val="12D80AF4"/>
+    <w:multiLevelType w:val="hybridMultilevel"/>
+    <w:tmpl w:val="9B9C3978"/>
+    <w:lvl w:ilvl="0" w:tplc="D0F4CFC6">
+      <w:numFmt w:val="bullet"/>
+      <w:lvlText w:val="-"/>
+      <w:lvlJc w:val="left"/>
+      <w:pPr>
+        <w:ind w:left="408" w:hanging="360"/>
+      </w:pPr>
+      <w:rPr>
+        <w:rFonts w:ascii="Calibri" w:eastAsiaTheme="minorHAnsi" w:hAnsi="Calibri" w:cs="Calibri" w:hint="default"/>
+      </w:rPr>
+    </w:lvl>
+    <w:lvl w:ilvl="1" w:tplc="040C0003" w:tentative="1">
+      <w:start w:val="1"/>
+      <w:numFmt w:val="bullet"/>
+      <w:lvlText w:val="o"/>
+      <w:lvlJc w:val="left"/>
+      <w:pPr>
+        <w:ind w:left="1128" w:hanging="360"/>
+      </w:pPr>
+      <w:rPr>
+        <w:rFonts w:ascii="Courier New" w:hAnsi="Courier New" w:cs="Courier New" w:hint="default"/>
+      </w:rPr>
+    </w:lvl>
+    <w:lvl w:ilvl="2" w:tplc="040C0005" w:tentative="1">
+      <w:start w:val="1"/>
+      <w:numFmt w:val="bullet"/>
+      <w:lvlText w:val=""/>
+      <w:lvlJc w:val="left"/>
+      <w:pPr>
+        <w:ind w:left="1848" w:hanging="360"/>
+      </w:pPr>
+      <w:rPr>
+        <w:rFonts w:ascii="Wingdings" w:hAnsi="Wingdings" w:hint="default"/>
+      </w:rPr>
+    </w:lvl>
+    <w:lvl w:ilvl="3" w:tplc="040C0001" w:tentative="1">
+      <w:start w:val="1"/>
+      <w:numFmt w:val="bullet"/>
+      <w:lvlText w:val=""/>
+      <w:lvlJc w:val="left"/>
+      <w:pPr>
+        <w:ind w:left="2568" w:hanging="360"/>
+      </w:pPr>
+      <w:rPr>
+        <w:rFonts w:ascii="Symbol" w:hAnsi="Symbol" w:hint="default"/>
+      </w:rPr>
+    </w:lvl>
+    <w:lvl w:ilvl="4" w:tplc="040C0003" w:tentative="1">
+      <w:start w:val="1"/>
+      <w:numFmt w:val="bullet"/>
+      <w:lvlText w:val="o"/>
+      <w:lvlJc w:val="left"/>
+      <w:pPr>
+        <w:ind w:left="3288" w:hanging="360"/>
+      </w:pPr>
+      <w:rPr>
+        <w:rFonts w:ascii="Courier New" w:hAnsi="Courier New" w:cs="Courier New" w:hint="default"/>
+      </w:rPr>
+    </w:lvl>
+    <w:lvl w:ilvl="5" w:tplc="040C0005" w:tentative="1">
+      <w:start w:val="1"/>
+      <w:numFmt w:val="bullet"/>
+      <w:lvlText w:val=""/>
+      <w:lvlJc w:val="left"/>
+      <w:pPr>
+        <w:ind w:left="4008" w:hanging="360"/>
+      </w:pPr>
+      <w:rPr>
+        <w:rFonts w:ascii="Wingdings" w:hAnsi="Wingdings" w:hint="default"/>
+      </w:rPr>
+    </w:lvl>
+    <w:lvl w:ilvl="6" w:tplc="040C0001" w:tentative="1">
+      <w:start w:val="1"/>
+      <w:numFmt w:val="bullet"/>
+      <w:lvlText w:val=""/>
+      <w:lvlJc w:val="left"/>
+      <w:pPr>
+        <w:ind w:left="4728" w:hanging="360"/>
+      </w:pPr>
+      <w:rPr>
+        <w:rFonts w:ascii="Symbol" w:hAnsi="Symbol" w:hint="default"/>
+      </w:rPr>
+    </w:lvl>
+    <w:lvl w:ilvl="7" w:tplc="040C0003" w:tentative="1">
+      <w:start w:val="1"/>
+      <w:numFmt w:val="bullet"/>
+      <w:lvlText w:val="o"/>
+      <w:lvlJc w:val="left"/>
+      <w:pPr>
+        <w:ind w:left="5448" w:hanging="360"/>
+      </w:pPr>
+      <w:rPr>
+        <w:rFonts w:ascii="Courier New" w:hAnsi="Courier New" w:cs="Courier New" w:hint="default"/>
+      </w:rPr>
+    </w:lvl>
+    <w:lvl w:ilvl="8" w:tplc="040C0005" w:tentative="1">
+      <w:start w:val="1"/>
+      <w:numFmt w:val="bullet"/>
+      <w:lvlText w:val=""/>
+      <w:lvlJc w:val="left"/>
+      <w:pPr>
+        <w:ind w:left="6168" w:hanging="360"/>
+      </w:pPr>
+      <w:rPr>
+        <w:rFonts w:ascii="Wingdings" w:hAnsi="Wingdings" w:hint="default"/>
+      </w:rPr>
+    </w:lvl>
+  </w:abstractNum>
+  <w:abstractNum w:abstractNumId="2" w15:restartNumberingAfterBreak="0">
+    <w:nsid w:val="3D8C6D58"/>
+    <w:multiLevelType w:val="hybridMultilevel"/>
+    <w:tmpl w:val="895624F4"/>
+    <w:lvl w:ilvl="0" w:tplc="A5EA6DCC">
+      <w:numFmt w:val="bullet"/>
+      <w:lvlText w:val="-"/>
+      <w:lvlJc w:val="left"/>
+      <w:pPr>
+        <w:ind w:left="720" w:hanging="360"/>
+      </w:pPr>
+      <w:rPr>
+        <w:rFonts w:ascii="Calibri" w:eastAsiaTheme="minorHAnsi" w:hAnsi="Calibri" w:cs="Calibri" w:hint="default"/>
+      </w:rPr>
+    </w:lvl>
+    <w:lvl w:ilvl="1" w:tplc="040C0003" w:tentative="1">
+      <w:start w:val="1"/>
+      <w:numFmt w:val="bullet"/>
+      <w:lvlText w:val="o"/>
+      <w:lvlJc w:val="left"/>
+      <w:pPr>
+        <w:ind w:left="1440" w:hanging="360"/>
+      </w:pPr>
+      <w:rPr>
+        <w:rFonts w:ascii="Courier New" w:hAnsi="Courier New" w:cs="Courier New" w:hint="default"/>
+      </w:rPr>
+    </w:lvl>
+    <w:lvl w:ilvl="2" w:tplc="040C0005" w:tentative="1">
+      <w:start w:val="1"/>
+      <w:numFmt w:val="bullet"/>
+      <w:lvlText w:val=""/>
+      <w:lvlJc w:val="left"/>
+      <w:pPr>
+        <w:ind w:left="2160" w:hanging="360"/>
+      </w:pPr>
+      <w:rPr>
+        <w:rFonts w:ascii="Wingdings" w:hAnsi="Wingdings" w:hint="default"/>
+      </w:rPr>
+    </w:lvl>
+    <w:lvl w:ilvl="3" w:tplc="040C0001" w:tentative="1">
+      <w:start w:val="1"/>
+      <w:numFmt w:val="bullet"/>
+      <w:lvlText w:val=""/>
+      <w:lvlJc w:val="left"/>
+      <w:pPr>
+        <w:ind w:left="2880" w:hanging="360"/>
+      </w:pPr>
+      <w:rPr>
+        <w:rFonts w:ascii="Symbol" w:hAnsi="Symbol" w:hint="default"/>
+      </w:rPr>
+    </w:lvl>
+    <w:lvl w:ilvl="4" w:tplc="040C0003" w:tentative="1">
+      <w:start w:val="1"/>
+      <w:numFmt w:val="bullet"/>
+      <w:lvlText w:val="o"/>
+      <w:lvlJc w:val="left"/>
+      <w:pPr>
+        <w:ind w:left="3600" w:hanging="360"/>
+      </w:pPr>
+      <w:rPr>
+        <w:rFonts w:ascii="Courier New" w:hAnsi="Courier New" w:cs="Courier New" w:hint="default"/>
+      </w:rPr>
+    </w:lvl>
+    <w:lvl w:ilvl="5" w:tplc="040C0005" w:tentative="1">
+      <w:start w:val="1"/>
+      <w:numFmt w:val="bullet"/>
+      <w:lvlText w:val=""/>
+      <w:lvlJc w:val="left"/>
+      <w:pPr>
+        <w:ind w:left="4320" w:hanging="360"/>
+      </w:pPr>
+      <w:rPr>
+        <w:rFonts w:ascii="Wingdings" w:hAnsi="Wingdings" w:hint="default"/>
+      </w:rPr>
+    </w:lvl>
+    <w:lvl w:ilvl="6" w:tplc="040C0001" w:tentative="1">
+      <w:start w:val="1"/>
+      <w:numFmt w:val="bullet"/>
+      <w:lvlText w:val=""/>
+      <w:lvlJc w:val="left"/>
+      <w:pPr>
+        <w:ind w:left="5040" w:hanging="360"/>
+      </w:pPr>
+      <w:rPr>
+        <w:rFonts w:ascii="Symbol" w:hAnsi="Symbol" w:hint="default"/>
+      </w:rPr>
+    </w:lvl>
+    <w:lvl w:ilvl="7" w:tplc="040C0003" w:tentative="1">
+      <w:start w:val="1"/>
+      <w:numFmt w:val="bullet"/>
+      <w:lvlText w:val="o"/>
+      <w:lvlJc w:val="left"/>
+      <w:pPr>
+        <w:ind w:left="5760" w:hanging="360"/>
+      </w:pPr>
+      <w:rPr>
+        <w:rFonts w:ascii="Courier New" w:hAnsi="Courier New" w:cs="Courier New" w:hint="default"/>
+      </w:rPr>
+    </w:lvl>
+    <w:lvl w:ilvl="8" w:tplc="040C0005" w:tentative="1">
+      <w:start w:val="1"/>
+      <w:numFmt w:val="bullet"/>
+      <w:lvlText w:val=""/>
+      <w:lvlJc w:val="left"/>
+      <w:pPr>
+        <w:ind w:left="6480" w:hanging="360"/>
+      </w:pPr>
+      <w:rPr>
+        <w:rFonts w:ascii="Wingdings" w:hAnsi="Wingdings" w:hint="default"/>
+      </w:rPr>
+    </w:lvl>
+  </w:abstractNum>
   <w:num w:numId="1">
     <w:abstractNumId w:val="0"/>
+  </w:num>
+  <w:num w:numId="2">
+    <w:abstractNumId w:val="1"/>
+  </w:num>
+  <w:num w:numId="3">
+    <w:abstractNumId w:val="2"/>
   </w:num>
 </w:numbering>
 </file>
@@ -1743,6 +2708,7 @@
     <w:lsdException w:name="HTML Sample" w:semiHidden="1" w:unhideWhenUsed="1"/>
     <w:lsdException w:name="HTML Typewriter" w:semiHidden="1" w:unhideWhenUsed="1"/>
     <w:lsdException w:name="HTML Variable" w:semiHidden="1" w:unhideWhenUsed="1"/>
+    <w:lsdException w:name="Normal Table" w:semiHidden="1" w:unhideWhenUsed="1"/>
     <w:lsdException w:name="annotation subject" w:semiHidden="1" w:unhideWhenUsed="1"/>
     <w:lsdException w:name="No List" w:semiHidden="1" w:unhideWhenUsed="1"/>
     <w:lsdException w:name="Outline List 1" w:semiHidden="1" w:unhideWhenUsed="1"/>
@@ -1789,8 +2755,10 @@
     <w:lsdException w:name="Table Subtle 2" w:semiHidden="1" w:unhideWhenUsed="1"/>
     <w:lsdException w:name="Table Web 1" w:semiHidden="1" w:unhideWhenUsed="1"/>
     <w:lsdException w:name="Table Web 2" w:semiHidden="1" w:unhideWhenUsed="1"/>
+    <w:lsdException w:name="Table Web 3" w:semiHidden="1" w:unhideWhenUsed="1"/>
     <w:lsdException w:name="Balloon Text" w:semiHidden="1" w:unhideWhenUsed="1"/>
     <w:lsdException w:name="Table Grid" w:uiPriority="39"/>
+    <w:lsdException w:name="Table Theme" w:semiHidden="1" w:unhideWhenUsed="1"/>
     <w:lsdException w:name="Placeholder Text" w:semiHidden="1"/>
     <w:lsdException w:name="No Spacing" w:uiPriority="1" w:qFormat="1"/>
     <w:lsdException w:name="Light Shading" w:uiPriority="60"/>
@@ -2557,7 +3525,7 @@
 </file>
 
 <file path=customXml/itemProps1.xml><?xml version="1.0" encoding="utf-8"?>
-<ds:datastoreItem xmlns:ds="http://schemas.openxmlformats.org/officeDocument/2006/customXml" ds:itemID="{E761D10F-45A0-45AA-B5A7-C11FD42406AE}">
+<ds:datastoreItem xmlns:ds="http://schemas.openxmlformats.org/officeDocument/2006/customXml" ds:itemID="{6CB3E84B-0450-49BC-A71C-00514B120F22}">
   <ds:schemaRefs>
     <ds:schemaRef ds:uri="http://schemas.openxmlformats.org/officeDocument/2006/bibliography"/>
   </ds:schemaRefs>

</xml_diff>

<commit_message>
Random Games code terminé, il manque l'ajout de la partie sur Word
</commit_message>
<xml_diff>
--- a/Rapport ADSA POUPET - GUILLON BONY.docx
+++ b/Rapport ADSA POUPET - GUILLON BONY.docx
@@ -891,7 +891,21 @@
           <w:lang w:val="en-GB"/>
         </w:rPr>
         <w:lastRenderedPageBreak/>
-        <w:t>Step 1 : To organize the tournament</w:t>
+        <w:t xml:space="preserve">Step </w:t>
+      </w:r>
+      <w:proofErr w:type="gramStart"/>
+      <w:r>
+        <w:rPr>
+          <w:lang w:val="en-GB"/>
+        </w:rPr>
+        <w:t>1 :</w:t>
+      </w:r>
+      <w:proofErr w:type="gramEnd"/>
+      <w:r>
+        <w:rPr>
+          <w:lang w:val="en-GB"/>
+        </w:rPr>
+        <w:t xml:space="preserve"> To organize the tournament</w:t>
       </w:r>
       <w:bookmarkEnd w:id="0"/>
     </w:p>
@@ -1136,17 +1150,49 @@
           <w:lang w:val="en-GB"/>
         </w:rPr>
       </w:pPr>
-      <w:r>
-        <w:rPr>
-          <w:lang w:val="en-GB"/>
-        </w:rPr>
-        <w:t>So we decided to change our definition of a Node</w:t>
-      </w:r>
-      <w:r>
-        <w:rPr>
-          <w:lang w:val="en-GB"/>
-        </w:rPr>
-        <w:t xml:space="preserve"> to an element containing the list of the players having a defined score (which we would consider as the node’s key).</w:t>
+      <w:proofErr w:type="gramStart"/>
+      <w:r>
+        <w:rPr>
+          <w:lang w:val="en-GB"/>
+        </w:rPr>
+        <w:t>So</w:t>
+      </w:r>
+      <w:proofErr w:type="gramEnd"/>
+      <w:r>
+        <w:rPr>
+          <w:lang w:val="en-GB"/>
+        </w:rPr>
+        <w:t xml:space="preserve"> we decided to change our definition of a Node</w:t>
+      </w:r>
+      <w:r>
+        <w:rPr>
+          <w:lang w:val="en-GB"/>
+        </w:rPr>
+        <w:t xml:space="preserve"> to </w:t>
+      </w:r>
+      <w:r>
+        <w:rPr>
+          <w:lang w:val="en-GB"/>
+        </w:rPr>
+        <w:t>‘</w:t>
+      </w:r>
+      <w:r>
+        <w:rPr>
+          <w:lang w:val="en-GB"/>
+        </w:rPr>
+        <w:t>an element containing the list of the players having a defined score (which we would consider as the node’s key)</w:t>
+      </w:r>
+      <w:r>
+        <w:rPr>
+          <w:lang w:val="en-GB"/>
+        </w:rPr>
+        <w:t>’</w:t>
+      </w:r>
+      <w:r>
+        <w:rPr>
+          <w:lang w:val="en-GB"/>
+        </w:rPr>
+        <w:t>.</w:t>
       </w:r>
     </w:p>
     <w:p>
@@ -1173,17 +1219,44 @@
         <w:rPr>
           <w:lang w:val="en-GB"/>
         </w:rPr>
-        <w:t xml:space="preserve"> traversal of a test tree : </w:t>
-      </w:r>
-    </w:p>
-    <w:p>
-      <w:pPr>
-        <w:rPr>
-          <w:lang w:val="en-GB"/>
-        </w:rPr>
-      </w:pPr>
-      <w:r>
-        <w:rPr>
+        <w:t xml:space="preserve"> traversal of a test </w:t>
+      </w:r>
+      <w:r>
+        <w:rPr>
+          <w:lang w:val="en-GB"/>
+        </w:rPr>
+        <w:t xml:space="preserve">AVL </w:t>
+      </w:r>
+      <w:proofErr w:type="gramStart"/>
+      <w:r>
+        <w:rPr>
+          <w:lang w:val="en-GB"/>
+        </w:rPr>
+        <w:t>T</w:t>
+      </w:r>
+      <w:r>
+        <w:rPr>
+          <w:lang w:val="en-GB"/>
+        </w:rPr>
+        <w:t>ree :</w:t>
+      </w:r>
+      <w:proofErr w:type="gramEnd"/>
+      <w:r>
+        <w:rPr>
+          <w:lang w:val="en-GB"/>
+        </w:rPr>
+        <w:t xml:space="preserve"> </w:t>
+      </w:r>
+    </w:p>
+    <w:p>
+      <w:pPr>
+        <w:rPr>
+          <w:lang w:val="en-GB"/>
+        </w:rPr>
+      </w:pPr>
+      <w:r>
+        <w:rPr>
+          <w:noProof/>
           <w:lang w:val="en-GB"/>
         </w:rPr>
         <w:drawing>
@@ -1751,7 +1824,21 @@
         <w:rPr>
           <w:lang w:val="en-GB"/>
         </w:rPr>
-        <w:t xml:space="preserve">First, 12 is not the maximum score that you can get in a game. Indeed if you are an Imposter and kill </w:t>
+        <w:t xml:space="preserve">First, 12 is not the maximum score that you can get in a game. </w:t>
+      </w:r>
+      <w:proofErr w:type="gramStart"/>
+      <w:r>
+        <w:rPr>
+          <w:lang w:val="en-GB"/>
+        </w:rPr>
+        <w:t>Indeed</w:t>
+      </w:r>
+      <w:proofErr w:type="gramEnd"/>
+      <w:r>
+        <w:rPr>
+          <w:lang w:val="en-GB"/>
+        </w:rPr>
+        <w:t xml:space="preserve"> if you are an Imposter and kill </w:t>
       </w:r>
       <w:r>
         <w:rPr>
@@ -1904,7 +1991,19 @@
         <w:rPr>
           <w:lang w:val="en-GB"/>
         </w:rPr>
-        <w:t xml:space="preserve"> Thus we would </w:t>
+        <w:t xml:space="preserve"> Thus</w:t>
+      </w:r>
+      <w:r>
+        <w:rPr>
+          <w:lang w:val="en-GB"/>
+        </w:rPr>
+        <w:t>,</w:t>
+      </w:r>
+      <w:r>
+        <w:rPr>
+          <w:lang w:val="en-GB"/>
+        </w:rPr>
+        <w:t xml:space="preserve"> we would </w:t>
       </w:r>
       <w:r>
         <w:rPr>
@@ -2014,7 +2113,13 @@
         <w:rPr>
           <w:lang w:val="en-GB"/>
         </w:rPr>
-        <w:t>be composed of 2 steps :</w:t>
+        <w:t xml:space="preserve">be composed of 2 </w:t>
+      </w:r>
+      <w:r>
+        <w:rPr>
+          <w:lang w:val="en-GB"/>
+        </w:rPr>
+        <w:t>steps:</w:t>
       </w:r>
     </w:p>
     <w:p>
@@ -2082,7 +2187,40 @@
         </w:rPr>
         <w:t xml:space="preserve"> </w:t>
       </w:r>
-      <w:bookmarkStart w:id="4" w:name="_GoBack"/>
+    </w:p>
+    <w:p>
+      <w:pPr>
+        <w:rPr>
+          <w:lang w:val="en-GB"/>
+        </w:rPr>
+      </w:pPr>
+      <w:r>
+        <w:rPr>
+          <w:lang w:val="en-GB"/>
+        </w:rPr>
+        <w:t xml:space="preserve">We first created the ‘delete’ function adapted to our </w:t>
+      </w:r>
+      <w:r>
+        <w:rPr>
+          <w:lang w:val="en-GB"/>
+        </w:rPr>
+        <w:t>project, and then we simply add to combine deletion and insertion in the ‘update’ function.</w:t>
+      </w:r>
+    </w:p>
+    <w:p>
+      <w:pPr>
+        <w:pStyle w:val="Titre3"/>
+        <w:rPr>
+          <w:lang w:val="en-GB"/>
+        </w:rPr>
+      </w:pPr>
+      <w:bookmarkStart w:id="4" w:name="_Toc56706437"/>
+      <w:r>
+        <w:rPr>
+          <w:lang w:val="en-GB"/>
+        </w:rPr>
+        <w:t>Present and argue about a method to create random games based on the database</w:t>
+      </w:r>
       <w:bookmarkEnd w:id="4"/>
     </w:p>
     <w:p>
@@ -2091,21 +2229,7 @@
           <w:lang w:val="en-GB"/>
         </w:rPr>
       </w:pPr>
-    </w:p>
-    <w:p>
-      <w:pPr>
-        <w:pStyle w:val="Titre3"/>
-        <w:rPr>
-          <w:lang w:val="en-GB"/>
-        </w:rPr>
-      </w:pPr>
-      <w:bookmarkStart w:id="5" w:name="_Toc56706437"/>
-      <w:r>
-        <w:rPr>
-          <w:lang w:val="en-GB"/>
-        </w:rPr>
-        <w:t>Present and argue about a method to create random games based on the database</w:t>
-      </w:r>
+      <w:bookmarkStart w:id="5" w:name="_GoBack"/>
       <w:bookmarkEnd w:id="5"/>
     </w:p>
     <w:p>
@@ -3525,7 +3649,7 @@
 </file>
 
 <file path=customXml/itemProps1.xml><?xml version="1.0" encoding="utf-8"?>
-<ds:datastoreItem xmlns:ds="http://schemas.openxmlformats.org/officeDocument/2006/customXml" ds:itemID="{6CB3E84B-0450-49BC-A71C-00514B120F22}">
+<ds:datastoreItem xmlns:ds="http://schemas.openxmlformats.org/officeDocument/2006/customXml" ds:itemID="{B7A3B98B-E3F0-4D8B-B79A-F4B90B961C7F}">
   <ds:schemaRefs>
     <ds:schemaRef ds:uri="http://schemas.openxmlformats.org/officeDocument/2006/bibliography"/>
   </ds:schemaRefs>

</xml_diff>

<commit_message>
Question Ranked games finie
</commit_message>
<xml_diff>
--- a/Rapport ADSA POUPET - GUILLON BONY.docx
+++ b/Rapport ADSA POUPET - GUILLON BONY.docx
@@ -891,21 +891,7 @@
           <w:lang w:val="en-GB"/>
         </w:rPr>
         <w:lastRenderedPageBreak/>
-        <w:t xml:space="preserve">Step </w:t>
-      </w:r>
-      <w:proofErr w:type="gramStart"/>
-      <w:r>
-        <w:rPr>
-          <w:lang w:val="en-GB"/>
-        </w:rPr>
-        <w:t>1 :</w:t>
-      </w:r>
-      <w:proofErr w:type="gramEnd"/>
-      <w:r>
-        <w:rPr>
-          <w:lang w:val="en-GB"/>
-        </w:rPr>
-        <w:t xml:space="preserve"> To organize the tournament</w:t>
+        <w:t>Step 1 : To organize the tournament</w:t>
       </w:r>
       <w:bookmarkEnd w:id="0"/>
     </w:p>
@@ -1045,207 +1031,143 @@
         <w:rPr>
           <w:lang w:val="en-GB"/>
         </w:rPr>
-        <w:t xml:space="preserve">Player, Score, </w:t>
-      </w:r>
-      <w:proofErr w:type="spellStart"/>
-      <w:r>
-        <w:rPr>
-          <w:lang w:val="en-GB"/>
-        </w:rPr>
-        <w:t>Left_Node</w:t>
-      </w:r>
-      <w:proofErr w:type="spellEnd"/>
-      <w:r>
-        <w:rPr>
-          <w:lang w:val="en-GB"/>
-        </w:rPr>
-        <w:t xml:space="preserve"> and </w:t>
-      </w:r>
-      <w:proofErr w:type="spellStart"/>
-      <w:r>
-        <w:rPr>
-          <w:lang w:val="en-GB"/>
-        </w:rPr>
-        <w:t>Right_Node</w:t>
-      </w:r>
-      <w:proofErr w:type="spellEnd"/>
+        <w:t>Player, Score, Left_Node and Right_Node.</w:t>
+      </w:r>
+      <w:r>
+        <w:rPr>
+          <w:lang w:val="en-GB"/>
+        </w:rPr>
+        <w:t xml:space="preserve"> We also added the Height attribute to be able </w:t>
+      </w:r>
+      <w:r>
+        <w:rPr>
+          <w:lang w:val="en-GB"/>
+        </w:rPr>
+        <w:t>to check for balance in our tree.</w:t>
+      </w:r>
+      <w:bookmarkStart w:id="2" w:name="_Toc56706434"/>
+    </w:p>
+    <w:p>
+      <w:pPr>
+        <w:rPr>
+          <w:lang w:val="en-GB"/>
+        </w:rPr>
+      </w:pPr>
+      <w:r>
+        <w:rPr>
+          <w:lang w:val="en-GB"/>
+        </w:rPr>
+        <w:t xml:space="preserve">But after realizing that multiple players could have the same score, we became concerned about </w:t>
+      </w:r>
+      <w:r>
+        <w:rPr>
+          <w:lang w:val="en-GB"/>
+        </w:rPr>
+        <w:t>creating a node for each player and using its score as key</w:t>
+      </w:r>
+      <w:r>
+        <w:rPr>
+          <w:lang w:val="en-GB"/>
+        </w:rPr>
+        <w:t>. Indeed</w:t>
+      </w:r>
+      <w:r>
+        <w:rPr>
+          <w:lang w:val="en-GB"/>
+        </w:rPr>
+        <w:t>,</w:t>
+      </w:r>
+      <w:r>
+        <w:rPr>
+          <w:lang w:val="en-GB"/>
+        </w:rPr>
+        <w:t xml:space="preserve"> we would eventually have to delete or retrieve a specific player </w:t>
+      </w:r>
+      <w:r>
+        <w:rPr>
+          <w:lang w:val="en-GB"/>
+        </w:rPr>
+        <w:t xml:space="preserve">and this task would not be easy if </w:t>
+      </w:r>
+      <w:r>
+        <w:rPr>
+          <w:lang w:val="en-GB"/>
+        </w:rPr>
+        <w:t>its</w:t>
+      </w:r>
+      <w:r>
+        <w:rPr>
+          <w:lang w:val="en-GB"/>
+        </w:rPr>
+        <w:t xml:space="preserve"> key wasn’t unique.</w:t>
+      </w:r>
+    </w:p>
+    <w:p>
+      <w:pPr>
+        <w:rPr>
+          <w:lang w:val="en-GB"/>
+        </w:rPr>
+      </w:pPr>
+      <w:r>
+        <w:rPr>
+          <w:lang w:val="en-GB"/>
+        </w:rPr>
+        <w:t>So we decided to change our definition of a Node</w:t>
+      </w:r>
+      <w:r>
+        <w:rPr>
+          <w:lang w:val="en-GB"/>
+        </w:rPr>
+        <w:t xml:space="preserve"> to </w:t>
+      </w:r>
+      <w:r>
+        <w:rPr>
+          <w:lang w:val="en-GB"/>
+        </w:rPr>
+        <w:t>‘</w:t>
+      </w:r>
+      <w:r>
+        <w:rPr>
+          <w:lang w:val="en-GB"/>
+        </w:rPr>
+        <w:t>an element containing the list of the players having a defined score (which we would consider as the node’s key)</w:t>
+      </w:r>
+      <w:r>
+        <w:rPr>
+          <w:lang w:val="en-GB"/>
+        </w:rPr>
+        <w:t>’</w:t>
+      </w:r>
       <w:r>
         <w:rPr>
           <w:lang w:val="en-GB"/>
         </w:rPr>
         <w:t>.</w:t>
       </w:r>
-      <w:r>
-        <w:rPr>
-          <w:lang w:val="en-GB"/>
-        </w:rPr>
-        <w:t xml:space="preserve"> We also added the Height attribute to be able </w:t>
-      </w:r>
-      <w:r>
-        <w:rPr>
-          <w:lang w:val="en-GB"/>
-        </w:rPr>
-        <w:t>to check for balance in our tree.</w:t>
-      </w:r>
-      <w:bookmarkStart w:id="2" w:name="_Toc56706434"/>
-    </w:p>
-    <w:p>
-      <w:pPr>
-        <w:rPr>
-          <w:lang w:val="en-GB"/>
-        </w:rPr>
-      </w:pPr>
-      <w:r>
-        <w:rPr>
-          <w:lang w:val="en-GB"/>
-        </w:rPr>
-        <w:t xml:space="preserve">But after realizing that multiple players could have the same score, we became concerned about </w:t>
-      </w:r>
-      <w:r>
-        <w:rPr>
-          <w:lang w:val="en-GB"/>
-        </w:rPr>
-        <w:t>creating a node for each player and using its score as key</w:t>
-      </w:r>
-      <w:r>
-        <w:rPr>
-          <w:lang w:val="en-GB"/>
-        </w:rPr>
-        <w:t>. Indeed</w:t>
-      </w:r>
-      <w:r>
-        <w:rPr>
-          <w:lang w:val="en-GB"/>
-        </w:rPr>
-        <w:t>,</w:t>
-      </w:r>
-      <w:r>
-        <w:rPr>
-          <w:lang w:val="en-GB"/>
-        </w:rPr>
-        <w:t xml:space="preserve"> we would eventually have to delete or retrieve a specific player </w:t>
-      </w:r>
-      <w:r>
-        <w:rPr>
-          <w:lang w:val="en-GB"/>
-        </w:rPr>
-        <w:t xml:space="preserve">and this task would not be easy if </w:t>
-      </w:r>
-      <w:r>
-        <w:rPr>
-          <w:lang w:val="en-GB"/>
-        </w:rPr>
-        <w:t>its</w:t>
-      </w:r>
-      <w:r>
-        <w:rPr>
-          <w:lang w:val="en-GB"/>
-        </w:rPr>
-        <w:t xml:space="preserve"> key wasn’t unique.</w:t>
-      </w:r>
-    </w:p>
-    <w:p>
-      <w:pPr>
-        <w:rPr>
-          <w:lang w:val="en-GB"/>
-        </w:rPr>
-      </w:pPr>
-      <w:proofErr w:type="gramStart"/>
-      <w:r>
-        <w:rPr>
-          <w:lang w:val="en-GB"/>
-        </w:rPr>
-        <w:t>So</w:t>
-      </w:r>
-      <w:proofErr w:type="gramEnd"/>
-      <w:r>
-        <w:rPr>
-          <w:lang w:val="en-GB"/>
-        </w:rPr>
-        <w:t xml:space="preserve"> we decided to change our definition of a Node</w:t>
-      </w:r>
-      <w:r>
-        <w:rPr>
-          <w:lang w:val="en-GB"/>
-        </w:rPr>
-        <w:t xml:space="preserve"> to </w:t>
-      </w:r>
-      <w:r>
-        <w:rPr>
-          <w:lang w:val="en-GB"/>
-        </w:rPr>
-        <w:t>‘</w:t>
-      </w:r>
-      <w:r>
-        <w:rPr>
-          <w:lang w:val="en-GB"/>
-        </w:rPr>
-        <w:t>an element containing the list of the players having a defined score (which we would consider as the node’s key)</w:t>
-      </w:r>
-      <w:r>
-        <w:rPr>
-          <w:lang w:val="en-GB"/>
-        </w:rPr>
-        <w:t>’</w:t>
-      </w:r>
-      <w:r>
-        <w:rPr>
-          <w:lang w:val="en-GB"/>
-        </w:rPr>
-        <w:t>.</w:t>
-      </w:r>
-    </w:p>
-    <w:p>
-      <w:pPr>
-        <w:rPr>
-          <w:lang w:val="en-GB"/>
-        </w:rPr>
-      </w:pPr>
-      <w:r>
-        <w:rPr>
-          <w:lang w:val="en-GB"/>
-        </w:rPr>
-        <w:t xml:space="preserve">Here is an example of the result of an </w:t>
-      </w:r>
-      <w:proofErr w:type="spellStart"/>
-      <w:r>
-        <w:rPr>
-          <w:lang w:val="en-GB"/>
-        </w:rPr>
-        <w:t>Inorder</w:t>
-      </w:r>
-      <w:proofErr w:type="spellEnd"/>
-      <w:r>
-        <w:rPr>
-          <w:lang w:val="en-GB"/>
-        </w:rPr>
-        <w:t xml:space="preserve"> traversal of a test </w:t>
-      </w:r>
-      <w:r>
-        <w:rPr>
-          <w:lang w:val="en-GB"/>
-        </w:rPr>
-        <w:t xml:space="preserve">AVL </w:t>
-      </w:r>
-      <w:proofErr w:type="gramStart"/>
-      <w:r>
-        <w:rPr>
-          <w:lang w:val="en-GB"/>
-        </w:rPr>
-        <w:t>T</w:t>
-      </w:r>
-      <w:r>
-        <w:rPr>
-          <w:lang w:val="en-GB"/>
-        </w:rPr>
-        <w:t>ree :</w:t>
-      </w:r>
-      <w:proofErr w:type="gramEnd"/>
-      <w:r>
-        <w:rPr>
-          <w:lang w:val="en-GB"/>
-        </w:rPr>
-        <w:t xml:space="preserve"> </w:t>
+    </w:p>
+    <w:p>
+      <w:pPr>
+        <w:rPr>
+          <w:lang w:val="en-GB"/>
+        </w:rPr>
+      </w:pPr>
+      <w:r>
+        <w:rPr>
+          <w:lang w:val="en-GB"/>
+        </w:rPr>
+        <w:t xml:space="preserve">Here is an example of the result of an Inorder traversal of a test </w:t>
+      </w:r>
+      <w:r>
+        <w:rPr>
+          <w:lang w:val="en-GB"/>
+        </w:rPr>
+        <w:t>AVL T</w:t>
+      </w:r>
+      <w:r>
+        <w:rPr>
+          <w:lang w:val="en-GB"/>
+        </w:rPr>
+        <w:t xml:space="preserve">ree : </w:t>
       </w:r>
     </w:p>
     <w:p>
@@ -1407,21 +1329,7 @@
         <w:rPr>
           <w:lang w:val="en-GB"/>
         </w:rPr>
-        <w:t>c search would have a complexity of only O(</w:t>
-      </w:r>
-      <w:proofErr w:type="spellStart"/>
-      <w:r>
-        <w:rPr>
-          <w:lang w:val="en-GB"/>
-        </w:rPr>
-        <w:t>logn</w:t>
-      </w:r>
-      <w:proofErr w:type="spellEnd"/>
-      <w:r>
-        <w:rPr>
-          <w:lang w:val="en-GB"/>
-        </w:rPr>
-        <w:t xml:space="preserve">), but it requires a </w:t>
+        <w:t xml:space="preserve">c search would have a complexity of only O(logn), but it requires a </w:t>
       </w:r>
       <w:r>
         <w:rPr>
@@ -1481,21 +1389,7 @@
         <w:rPr>
           <w:lang w:val="en-GB"/>
         </w:rPr>
-        <w:t>one of the best sorting algorithms is the merge sort which has a complexity of O(</w:t>
-      </w:r>
-      <w:proofErr w:type="spellStart"/>
-      <w:r>
-        <w:rPr>
-          <w:lang w:val="en-GB"/>
-        </w:rPr>
-        <w:t>nlogn</w:t>
-      </w:r>
-      <w:proofErr w:type="spellEnd"/>
-      <w:r>
-        <w:rPr>
-          <w:lang w:val="en-GB"/>
-        </w:rPr>
-        <w:t>).</w:t>
+        <w:t>one of the best sorting algorithms is the merge sort which has a complexity of O(nlogn).</w:t>
       </w:r>
       <w:r>
         <w:rPr>
@@ -1513,21 +1407,7 @@
         <w:rPr>
           <w:lang w:val="en-GB"/>
         </w:rPr>
-        <w:t xml:space="preserve"> of O(</w:t>
-      </w:r>
-      <w:proofErr w:type="spellStart"/>
-      <w:r>
-        <w:rPr>
-          <w:lang w:val="en-GB"/>
-        </w:rPr>
-        <w:t>nlogn</w:t>
-      </w:r>
-      <w:proofErr w:type="spellEnd"/>
-      <w:r>
-        <w:rPr>
-          <w:lang w:val="en-GB"/>
-        </w:rPr>
-        <w:t xml:space="preserve">) whereas the </w:t>
+        <w:t xml:space="preserve"> of O(nlogn) whereas the </w:t>
       </w:r>
       <w:r>
         <w:rPr>
@@ -1551,16 +1431,83 @@
         <w:rPr>
           <w:lang w:val="en-GB"/>
         </w:rPr>
-        <w:t xml:space="preserve"> us to find a data structure with a complexity of O(</w:t>
-      </w:r>
-      <w:proofErr w:type="spellStart"/>
-      <w:r>
-        <w:rPr>
-          <w:lang w:val="en-GB"/>
-        </w:rPr>
-        <w:t>logn</w:t>
-      </w:r>
-      <w:proofErr w:type="spellEnd"/>
+        <w:t xml:space="preserve"> us to find a data structure with a complexity of O(logn)</w:t>
+      </w:r>
+      <w:r>
+        <w:rPr>
+          <w:lang w:val="en-GB"/>
+        </w:rPr>
+        <w:t>.</w:t>
+      </w:r>
+    </w:p>
+    <w:p>
+      <w:pPr>
+        <w:rPr>
+          <w:lang w:val="en-GB"/>
+        </w:rPr>
+      </w:pPr>
+      <w:r>
+        <w:rPr>
+          <w:lang w:val="en-GB"/>
+        </w:rPr>
+        <w:t>Therefore</w:t>
+      </w:r>
+      <w:r>
+        <w:rPr>
+          <w:lang w:val="en-GB"/>
+        </w:rPr>
+        <w:t>,</w:t>
+      </w:r>
+      <w:r>
+        <w:rPr>
+          <w:lang w:val="en-GB"/>
+        </w:rPr>
+        <w:t xml:space="preserve"> we ruled out the possibility of using a list.</w:t>
+      </w:r>
+    </w:p>
+    <w:p>
+      <w:pPr>
+        <w:rPr>
+          <w:lang w:val="en-GB"/>
+        </w:rPr>
+      </w:pPr>
+      <w:r>
+        <w:rPr>
+          <w:lang w:val="en-GB"/>
+        </w:rPr>
+        <w:t xml:space="preserve">We then thought of using </w:t>
+      </w:r>
+      <w:r>
+        <w:rPr>
+          <w:lang w:val="en-GB"/>
+        </w:rPr>
+        <w:t>a tree and had to decide which type</w:t>
+      </w:r>
+    </w:p>
+    <w:p>
+      <w:pPr>
+        <w:rPr>
+          <w:lang w:val="en-GB"/>
+        </w:rPr>
+      </w:pPr>
+      <w:r>
+        <w:rPr>
+          <w:lang w:val="en-GB"/>
+        </w:rPr>
+        <w:t>W</w:t>
+      </w:r>
+      <w:r>
+        <w:rPr>
+          <w:lang w:val="en-GB"/>
+        </w:rPr>
+        <w:t xml:space="preserve">e chose to use an AVL Tree (as mentioned </w:t>
+      </w:r>
+      <w:r>
+        <w:rPr>
+          <w:lang w:val="en-GB"/>
+        </w:rPr>
+        <w:t>in the previous question</w:t>
+      </w:r>
       <w:r>
         <w:rPr>
           <w:lang w:val="en-GB"/>
@@ -1573,74 +1520,173 @@
         </w:rPr>
         <w:t>.</w:t>
       </w:r>
-    </w:p>
-    <w:p>
-      <w:pPr>
-        <w:rPr>
-          <w:lang w:val="en-GB"/>
-        </w:rPr>
-      </w:pPr>
-      <w:r>
-        <w:rPr>
-          <w:lang w:val="en-GB"/>
-        </w:rPr>
-        <w:t>Therefore</w:t>
-      </w:r>
-      <w:r>
-        <w:rPr>
-          <w:lang w:val="en-GB"/>
-        </w:rPr>
-        <w:t>,</w:t>
-      </w:r>
-      <w:r>
-        <w:rPr>
-          <w:lang w:val="en-GB"/>
-        </w:rPr>
-        <w:t xml:space="preserve"> we ruled out the possibility of using a list.</w:t>
-      </w:r>
-    </w:p>
-    <w:p>
-      <w:pPr>
-        <w:rPr>
-          <w:lang w:val="en-GB"/>
-        </w:rPr>
-      </w:pPr>
-      <w:r>
-        <w:rPr>
-          <w:lang w:val="en-GB"/>
-        </w:rPr>
-        <w:t xml:space="preserve">We then thought of using </w:t>
-      </w:r>
-      <w:r>
-        <w:rPr>
-          <w:lang w:val="en-GB"/>
-        </w:rPr>
-        <w:t>a tree and had to decide which type</w:t>
-      </w:r>
-    </w:p>
-    <w:p>
-      <w:pPr>
-        <w:rPr>
-          <w:lang w:val="en-GB"/>
-        </w:rPr>
-      </w:pPr>
-      <w:r>
-        <w:rPr>
-          <w:lang w:val="en-GB"/>
-        </w:rPr>
-        <w:t>W</w:t>
-      </w:r>
-      <w:r>
-        <w:rPr>
-          <w:lang w:val="en-GB"/>
-        </w:rPr>
-        <w:t xml:space="preserve">e chose to use an AVL Tree (as mentioned </w:t>
-      </w:r>
-      <w:r>
-        <w:rPr>
-          <w:lang w:val="en-GB"/>
-        </w:rPr>
-        <w:t>in the previous question</w:t>
+      <w:r>
+        <w:rPr>
+          <w:lang w:val="en-GB"/>
+        </w:rPr>
+        <w:t xml:space="preserve"> Indeed, its </w:t>
+      </w:r>
+      <w:r>
+        <w:rPr>
+          <w:lang w:val="en-GB"/>
+        </w:rPr>
+        <w:t>worst-case</w:t>
+      </w:r>
+      <w:r>
+        <w:rPr>
+          <w:lang w:val="en-GB"/>
+        </w:rPr>
+        <w:t xml:space="preserve"> time complexity for search, insertion and deletion </w:t>
+      </w:r>
+      <w:r>
+        <w:rPr>
+          <w:lang w:val="en-GB"/>
+        </w:rPr>
+        <w:t>are O(log</w:t>
+      </w:r>
+      <w:r>
+        <w:rPr>
+          <w:lang w:val="en-GB"/>
+        </w:rPr>
+        <w:t>n), as asked by the statement</w:t>
+      </w:r>
+      <w:r>
+        <w:rPr>
+          <w:lang w:val="en-GB"/>
+        </w:rPr>
+        <w:t xml:space="preserve"> and it is the most optimised type of tree that we know of.</w:t>
+      </w:r>
+    </w:p>
+    <w:p>
+      <w:pPr>
+        <w:rPr>
+          <w:lang w:val="en-GB"/>
+        </w:rPr>
+      </w:pPr>
+      <w:r>
+        <w:rPr>
+          <w:lang w:val="en-GB"/>
+        </w:rPr>
+        <w:lastRenderedPageBreak/>
+        <w:t xml:space="preserve">We then created an AVL_Tree class containing the </w:t>
+      </w:r>
+      <w:r>
+        <w:rPr>
+          <w:lang w:val="en-GB"/>
+        </w:rPr>
+        <w:t xml:space="preserve">‘insert’ </w:t>
+      </w:r>
+      <w:r>
+        <w:rPr>
+          <w:lang w:val="en-GB"/>
+        </w:rPr>
+        <w:t>function</w:t>
+      </w:r>
+      <w:r>
+        <w:rPr>
+          <w:lang w:val="en-GB"/>
+        </w:rPr>
+        <w:t xml:space="preserve"> which allows us</w:t>
+      </w:r>
+      <w:r>
+        <w:rPr>
+          <w:lang w:val="en-GB"/>
+        </w:rPr>
+        <w:t xml:space="preserve"> to add an element to the AVL structure</w:t>
+      </w:r>
+      <w:r>
+        <w:rPr>
+          <w:lang w:val="en-GB"/>
+        </w:rPr>
+        <w:t xml:space="preserve">. We also added the </w:t>
+      </w:r>
+      <w:r>
+        <w:rPr>
+          <w:lang w:val="en-GB"/>
+        </w:rPr>
+        <w:t xml:space="preserve">subsidiaries functions needed to make the first </w:t>
+      </w:r>
+      <w:r>
+        <w:rPr>
+          <w:lang w:val="en-GB"/>
+        </w:rPr>
+        <w:t xml:space="preserve">one </w:t>
+      </w:r>
+      <w:r>
+        <w:rPr>
+          <w:lang w:val="en-GB"/>
+        </w:rPr>
+        <w:t>work correctly</w:t>
+      </w:r>
+    </w:p>
+    <w:p>
+      <w:pPr>
+        <w:pStyle w:val="Titre3"/>
+        <w:rPr>
+          <w:lang w:val="en-GB"/>
+        </w:rPr>
+      </w:pPr>
+      <w:r>
+        <w:rPr>
+          <w:lang w:val="en-GB"/>
+        </w:rPr>
+        <w:t>Present and argue about a method that randomize player score at each game (between 0 point to 12 points)</w:t>
+      </w:r>
+    </w:p>
+    <w:p>
+      <w:pPr>
+        <w:rPr>
+          <w:lang w:val="en-GB"/>
+        </w:rPr>
+      </w:pPr>
+      <w:r>
+        <w:rPr>
+          <w:lang w:val="en-GB"/>
+        </w:rPr>
+        <w:t xml:space="preserve">We do not understand </w:t>
+      </w:r>
+      <w:r>
+        <w:rPr>
+          <w:lang w:val="en-GB"/>
+        </w:rPr>
+        <w:t xml:space="preserve">why a player should get a random score between 0 and 12. </w:t>
+      </w:r>
+    </w:p>
+    <w:p>
+      <w:pPr>
+        <w:rPr>
+          <w:lang w:val="en-GB"/>
+        </w:rPr>
+      </w:pPr>
+      <w:r>
+        <w:rPr>
+          <w:lang w:val="en-GB"/>
+        </w:rPr>
+        <w:t xml:space="preserve">First, 12 is not the maximum score that you can get in a game. Indeed if you are an Imposter and kill </w:t>
+      </w:r>
+      <w:r>
+        <w:rPr>
+          <w:lang w:val="en-GB"/>
+        </w:rPr>
+        <w:t>7</w:t>
+      </w:r>
+      <w:r>
+        <w:rPr>
+          <w:lang w:val="en-GB"/>
+        </w:rPr>
+        <w:t xml:space="preserve"> people (the maximum amount</w:t>
+      </w:r>
+      <w:r>
+        <w:rPr>
+          <w:lang w:val="en-GB"/>
+        </w:rPr>
+        <w:t xml:space="preserve"> if the other imposter is </w:t>
+      </w:r>
+      <w:r>
+        <w:rPr>
+          <w:lang w:val="en-GB"/>
+        </w:rPr>
+        <w:t>unmasked before having the opportunity to kill someone</w:t>
       </w:r>
       <w:r>
         <w:rPr>
@@ -1652,133 +1698,13 @@
         <w:rPr>
           <w:lang w:val="en-GB"/>
         </w:rPr>
-        <w:t>.</w:t>
-      </w:r>
-      <w:r>
-        <w:rPr>
-          <w:lang w:val="en-GB"/>
-        </w:rPr>
-        <w:t xml:space="preserve"> Indeed, its </w:t>
-      </w:r>
-      <w:r>
-        <w:rPr>
-          <w:lang w:val="en-GB"/>
-        </w:rPr>
-        <w:t>worst-case</w:t>
-      </w:r>
-      <w:r>
-        <w:rPr>
-          <w:lang w:val="en-GB"/>
-        </w:rPr>
-        <w:t xml:space="preserve"> time complexity for search, insertion and deletion </w:t>
-      </w:r>
-      <w:r>
-        <w:rPr>
-          <w:lang w:val="en-GB"/>
-        </w:rPr>
-        <w:t>are O(</w:t>
-      </w:r>
-      <w:proofErr w:type="spellStart"/>
-      <w:r>
-        <w:rPr>
-          <w:lang w:val="en-GB"/>
-        </w:rPr>
-        <w:t>log</w:t>
-      </w:r>
-      <w:r>
-        <w:rPr>
-          <w:lang w:val="en-GB"/>
-        </w:rPr>
-        <w:t>n</w:t>
-      </w:r>
-      <w:proofErr w:type="spellEnd"/>
-      <w:r>
-        <w:rPr>
-          <w:lang w:val="en-GB"/>
-        </w:rPr>
-        <w:t>), as asked by the statement</w:t>
-      </w:r>
-      <w:r>
-        <w:rPr>
-          <w:lang w:val="en-GB"/>
-        </w:rPr>
-        <w:t xml:space="preserve"> and it is the most optimised type of tree that we know of.</w:t>
-      </w:r>
-    </w:p>
-    <w:p>
-      <w:pPr>
-        <w:rPr>
-          <w:lang w:val="en-GB"/>
-        </w:rPr>
-      </w:pPr>
-      <w:r>
-        <w:rPr>
-          <w:lang w:val="en-GB"/>
-        </w:rPr>
-        <w:lastRenderedPageBreak/>
-        <w:t xml:space="preserve">We then created an </w:t>
-      </w:r>
-      <w:proofErr w:type="spellStart"/>
-      <w:r>
-        <w:rPr>
-          <w:lang w:val="en-GB"/>
-        </w:rPr>
-        <w:t>AVL_Tree</w:t>
-      </w:r>
-      <w:proofErr w:type="spellEnd"/>
-      <w:r>
-        <w:rPr>
-          <w:lang w:val="en-GB"/>
-        </w:rPr>
-        <w:t xml:space="preserve"> class containing the </w:t>
-      </w:r>
-      <w:r>
-        <w:rPr>
-          <w:lang w:val="en-GB"/>
-        </w:rPr>
-        <w:t xml:space="preserve">‘insert’ </w:t>
-      </w:r>
-      <w:r>
-        <w:rPr>
-          <w:lang w:val="en-GB"/>
-        </w:rPr>
-        <w:t>function</w:t>
-      </w:r>
-      <w:r>
-        <w:rPr>
-          <w:lang w:val="en-GB"/>
-        </w:rPr>
-        <w:t xml:space="preserve"> which allows us</w:t>
-      </w:r>
-      <w:r>
-        <w:rPr>
-          <w:lang w:val="en-GB"/>
-        </w:rPr>
-        <w:t xml:space="preserve"> to add an element to the AVL structure</w:t>
-      </w:r>
-      <w:r>
-        <w:rPr>
-          <w:lang w:val="en-GB"/>
-        </w:rPr>
-        <w:t xml:space="preserve">. We also added the </w:t>
-      </w:r>
-      <w:r>
-        <w:rPr>
-          <w:lang w:val="en-GB"/>
-        </w:rPr>
-        <w:t xml:space="preserve">subsidiaries functions needed to make the first </w:t>
-      </w:r>
-      <w:r>
-        <w:rPr>
-          <w:lang w:val="en-GB"/>
-        </w:rPr>
-        <w:t xml:space="preserve">one </w:t>
-      </w:r>
-      <w:r>
-        <w:rPr>
-          <w:lang w:val="en-GB"/>
-        </w:rPr>
-        <w:t>work correctly</w:t>
+        <w:t xml:space="preserve"> and thus win the game your score should be </w:t>
+      </w:r>
+      <w:r>
+        <w:rPr>
+          <w:lang w:val="en-GB"/>
+        </w:rPr>
+        <w:t>3*7 + 10 = 31.</w:t>
       </w:r>
     </w:p>
     <w:p>
@@ -1788,108 +1714,6 @@
           <w:lang w:val="en-GB"/>
         </w:rPr>
       </w:pPr>
-      <w:r>
-        <w:rPr>
-          <w:lang w:val="en-GB"/>
-        </w:rPr>
-        <w:t>Present and argue about a method that randomize player score at each game (between 0 point to 12 points)</w:t>
-      </w:r>
-    </w:p>
-    <w:p>
-      <w:pPr>
-        <w:rPr>
-          <w:lang w:val="en-GB"/>
-        </w:rPr>
-      </w:pPr>
-      <w:r>
-        <w:rPr>
-          <w:lang w:val="en-GB"/>
-        </w:rPr>
-        <w:t xml:space="preserve">We do not understand </w:t>
-      </w:r>
-      <w:r>
-        <w:rPr>
-          <w:lang w:val="en-GB"/>
-        </w:rPr>
-        <w:t xml:space="preserve">why a player should get a random score between 0 and 12. </w:t>
-      </w:r>
-    </w:p>
-    <w:p>
-      <w:pPr>
-        <w:rPr>
-          <w:lang w:val="en-GB"/>
-        </w:rPr>
-      </w:pPr>
-      <w:r>
-        <w:rPr>
-          <w:lang w:val="en-GB"/>
-        </w:rPr>
-        <w:t xml:space="preserve">First, 12 is not the maximum score that you can get in a game. </w:t>
-      </w:r>
-      <w:proofErr w:type="gramStart"/>
-      <w:r>
-        <w:rPr>
-          <w:lang w:val="en-GB"/>
-        </w:rPr>
-        <w:t>Indeed</w:t>
-      </w:r>
-      <w:proofErr w:type="gramEnd"/>
-      <w:r>
-        <w:rPr>
-          <w:lang w:val="en-GB"/>
-        </w:rPr>
-        <w:t xml:space="preserve"> if you are an Imposter and kill </w:t>
-      </w:r>
-      <w:r>
-        <w:rPr>
-          <w:lang w:val="en-GB"/>
-        </w:rPr>
-        <w:t>7</w:t>
-      </w:r>
-      <w:r>
-        <w:rPr>
-          <w:lang w:val="en-GB"/>
-        </w:rPr>
-        <w:t xml:space="preserve"> people (the maximum amount</w:t>
-      </w:r>
-      <w:r>
-        <w:rPr>
-          <w:lang w:val="en-GB"/>
-        </w:rPr>
-        <w:t xml:space="preserve"> if the other imposter is </w:t>
-      </w:r>
-      <w:r>
-        <w:rPr>
-          <w:lang w:val="en-GB"/>
-        </w:rPr>
-        <w:t>unmasked before having the opportunity to kill someone</w:t>
-      </w:r>
-      <w:r>
-        <w:rPr>
-          <w:lang w:val="en-GB"/>
-        </w:rPr>
-        <w:t>)</w:t>
-      </w:r>
-      <w:r>
-        <w:rPr>
-          <w:lang w:val="en-GB"/>
-        </w:rPr>
-        <w:t xml:space="preserve"> and thus win the game your score should be </w:t>
-      </w:r>
-      <w:r>
-        <w:rPr>
-          <w:lang w:val="en-GB"/>
-        </w:rPr>
-        <w:t>3*7 + 10 = 31.</w:t>
-      </w:r>
-    </w:p>
-    <w:p>
-      <w:pPr>
-        <w:pStyle w:val="Titre3"/>
-        <w:rPr>
-          <w:lang w:val="en-GB"/>
-        </w:rPr>
-      </w:pPr>
       <w:bookmarkStart w:id="3" w:name="_Toc56706436"/>
       <w:r>
         <w:rPr>
@@ -1941,21 +1765,7 @@
         <w:rPr>
           <w:lang w:val="en-GB"/>
         </w:rPr>
-        <w:t xml:space="preserve">opy of the </w:t>
-      </w:r>
-      <w:proofErr w:type="spellStart"/>
-      <w:r>
-        <w:rPr>
-          <w:lang w:val="en-GB"/>
-        </w:rPr>
-        <w:t>AVL_Tree</w:t>
-      </w:r>
-      <w:proofErr w:type="spellEnd"/>
-      <w:r>
-        <w:rPr>
-          <w:lang w:val="en-GB"/>
-        </w:rPr>
-        <w:t xml:space="preserve"> with a new root and inserting </w:t>
+        <w:t xml:space="preserve">opy of the AVL_Tree with a new root and inserting </w:t>
       </w:r>
       <w:r>
         <w:rPr>
@@ -2229,23 +2039,145 @@
           <w:lang w:val="en-GB"/>
         </w:rPr>
       </w:pPr>
-      <w:bookmarkStart w:id="5" w:name="_GoBack"/>
+      <w:r>
+        <w:rPr>
+          <w:lang w:val="en-GB"/>
+        </w:rPr>
+        <w:t>In order to create our random games, we need to define the number of games that we want</w:t>
+      </w:r>
+      <w:r>
+        <w:rPr>
+          <w:lang w:val="en-GB"/>
+        </w:rPr>
+        <w:t xml:space="preserve"> as well as who’s taking part of this games.</w:t>
+      </w:r>
+    </w:p>
+    <w:p>
+      <w:pPr>
+        <w:rPr>
+          <w:lang w:val="en-GB"/>
+        </w:rPr>
+      </w:pPr>
+      <w:r>
+        <w:rPr>
+          <w:lang w:val="en-GB"/>
+        </w:rPr>
+        <w:t xml:space="preserve">Whenever </w:t>
+      </w:r>
+      <w:r>
+        <w:rPr>
+          <w:lang w:val="en-GB"/>
+        </w:rPr>
+        <w:t xml:space="preserve">a player is inserted in the Tree, his name is also added to the </w:t>
+      </w:r>
+      <w:r>
+        <w:rPr>
+          <w:lang w:val="en-GB"/>
+        </w:rPr>
+        <w:t xml:space="preserve">liste_joueurs attributes of the AVL Tree. </w:t>
+      </w:r>
+      <w:r>
+        <w:rPr>
+          <w:lang w:val="en-GB"/>
+        </w:rPr>
+        <w:t>When the player is deleted, his name is also removed from this list.</w:t>
+      </w:r>
+    </w:p>
+    <w:p>
+      <w:pPr>
+        <w:rPr>
+          <w:lang w:val="en-GB"/>
+        </w:rPr>
+      </w:pPr>
+      <w:r>
+        <w:rPr>
+          <w:lang w:val="en-GB"/>
+        </w:rPr>
+        <w:t xml:space="preserve">We then randomly assign each player to </w:t>
+      </w:r>
+      <w:r>
+        <w:rPr>
+          <w:lang w:val="en-GB"/>
+        </w:rPr>
+        <w:t>a random game and return the list of games, each containing the list of the participants.</w:t>
+      </w:r>
+    </w:p>
+    <w:p>
+      <w:pPr>
+        <w:rPr>
+          <w:lang w:val="en-GB"/>
+        </w:rPr>
+      </w:pPr>
+    </w:p>
+    <w:p>
+      <w:pPr>
+        <w:rPr>
+          <w:lang w:val="en-GB"/>
+        </w:rPr>
+      </w:pPr>
+    </w:p>
+    <w:p>
+      <w:pPr>
+        <w:rPr>
+          <w:lang w:val="en-GB"/>
+        </w:rPr>
+      </w:pPr>
+    </w:p>
+    <w:p>
+      <w:pPr>
+        <w:pStyle w:val="Titre3"/>
+        <w:rPr>
+          <w:lang w:val="en-GB"/>
+        </w:rPr>
+      </w:pPr>
+      <w:bookmarkStart w:id="5" w:name="_Toc56706438"/>
+      <w:r>
+        <w:rPr>
+          <w:lang w:val="en-GB"/>
+        </w:rPr>
+        <w:lastRenderedPageBreak/>
+        <w:t>Present and argue about a method to create games based on ranking</w:t>
+      </w:r>
       <w:bookmarkEnd w:id="5"/>
     </w:p>
     <w:p>
       <w:pPr>
-        <w:pStyle w:val="Titre3"/>
-        <w:rPr>
-          <w:lang w:val="en-GB"/>
-        </w:rPr>
-      </w:pPr>
-      <w:bookmarkStart w:id="6" w:name="_Toc56706438"/>
-      <w:r>
-        <w:rPr>
-          <w:lang w:val="en-GB"/>
-        </w:rPr>
-        <w:t>Present and argue about a method to create games based on ranking</w:t>
-      </w:r>
+        <w:rPr>
+          <w:lang w:val="en-GB"/>
+        </w:rPr>
+      </w:pPr>
+      <w:r>
+        <w:rPr>
+          <w:lang w:val="en-GB"/>
+        </w:rPr>
+        <w:t xml:space="preserve">We first travel the AVL Tree with an Inorder algorithm in order to </w:t>
+      </w:r>
+      <w:r>
+        <w:rPr>
+          <w:lang w:val="en-GB"/>
+        </w:rPr>
+        <w:t>obtain a ranked list of players (from the worst to the best).</w:t>
+      </w:r>
+    </w:p>
+    <w:p>
+      <w:pPr>
+        <w:rPr>
+          <w:lang w:val="en-GB"/>
+        </w:rPr>
+      </w:pPr>
+      <w:r>
+        <w:rPr>
+          <w:lang w:val="en-GB"/>
+        </w:rPr>
+        <w:t>After that we use a process similar to the one we created in the previous question</w:t>
+      </w:r>
+      <w:r>
+        <w:rPr>
+          <w:lang w:val="en-GB"/>
+        </w:rPr>
+        <w:t xml:space="preserve"> to obtain a list of games based on the ranking of the players.</w:t>
+      </w:r>
+      <w:bookmarkStart w:id="6" w:name="_GoBack"/>
       <w:bookmarkEnd w:id="6"/>
     </w:p>
     <w:p>
@@ -3649,7 +3581,7 @@
 </file>
 
 <file path=customXml/itemProps1.xml><?xml version="1.0" encoding="utf-8"?>
-<ds:datastoreItem xmlns:ds="http://schemas.openxmlformats.org/officeDocument/2006/customXml" ds:itemID="{B7A3B98B-E3F0-4D8B-B79A-F4B90B961C7F}">
+<ds:datastoreItem xmlns:ds="http://schemas.openxmlformats.org/officeDocument/2006/customXml" ds:itemID="{AB4ADA02-4316-49E9-84A2-416C23FBEA6C}">
   <ds:schemaRefs>
     <ds:schemaRef ds:uri="http://schemas.openxmlformats.org/officeDocument/2006/bibliography"/>
   </ds:schemaRefs>

</xml_diff>

<commit_message>
Fini fonction de jeu, rapport à maj
</commit_message>
<xml_diff>
--- a/Rapport ADSA POUPET - GUILLON BONY.docx
+++ b/Rapport ADSA POUPET - GUILLON BONY.docx
@@ -14,8 +14,6 @@
           <w:lang w:val="en-GB"/>
         </w:rPr>
       </w:pPr>
-      <w:bookmarkStart w:id="0" w:name="_GoBack"/>
-      <w:bookmarkEnd w:id="0"/>
       <w:r>
         <w:rPr>
           <w:b/>
@@ -887,7 +885,7 @@
           <w:lang w:val="en-GB"/>
         </w:rPr>
       </w:pPr>
-      <w:bookmarkStart w:id="1" w:name="_Toc56706432"/>
+      <w:bookmarkStart w:id="0" w:name="_Toc56706432"/>
       <w:r>
         <w:rPr>
           <w:lang w:val="en-GB"/>
@@ -895,6 +893,35 @@
         <w:lastRenderedPageBreak/>
         <w:t>Step 1 : To organize the tournament</w:t>
       </w:r>
+      <w:bookmarkEnd w:id="0"/>
+    </w:p>
+    <w:p>
+      <w:pPr>
+        <w:rPr>
+          <w:lang w:val="en-GB"/>
+        </w:rPr>
+      </w:pPr>
+    </w:p>
+    <w:p>
+      <w:pPr>
+        <w:pStyle w:val="Titre3"/>
+        <w:rPr>
+          <w:lang w:val="en-GB"/>
+        </w:rPr>
+      </w:pPr>
+      <w:bookmarkStart w:id="1" w:name="_Toc56706433"/>
+      <w:r>
+        <w:rPr>
+          <w:lang w:val="en-GB"/>
+        </w:rPr>
+        <w:t>Propose a data structure to r</w:t>
+      </w:r>
+      <w:r>
+        <w:rPr>
+          <w:lang w:val="en-GB"/>
+        </w:rPr>
+        <w:t>epresent a Player and its Score</w:t>
+      </w:r>
       <w:bookmarkEnd w:id="1"/>
     </w:p>
     <w:p>
@@ -906,35 +933,6 @@
     </w:p>
     <w:p>
       <w:pPr>
-        <w:pStyle w:val="Titre3"/>
-        <w:rPr>
-          <w:lang w:val="en-GB"/>
-        </w:rPr>
-      </w:pPr>
-      <w:bookmarkStart w:id="2" w:name="_Toc56706433"/>
-      <w:r>
-        <w:rPr>
-          <w:lang w:val="en-GB"/>
-        </w:rPr>
-        <w:t>Propose a data structure to r</w:t>
-      </w:r>
-      <w:r>
-        <w:rPr>
-          <w:lang w:val="en-GB"/>
-        </w:rPr>
-        <w:t>epresent a Player and its Score</w:t>
-      </w:r>
-      <w:bookmarkEnd w:id="2"/>
-    </w:p>
-    <w:p>
-      <w:pPr>
-        <w:rPr>
-          <w:lang w:val="en-GB"/>
-        </w:rPr>
-      </w:pPr>
-    </w:p>
-    <w:p>
-      <w:pPr>
         <w:rPr>
           <w:lang w:val="en-GB"/>
         </w:rPr>
@@ -1047,7 +1045,7 @@
         </w:rPr>
         <w:t>to check for balance in our tree.</w:t>
       </w:r>
-      <w:bookmarkStart w:id="3" w:name="_Toc56706434"/>
+      <w:bookmarkStart w:id="2" w:name="_Toc56706434"/>
     </w:p>
     <w:p>
       <w:pPr>
@@ -1264,7 +1262,7 @@
         </w:rPr>
         <w:t>Propose a most optimized data structures for the tournament (called database in the following questions)</w:t>
       </w:r>
-      <w:bookmarkEnd w:id="3"/>
+      <w:bookmarkEnd w:id="2"/>
     </w:p>
     <w:p>
       <w:pPr>
@@ -1693,7 +1691,123 @@
         <w:rPr>
           <w:lang w:val="en-GB"/>
         </w:rPr>
-        <w:t>which returns the old score and the new one in a tuple t</w:t>
+        <w:t xml:space="preserve">which returns </w:t>
+      </w:r>
+      <w:r>
+        <w:rPr>
+          <w:lang w:val="en-GB"/>
+        </w:rPr>
+        <w:t xml:space="preserve">a value between 0 et 12. </w:t>
+      </w:r>
+    </w:p>
+    <w:p>
+      <w:pPr>
+        <w:rPr>
+          <w:lang w:val="en-GB"/>
+        </w:rPr>
+      </w:pPr>
+      <w:r>
+        <w:rPr>
+          <w:lang w:val="en-GB"/>
+        </w:rPr>
+        <w:t>After checking the rest of the problem, we realized that we</w:t>
+      </w:r>
+      <w:r>
+        <w:rPr>
+          <w:lang w:val="en-GB"/>
+        </w:rPr>
+        <w:t xml:space="preserve"> would </w:t>
+      </w:r>
+      <w:r>
+        <w:rPr>
+          <w:lang w:val="en-GB"/>
+        </w:rPr>
+        <w:t>have</w:t>
+      </w:r>
+      <w:r>
+        <w:rPr>
+          <w:lang w:val="en-GB"/>
+        </w:rPr>
+        <w:t xml:space="preserve"> to update the score of the players with this new score at some point.</w:t>
+      </w:r>
+    </w:p>
+    <w:p>
+      <w:pPr>
+        <w:rPr>
+          <w:lang w:val="en-GB"/>
+        </w:rPr>
+      </w:pPr>
+      <w:r>
+        <w:rPr>
+          <w:lang w:val="en-GB"/>
+        </w:rPr>
+        <w:t>To that extend</w:t>
+      </w:r>
+      <w:r>
+        <w:rPr>
+          <w:lang w:val="en-GB"/>
+        </w:rPr>
+        <w:t xml:space="preserve"> we created a second function called ‘</w:t>
+      </w:r>
+      <w:r>
+        <w:rPr>
+          <w:lang w:val="en-GB"/>
+        </w:rPr>
+        <w:t>Random_Game_Score_Distribution’ which uses the previous method to update the score of all players in a given</w:t>
+      </w:r>
+      <w:r>
+        <w:rPr>
+          <w:lang w:val="en-GB"/>
+        </w:rPr>
+        <w:t xml:space="preserve"> </w:t>
+      </w:r>
+      <w:r>
+        <w:rPr>
+          <w:lang w:val="en-GB"/>
+        </w:rPr>
+        <w:t>tournament</w:t>
+      </w:r>
+      <w:r>
+        <w:rPr>
+          <w:lang w:val="en-GB"/>
+        </w:rPr>
+        <w:t xml:space="preserve">. This </w:t>
+      </w:r>
+      <w:r>
+        <w:rPr>
+          <w:lang w:val="en-GB"/>
+        </w:rPr>
+        <w:t>tournament</w:t>
+      </w:r>
+      <w:r>
+        <w:rPr>
+          <w:lang w:val="en-GB"/>
+        </w:rPr>
+        <w:t xml:space="preserve"> list</w:t>
+      </w:r>
+      <w:r>
+        <w:rPr>
+          <w:lang w:val="en-GB"/>
+        </w:rPr>
+        <w:t xml:space="preserve"> is given </w:t>
+      </w:r>
+      <w:r>
+        <w:rPr>
+          <w:lang w:val="en-GB"/>
+        </w:rPr>
+        <w:t xml:space="preserve">by the functions </w:t>
+      </w:r>
+      <w:r>
+        <w:rPr>
+          <w:lang w:val="en-GB"/>
+        </w:rPr>
+        <w:t>used to</w:t>
+      </w:r>
+      <w:r>
+        <w:rPr>
+          <w:lang w:val="en-GB"/>
+        </w:rPr>
+        <w:t xml:space="preserve"> create random/ranked games described below.</w:t>
       </w:r>
     </w:p>
     <w:p>
@@ -1703,21 +1817,14 @@
           <w:lang w:val="en-GB"/>
         </w:rPr>
       </w:pPr>
-      <w:bookmarkStart w:id="4" w:name="_Toc56706436"/>
+      <w:bookmarkStart w:id="3" w:name="_Toc56706436"/>
       <w:r>
         <w:rPr>
           <w:lang w:val="en-GB"/>
         </w:rPr>
         <w:t>Present and argue about a method to update Players score and the database</w:t>
       </w:r>
-      <w:bookmarkEnd w:id="4"/>
-    </w:p>
-    <w:p>
-      <w:pPr>
-        <w:rPr>
-          <w:lang w:val="en-GB"/>
-        </w:rPr>
-      </w:pPr>
+      <w:bookmarkEnd w:id="3"/>
     </w:p>
     <w:p>
       <w:pPr>
@@ -1944,6 +2051,24 @@
         </w:rPr>
         <w:t xml:space="preserve"> (and the Node deletion if the player was the only element of this list)</w:t>
       </w:r>
+      <w:r>
+        <w:rPr>
+          <w:lang w:val="en-GB"/>
+        </w:rPr>
+        <w:t xml:space="preserve"> by using </w:t>
+      </w:r>
+      <w:r>
+        <w:rPr>
+          <w:lang w:val="en-GB"/>
+        </w:rPr>
+        <w:t>a blank Tree and the insertion function to add to it everything except the element we want to delete</w:t>
+      </w:r>
+      <w:r>
+        <w:rPr>
+          <w:lang w:val="en-GB"/>
+        </w:rPr>
+        <w:t xml:space="preserve"> and then using this new Tree as reference.</w:t>
+      </w:r>
     </w:p>
     <w:p>
       <w:pPr>
@@ -2013,13 +2138,117 @@
           <w:lang w:val="en-GB"/>
         </w:rPr>
       </w:pPr>
-      <w:bookmarkStart w:id="5" w:name="_Toc56706437"/>
+      <w:bookmarkStart w:id="4" w:name="_Toc56706437"/>
       <w:r>
         <w:rPr>
           <w:lang w:val="en-GB"/>
         </w:rPr>
         <w:t>Present and argue about a method to create random games based on the database</w:t>
       </w:r>
+      <w:bookmarkEnd w:id="4"/>
+    </w:p>
+    <w:p>
+      <w:pPr>
+        <w:rPr>
+          <w:lang w:val="en-GB"/>
+        </w:rPr>
+      </w:pPr>
+      <w:r>
+        <w:rPr>
+          <w:lang w:val="en-GB"/>
+        </w:rPr>
+        <w:t>In order to create our random games, we need to define the number of games that we want</w:t>
+      </w:r>
+      <w:r>
+        <w:rPr>
+          <w:lang w:val="en-GB"/>
+        </w:rPr>
+        <w:t xml:space="preserve"> as well as who’s taking part </w:t>
+      </w:r>
+      <w:r>
+        <w:rPr>
+          <w:lang w:val="en-GB"/>
+        </w:rPr>
+        <w:t>in them</w:t>
+      </w:r>
+      <w:r>
+        <w:rPr>
+          <w:lang w:val="en-GB"/>
+        </w:rPr>
+        <w:t>.</w:t>
+      </w:r>
+    </w:p>
+    <w:p>
+      <w:pPr>
+        <w:rPr>
+          <w:lang w:val="en-GB"/>
+        </w:rPr>
+      </w:pPr>
+      <w:r>
+        <w:rPr>
+          <w:lang w:val="en-GB"/>
+        </w:rPr>
+        <w:t xml:space="preserve">Whenever </w:t>
+      </w:r>
+      <w:r>
+        <w:rPr>
+          <w:lang w:val="en-GB"/>
+        </w:rPr>
+        <w:t xml:space="preserve">a player is inserted in the Tree, his name is also added to the </w:t>
+      </w:r>
+      <w:r>
+        <w:rPr>
+          <w:lang w:val="en-GB"/>
+        </w:rPr>
+        <w:t xml:space="preserve">liste_joueurs attributes of the AVL Tree. </w:t>
+      </w:r>
+      <w:r>
+        <w:rPr>
+          <w:lang w:val="en-GB"/>
+        </w:rPr>
+        <w:t>When the player is deleted, his name is also removed from this list.</w:t>
+      </w:r>
+    </w:p>
+    <w:p>
+      <w:pPr>
+        <w:rPr>
+          <w:lang w:val="en-GB"/>
+        </w:rPr>
+      </w:pPr>
+      <w:r>
+        <w:rPr>
+          <w:lang w:val="en-GB"/>
+        </w:rPr>
+        <w:t xml:space="preserve">We then randomly assign each player to </w:t>
+      </w:r>
+      <w:r>
+        <w:rPr>
+          <w:lang w:val="en-GB"/>
+        </w:rPr>
+        <w:t>a random game and return the list of games, each containing the list of the participants</w:t>
+      </w:r>
+    </w:p>
+    <w:p>
+      <w:pPr>
+        <w:rPr>
+          <w:lang w:val="en-GB"/>
+        </w:rPr>
+      </w:pPr>
+    </w:p>
+    <w:p>
+      <w:pPr>
+        <w:pStyle w:val="Titre3"/>
+        <w:rPr>
+          <w:lang w:val="en-GB"/>
+        </w:rPr>
+      </w:pPr>
+      <w:bookmarkStart w:id="5" w:name="_Toc56706438"/>
+      <w:r>
+        <w:rPr>
+          <w:lang w:val="en-GB"/>
+        </w:rPr>
+        <w:t>Present and argue about a method to create games based on ranking</w:t>
+      </w:r>
       <w:bookmarkEnd w:id="5"/>
     </w:p>
     <w:p>
@@ -2032,85 +2261,33 @@
         <w:rPr>
           <w:lang w:val="en-GB"/>
         </w:rPr>
-        <w:t>In order to create our random games, we need to define the number of games that we want</w:t>
-      </w:r>
-      <w:r>
-        <w:rPr>
-          <w:lang w:val="en-GB"/>
-        </w:rPr>
-        <w:t xml:space="preserve"> as well as who’s taking part of this games.</w:t>
-      </w:r>
-    </w:p>
-    <w:p>
-      <w:pPr>
-        <w:rPr>
-          <w:lang w:val="en-GB"/>
-        </w:rPr>
-      </w:pPr>
-      <w:r>
-        <w:rPr>
-          <w:lang w:val="en-GB"/>
-        </w:rPr>
-        <w:t xml:space="preserve">Whenever </w:t>
-      </w:r>
-      <w:r>
-        <w:rPr>
-          <w:lang w:val="en-GB"/>
-        </w:rPr>
-        <w:t xml:space="preserve">a player is inserted in the Tree, his name is also added to the </w:t>
-      </w:r>
-      <w:r>
-        <w:rPr>
-          <w:lang w:val="en-GB"/>
-        </w:rPr>
-        <w:t xml:space="preserve">liste_joueurs attributes of the AVL Tree. </w:t>
-      </w:r>
-      <w:r>
-        <w:rPr>
-          <w:lang w:val="en-GB"/>
-        </w:rPr>
-        <w:t>When the player is deleted, his name is also removed from this list.</w:t>
-      </w:r>
-    </w:p>
-    <w:p>
-      <w:pPr>
-        <w:rPr>
-          <w:lang w:val="en-GB"/>
-        </w:rPr>
-      </w:pPr>
-      <w:r>
-        <w:rPr>
-          <w:lang w:val="en-GB"/>
-        </w:rPr>
-        <w:t xml:space="preserve">We then randomly assign each player to </w:t>
-      </w:r>
-      <w:r>
-        <w:rPr>
-          <w:lang w:val="en-GB"/>
-        </w:rPr>
-        <w:t>a random game and return the list of games, each containing the list of the participants.</w:t>
-      </w:r>
-    </w:p>
-    <w:p>
-      <w:pPr>
-        <w:rPr>
-          <w:lang w:val="en-GB"/>
-        </w:rPr>
-      </w:pPr>
-    </w:p>
-    <w:p>
-      <w:pPr>
-        <w:rPr>
-          <w:lang w:val="en-GB"/>
-        </w:rPr>
-      </w:pPr>
-    </w:p>
-    <w:p>
-      <w:pPr>
-        <w:rPr>
-          <w:lang w:val="en-GB"/>
-        </w:rPr>
-      </w:pPr>
+        <w:t xml:space="preserve">We first travel the AVL Tree with an Inorder algorithm in order to </w:t>
+      </w:r>
+      <w:r>
+        <w:rPr>
+          <w:lang w:val="en-GB"/>
+        </w:rPr>
+        <w:t>obtain a ranked list of players (from the worst to the best).</w:t>
+      </w:r>
+    </w:p>
+    <w:p>
+      <w:pPr>
+        <w:rPr>
+          <w:lang w:val="en-GB"/>
+        </w:rPr>
+      </w:pPr>
+      <w:r>
+        <w:rPr>
+          <w:lang w:val="en-GB"/>
+        </w:rPr>
+        <w:t>After that we use a process similar to the one we created in the previous question</w:t>
+      </w:r>
+      <w:r>
+        <w:rPr>
+          <w:lang w:val="en-GB"/>
+        </w:rPr>
+        <w:t xml:space="preserve"> to obtain a list of games based on the ranking of the players.</w:t>
+      </w:r>
     </w:p>
     <w:p>
       <w:pPr>
@@ -2119,13 +2296,12 @@
           <w:lang w:val="en-GB"/>
         </w:rPr>
       </w:pPr>
-      <w:bookmarkStart w:id="6" w:name="_Toc56706438"/>
-      <w:r>
-        <w:rPr>
-          <w:lang w:val="en-GB"/>
-        </w:rPr>
-        <w:lastRenderedPageBreak/>
-        <w:t>Present and argue about a method to create games based on ranking</w:t>
+      <w:bookmarkStart w:id="6" w:name="_Toc56706439"/>
+      <w:r>
+        <w:rPr>
+          <w:lang w:val="en-GB"/>
+        </w:rPr>
+        <w:t>Present and argue about a method to drop the players and to play game until the last 10 players</w:t>
       </w:r>
       <w:bookmarkEnd w:id="6"/>
     </w:p>
@@ -2135,37 +2311,6 @@
           <w:lang w:val="en-GB"/>
         </w:rPr>
       </w:pPr>
-      <w:r>
-        <w:rPr>
-          <w:lang w:val="en-GB"/>
-        </w:rPr>
-        <w:t xml:space="preserve">We first travel the AVL Tree with an Inorder algorithm in order to </w:t>
-      </w:r>
-      <w:r>
-        <w:rPr>
-          <w:lang w:val="en-GB"/>
-        </w:rPr>
-        <w:t>obtain a ranked list of players (from the worst to the best).</w:t>
-      </w:r>
-    </w:p>
-    <w:p>
-      <w:pPr>
-        <w:rPr>
-          <w:lang w:val="en-GB"/>
-        </w:rPr>
-      </w:pPr>
-      <w:r>
-        <w:rPr>
-          <w:lang w:val="en-GB"/>
-        </w:rPr>
-        <w:t>After that we use a process similar to the one we created in the previous question</w:t>
-      </w:r>
-      <w:r>
-        <w:rPr>
-          <w:lang w:val="en-GB"/>
-        </w:rPr>
-        <w:t xml:space="preserve"> to obtain a list of games based on the ranking of the players.</w:t>
-      </w:r>
     </w:p>
     <w:p>
       <w:pPr>
@@ -2174,52 +2319,63 @@
           <w:lang w:val="en-GB"/>
         </w:rPr>
       </w:pPr>
-      <w:bookmarkStart w:id="7" w:name="_Toc56706439"/>
-      <w:r>
-        <w:rPr>
-          <w:lang w:val="en-GB"/>
-        </w:rPr>
-        <w:t>Present and argue about a method to drop the players and to play game until the last 10 players</w:t>
+      <w:bookmarkStart w:id="7" w:name="_Toc56706440"/>
+      <w:r>
+        <w:rPr>
+          <w:lang w:val="en-GB"/>
+        </w:rPr>
+        <w:t>Present and argue about a method which display the TOP10 players and the podium after the final game.</w:t>
       </w:r>
       <w:bookmarkEnd w:id="7"/>
     </w:p>
     <w:p>
       <w:pPr>
-        <w:pStyle w:val="Titre3"/>
-        <w:rPr>
-          <w:lang w:val="en-GB"/>
-        </w:rPr>
-      </w:pPr>
-      <w:bookmarkStart w:id="8" w:name="_Toc56706440"/>
-      <w:r>
-        <w:rPr>
-          <w:lang w:val="en-GB"/>
-        </w:rPr>
-        <w:t>Present and argue about a method which display the TOP10 players and the podium after the final game.</w:t>
-      </w:r>
+        <w:rPr>
+          <w:lang w:val="en-GB"/>
+        </w:rPr>
+      </w:pPr>
+    </w:p>
+    <w:p>
+      <w:pPr>
+        <w:rPr>
+          <w:lang w:val="en-GB"/>
+        </w:rPr>
+      </w:pPr>
+    </w:p>
+    <w:p>
+      <w:pPr>
+        <w:rPr>
+          <w:sz w:val="40"/>
+          <w:szCs w:val="40"/>
+        </w:rPr>
+      </w:pPr>
+      <w:r>
+        <w:rPr>
+          <w:sz w:val="40"/>
+          <w:szCs w:val="40"/>
+        </w:rPr>
+        <w:t>PARLER DES ARGUMENTS DEFINIS PAR DEFAUT</w:t>
+      </w:r>
+    </w:p>
+    <w:p>
+      <w:pPr>
+        <w:rPr>
+          <w:sz w:val="40"/>
+          <w:szCs w:val="40"/>
+        </w:rPr>
+      </w:pPr>
+      <w:r>
+        <w:rPr>
+          <w:sz w:val="40"/>
+          <w:szCs w:val="40"/>
+        </w:rPr>
+        <w:t>VOIR SI ON PEUT ARRETER DE DEVOIR METTRE TOUS LES NOMS DANS DES LISTES</w:t>
+      </w:r>
+      <w:bookmarkStart w:id="8" w:name="_GoBack"/>
       <w:bookmarkEnd w:id="8"/>
     </w:p>
-    <w:p>
-      <w:pPr>
-        <w:rPr>
-          <w:lang w:val="en-GB"/>
-        </w:rPr>
-      </w:pPr>
-    </w:p>
-    <w:p>
-      <w:pPr>
-        <w:rPr>
-          <w:lang w:val="en-GB"/>
-        </w:rPr>
-      </w:pPr>
-    </w:p>
-    <w:p>
-      <w:pPr>
-        <w:rPr>
-          <w:lang w:val="en-GB"/>
-        </w:rPr>
-      </w:pPr>
-    </w:p>
+    <w:p/>
+    <w:p/>
     <w:sectPr>
       <w:headerReference w:type="default" r:id="rId9"/>
       <w:pgSz w:w="11906" w:h="16838"/>
@@ -3596,7 +3752,7 @@
 </file>
 
 <file path=customXml/itemProps1.xml><?xml version="1.0" encoding="utf-8"?>
-<ds:datastoreItem xmlns:ds="http://schemas.openxmlformats.org/officeDocument/2006/customXml" ds:itemID="{6EC360CB-E7EC-4C83-A29A-0BA4B44F70A2}">
+<ds:datastoreItem xmlns:ds="http://schemas.openxmlformats.org/officeDocument/2006/customXml" ds:itemID="{AC2FF005-54A8-4128-AFD1-EB6BD34D5593}">
   <ds:schemaRefs>
     <ds:schemaRef ds:uri="http://schemas.openxmlformats.org/officeDocument/2006/bibliography"/>
   </ds:schemaRefs>

</xml_diff>

<commit_message>
push pour laisser Vincent travailler
</commit_message>
<xml_diff>
--- a/Rapport ADSA POUPET - GUILLON BONY.docx
+++ b/Rapport ADSA POUPET - GUILLON BONY.docx
@@ -891,7 +891,21 @@
           <w:lang w:val="en-GB"/>
         </w:rPr>
         <w:lastRenderedPageBreak/>
-        <w:t>Step 1 : To organize the tournament</w:t>
+        <w:t xml:space="preserve">Step </w:t>
+      </w:r>
+      <w:proofErr w:type="gramStart"/>
+      <w:r>
+        <w:rPr>
+          <w:lang w:val="en-GB"/>
+        </w:rPr>
+        <w:t>1 :</w:t>
+      </w:r>
+      <w:proofErr w:type="gramEnd"/>
+      <w:r>
+        <w:rPr>
+          <w:lang w:val="en-GB"/>
+        </w:rPr>
+        <w:t xml:space="preserve"> To organize the tournament</w:t>
       </w:r>
       <w:bookmarkEnd w:id="0"/>
     </w:p>
@@ -1031,7 +1045,35 @@
         <w:rPr>
           <w:lang w:val="en-GB"/>
         </w:rPr>
-        <w:t>Player, Score, Left_Node and Right_Node.</w:t>
+        <w:t xml:space="preserve">Player, Score, </w:t>
+      </w:r>
+      <w:proofErr w:type="spellStart"/>
+      <w:r>
+        <w:rPr>
+          <w:lang w:val="en-GB"/>
+        </w:rPr>
+        <w:t>Left_Node</w:t>
+      </w:r>
+      <w:proofErr w:type="spellEnd"/>
+      <w:r>
+        <w:rPr>
+          <w:lang w:val="en-GB"/>
+        </w:rPr>
+        <w:t xml:space="preserve"> and </w:t>
+      </w:r>
+      <w:proofErr w:type="spellStart"/>
+      <w:r>
+        <w:rPr>
+          <w:lang w:val="en-GB"/>
+        </w:rPr>
+        <w:t>Right_Node</w:t>
+      </w:r>
+      <w:proofErr w:type="spellEnd"/>
+      <w:r>
+        <w:rPr>
+          <w:lang w:val="en-GB"/>
+        </w:rPr>
+        <w:t>.</w:t>
       </w:r>
       <w:r>
         <w:rPr>
@@ -1108,11 +1150,19 @@
           <w:lang w:val="en-GB"/>
         </w:rPr>
       </w:pPr>
-      <w:r>
-        <w:rPr>
-          <w:lang w:val="en-GB"/>
-        </w:rPr>
-        <w:t>So we decided to change our definition of a Node</w:t>
+      <w:proofErr w:type="gramStart"/>
+      <w:r>
+        <w:rPr>
+          <w:lang w:val="en-GB"/>
+        </w:rPr>
+        <w:t>So</w:t>
+      </w:r>
+      <w:proofErr w:type="gramEnd"/>
+      <w:r>
+        <w:rPr>
+          <w:lang w:val="en-GB"/>
+        </w:rPr>
+        <w:t xml:space="preserve"> we decided to change our definition of a Node</w:t>
       </w:r>
       <w:r>
         <w:rPr>
@@ -1155,19 +1205,47 @@
         <w:rPr>
           <w:lang w:val="en-GB"/>
         </w:rPr>
-        <w:t xml:space="preserve">Here is an example of the result of an Inorder traversal of a test </w:t>
-      </w:r>
-      <w:r>
-        <w:rPr>
-          <w:lang w:val="en-GB"/>
-        </w:rPr>
-        <w:t>AVL T</w:t>
-      </w:r>
-      <w:r>
-        <w:rPr>
-          <w:lang w:val="en-GB"/>
-        </w:rPr>
-        <w:t xml:space="preserve">ree : </w:t>
+        <w:t xml:space="preserve">Here is an example of the result of an </w:t>
+      </w:r>
+      <w:proofErr w:type="spellStart"/>
+      <w:r>
+        <w:rPr>
+          <w:lang w:val="en-GB"/>
+        </w:rPr>
+        <w:t>Inorder</w:t>
+      </w:r>
+      <w:proofErr w:type="spellEnd"/>
+      <w:r>
+        <w:rPr>
+          <w:lang w:val="en-GB"/>
+        </w:rPr>
+        <w:t xml:space="preserve"> traversal of a test </w:t>
+      </w:r>
+      <w:r>
+        <w:rPr>
+          <w:lang w:val="en-GB"/>
+        </w:rPr>
+        <w:t xml:space="preserve">AVL </w:t>
+      </w:r>
+      <w:proofErr w:type="gramStart"/>
+      <w:r>
+        <w:rPr>
+          <w:lang w:val="en-GB"/>
+        </w:rPr>
+        <w:t>T</w:t>
+      </w:r>
+      <w:r>
+        <w:rPr>
+          <w:lang w:val="en-GB"/>
+        </w:rPr>
+        <w:t>ree :</w:t>
+      </w:r>
+      <w:proofErr w:type="gramEnd"/>
+      <w:r>
+        <w:rPr>
+          <w:lang w:val="en-GB"/>
+        </w:rPr>
+        <w:t xml:space="preserve"> </w:t>
       </w:r>
     </w:p>
     <w:p>
@@ -1329,7 +1407,21 @@
         <w:rPr>
           <w:lang w:val="en-GB"/>
         </w:rPr>
-        <w:t xml:space="preserve">c search would have a complexity of only O(logn), but it requires a </w:t>
+        <w:t>c search would have a complexity of only O(</w:t>
+      </w:r>
+      <w:proofErr w:type="spellStart"/>
+      <w:r>
+        <w:rPr>
+          <w:lang w:val="en-GB"/>
+        </w:rPr>
+        <w:t>logn</w:t>
+      </w:r>
+      <w:proofErr w:type="spellEnd"/>
+      <w:r>
+        <w:rPr>
+          <w:lang w:val="en-GB"/>
+        </w:rPr>
+        <w:t xml:space="preserve">), but it requires a </w:t>
       </w:r>
       <w:r>
         <w:rPr>
@@ -1389,7 +1481,21 @@
         <w:rPr>
           <w:lang w:val="en-GB"/>
         </w:rPr>
-        <w:t>one of the best sorting algorithms is the merge sort which has a complexity of O(nlogn).</w:t>
+        <w:t>one of the best sorting algorithms is the merge sort which has a complexity of O(</w:t>
+      </w:r>
+      <w:proofErr w:type="spellStart"/>
+      <w:r>
+        <w:rPr>
+          <w:lang w:val="en-GB"/>
+        </w:rPr>
+        <w:t>nlogn</w:t>
+      </w:r>
+      <w:proofErr w:type="spellEnd"/>
+      <w:r>
+        <w:rPr>
+          <w:lang w:val="en-GB"/>
+        </w:rPr>
+        <w:t>).</w:t>
       </w:r>
       <w:r>
         <w:rPr>
@@ -1407,7 +1513,21 @@
         <w:rPr>
           <w:lang w:val="en-GB"/>
         </w:rPr>
-        <w:t xml:space="preserve"> of O(nlogn) whereas the </w:t>
+        <w:t xml:space="preserve"> of O(</w:t>
+      </w:r>
+      <w:proofErr w:type="spellStart"/>
+      <w:r>
+        <w:rPr>
+          <w:lang w:val="en-GB"/>
+        </w:rPr>
+        <w:t>nlogn</w:t>
+      </w:r>
+      <w:proofErr w:type="spellEnd"/>
+      <w:r>
+        <w:rPr>
+          <w:lang w:val="en-GB"/>
+        </w:rPr>
+        <w:t xml:space="preserve">) whereas the </w:t>
       </w:r>
       <w:r>
         <w:rPr>
@@ -1431,7 +1551,21 @@
         <w:rPr>
           <w:lang w:val="en-GB"/>
         </w:rPr>
-        <w:t xml:space="preserve"> us to find a data structure with a complexity of O(logn)</w:t>
+        <w:t xml:space="preserve"> us to find a data structure with a complexity of O(</w:t>
+      </w:r>
+      <w:proofErr w:type="spellStart"/>
+      <w:r>
+        <w:rPr>
+          <w:lang w:val="en-GB"/>
+        </w:rPr>
+        <w:t>logn</w:t>
+      </w:r>
+      <w:proofErr w:type="spellEnd"/>
+      <w:r>
+        <w:rPr>
+          <w:lang w:val="en-GB"/>
+        </w:rPr>
+        <w:t>)</w:t>
       </w:r>
       <w:r>
         <w:rPr>
@@ -1542,13 +1676,27 @@
         <w:rPr>
           <w:lang w:val="en-GB"/>
         </w:rPr>
-        <w:t>are O(log</w:t>
-      </w:r>
-      <w:r>
-        <w:rPr>
-          <w:lang w:val="en-GB"/>
-        </w:rPr>
-        <w:t>n), as asked by the statement</w:t>
+        <w:t>are O(</w:t>
+      </w:r>
+      <w:proofErr w:type="spellStart"/>
+      <w:r>
+        <w:rPr>
+          <w:lang w:val="en-GB"/>
+        </w:rPr>
+        <w:t>log</w:t>
+      </w:r>
+      <w:r>
+        <w:rPr>
+          <w:lang w:val="en-GB"/>
+        </w:rPr>
+        <w:t>n</w:t>
+      </w:r>
+      <w:proofErr w:type="spellEnd"/>
+      <w:r>
+        <w:rPr>
+          <w:lang w:val="en-GB"/>
+        </w:rPr>
+        <w:t>), as asked by the statement</w:t>
       </w:r>
       <w:r>
         <w:rPr>
@@ -1568,7 +1716,21 @@
           <w:lang w:val="en-GB"/>
         </w:rPr>
         <w:lastRenderedPageBreak/>
-        <w:t xml:space="preserve">We then created an AVL_Tree class containing the </w:t>
+        <w:t xml:space="preserve">We then created an </w:t>
+      </w:r>
+      <w:proofErr w:type="spellStart"/>
+      <w:r>
+        <w:rPr>
+          <w:lang w:val="en-GB"/>
+        </w:rPr>
+        <w:t>AVL_Tree</w:t>
+      </w:r>
+      <w:proofErr w:type="spellEnd"/>
+      <w:r>
+        <w:rPr>
+          <w:lang w:val="en-GB"/>
+        </w:rPr>
+        <w:t xml:space="preserve"> class containing the </w:t>
       </w:r>
       <w:r>
         <w:rPr>
@@ -1749,12 +1911,28 @@
         </w:rPr>
         <w:t xml:space="preserve"> we created a second function called ‘</w:t>
       </w:r>
-      <w:r>
-        <w:rPr>
-          <w:lang w:val="en-GB"/>
-        </w:rPr>
-        <w:t>Random_Game_Score_Distribution’ which uses the previous method to update the score of all players in a given</w:t>
-      </w:r>
+      <w:proofErr w:type="spellStart"/>
+      <w:r>
+        <w:rPr>
+          <w:lang w:val="en-GB"/>
+        </w:rPr>
+        <w:t>Random_Game_Score_Distribution</w:t>
+      </w:r>
+      <w:proofErr w:type="spellEnd"/>
+      <w:r>
+        <w:rPr>
+          <w:lang w:val="en-GB"/>
+        </w:rPr>
+        <w:t xml:space="preserve">’ which uses the previous method to update the score of all players </w:t>
+      </w:r>
+      <w:proofErr w:type="gramStart"/>
+      <w:r>
+        <w:rPr>
+          <w:lang w:val="en-GB"/>
+        </w:rPr>
+        <w:t>in a given</w:t>
+      </w:r>
+      <w:proofErr w:type="gramEnd"/>
       <w:r>
         <w:rPr>
           <w:lang w:val="en-GB"/>
@@ -1861,7 +2039,21 @@
         <w:rPr>
           <w:lang w:val="en-GB"/>
         </w:rPr>
-        <w:t xml:space="preserve">opy of the AVL_Tree with a new root and inserting </w:t>
+        <w:t xml:space="preserve">opy of the </w:t>
+      </w:r>
+      <w:proofErr w:type="spellStart"/>
+      <w:r>
+        <w:rPr>
+          <w:lang w:val="en-GB"/>
+        </w:rPr>
+        <w:t>AVL_Tree</w:t>
+      </w:r>
+      <w:proofErr w:type="spellEnd"/>
+      <w:r>
+        <w:rPr>
+          <w:lang w:val="en-GB"/>
+        </w:rPr>
+        <w:t xml:space="preserve"> with a new root and inserting </w:t>
       </w:r>
       <w:r>
         <w:rPr>
@@ -2196,11 +2388,19 @@
         </w:rPr>
         <w:t xml:space="preserve">a player is inserted in the Tree, his name is also added to the </w:t>
       </w:r>
-      <w:r>
-        <w:rPr>
-          <w:lang w:val="en-GB"/>
-        </w:rPr>
-        <w:t xml:space="preserve">liste_joueurs attributes of the AVL Tree. </w:t>
+      <w:proofErr w:type="spellStart"/>
+      <w:r>
+        <w:rPr>
+          <w:lang w:val="en-GB"/>
+        </w:rPr>
+        <w:t>liste_joueurs</w:t>
+      </w:r>
+      <w:proofErr w:type="spellEnd"/>
+      <w:r>
+        <w:rPr>
+          <w:lang w:val="en-GB"/>
+        </w:rPr>
+        <w:t xml:space="preserve"> attributes of the AVL Tree. </w:t>
       </w:r>
       <w:r>
         <w:rPr>
@@ -2261,7 +2461,21 @@
         <w:rPr>
           <w:lang w:val="en-GB"/>
         </w:rPr>
-        <w:t xml:space="preserve">We first travel the AVL Tree with an Inorder algorithm in order to </w:t>
+        <w:t xml:space="preserve">We first travel the AVL Tree with an </w:t>
+      </w:r>
+      <w:proofErr w:type="spellStart"/>
+      <w:r>
+        <w:rPr>
+          <w:lang w:val="en-GB"/>
+        </w:rPr>
+        <w:t>Inorder</w:t>
+      </w:r>
+      <w:proofErr w:type="spellEnd"/>
+      <w:r>
+        <w:rPr>
+          <w:lang w:val="en-GB"/>
+        </w:rPr>
+        <w:t xml:space="preserve"> algorithm in order to </w:t>
       </w:r>
       <w:r>
         <w:rPr>
@@ -2280,7 +2494,21 @@
         <w:rPr>
           <w:lang w:val="en-GB"/>
         </w:rPr>
-        <w:t>After that we use a process similar to the one we created in the previous question</w:t>
+        <w:t xml:space="preserve">After that we use a process similar to the </w:t>
+      </w:r>
+      <w:proofErr w:type="gramStart"/>
+      <w:r>
+        <w:rPr>
+          <w:lang w:val="en-GB"/>
+        </w:rPr>
+        <w:t>one</w:t>
+      </w:r>
+      <w:proofErr w:type="gramEnd"/>
+      <w:r>
+        <w:rPr>
+          <w:lang w:val="en-GB"/>
+        </w:rPr>
+        <w:t xml:space="preserve"> we created in the previous question</w:t>
       </w:r>
       <w:r>
         <w:rPr>
@@ -2311,6 +2539,198 @@
           <w:lang w:val="en-GB"/>
         </w:rPr>
       </w:pPr>
+      <w:r>
+        <w:rPr>
+          <w:lang w:val="en-GB"/>
+        </w:rPr>
+        <w:t xml:space="preserve">We first created the </w:t>
+      </w:r>
+      <w:r>
+        <w:rPr>
+          <w:lang w:val="en-GB"/>
+        </w:rPr>
+        <w:t>‘</w:t>
+      </w:r>
+      <w:proofErr w:type="spellStart"/>
+      <w:r>
+        <w:rPr>
+          <w:lang w:val="en-GB"/>
+        </w:rPr>
+        <w:t>Drop_Worst</w:t>
+      </w:r>
+      <w:proofErr w:type="spellEnd"/>
+      <w:r>
+        <w:rPr>
+          <w:lang w:val="en-GB"/>
+        </w:rPr>
+        <w:t>’ function which return a copy of our current Tree, except that the n worst players have been removed (n being a parameter).</w:t>
+      </w:r>
+    </w:p>
+    <w:p>
+      <w:pPr>
+        <w:rPr>
+          <w:lang w:val="en-GB"/>
+        </w:rPr>
+      </w:pPr>
+      <w:r>
+        <w:rPr>
+          <w:lang w:val="en-GB"/>
+        </w:rPr>
+        <w:t xml:space="preserve">To put this method in action, we also created the </w:t>
+      </w:r>
+      <w:r>
+        <w:rPr>
+          <w:lang w:val="en-GB"/>
+        </w:rPr>
+        <w:t>‘Manche’ and ‘</w:t>
+      </w:r>
+      <w:proofErr w:type="spellStart"/>
+      <w:r>
+        <w:rPr>
+          <w:lang w:val="en-GB"/>
+        </w:rPr>
+        <w:t>Jeu</w:t>
+      </w:r>
+      <w:r>
+        <w:rPr>
+          <w:lang w:val="en-GB"/>
+        </w:rPr>
+        <w:t>_Avant_Finalistes</w:t>
+      </w:r>
+      <w:proofErr w:type="spellEnd"/>
+      <w:r>
+        <w:rPr>
+          <w:lang w:val="en-GB"/>
+        </w:rPr>
+        <w:t xml:space="preserve">’ functions. ‘Manche’ </w:t>
+      </w:r>
+      <w:r>
+        <w:rPr>
+          <w:lang w:val="en-GB"/>
+        </w:rPr>
+        <w:t xml:space="preserve">function is self-explanatory, we can choose if it </w:t>
+      </w:r>
+      <w:proofErr w:type="gramStart"/>
+      <w:r>
+        <w:rPr>
+          <w:lang w:val="en-GB"/>
+        </w:rPr>
+        <w:t>has to</w:t>
+      </w:r>
+      <w:proofErr w:type="gramEnd"/>
+      <w:r>
+        <w:rPr>
+          <w:lang w:val="en-GB"/>
+        </w:rPr>
+        <w:t xml:space="preserve"> be a random or ranked game. The ‘</w:t>
+      </w:r>
+      <w:proofErr w:type="spellStart"/>
+      <w:r>
+        <w:rPr>
+          <w:lang w:val="en-GB"/>
+        </w:rPr>
+        <w:t>Jeu</w:t>
+      </w:r>
+      <w:r>
+        <w:rPr>
+          <w:lang w:val="en-GB"/>
+        </w:rPr>
+        <w:t>_Avant_Finalistes</w:t>
+      </w:r>
+      <w:proofErr w:type="spellEnd"/>
+      <w:r>
+        <w:rPr>
+          <w:lang w:val="en-GB"/>
+        </w:rPr>
+        <w:t xml:space="preserve">’ function allow us to play </w:t>
+      </w:r>
+      <w:r>
+        <w:rPr>
+          <w:lang w:val="en-GB"/>
+        </w:rPr>
+        <w:t>3 random games then ranked games until the number of players left has reached n (n being a parameter)</w:t>
+      </w:r>
+    </w:p>
+    <w:p>
+      <w:pPr>
+        <w:rPr>
+          <w:lang w:val="en-GB"/>
+        </w:rPr>
+      </w:pPr>
+      <w:proofErr w:type="gramStart"/>
+      <w:r>
+        <w:rPr>
+          <w:lang w:val="en-GB"/>
+        </w:rPr>
+        <w:t>NB :</w:t>
+      </w:r>
+      <w:proofErr w:type="gramEnd"/>
+      <w:r>
+        <w:rPr>
+          <w:lang w:val="en-GB"/>
+        </w:rPr>
+        <w:t xml:space="preserve"> We used a lot of parameters in these functions (</w:t>
+      </w:r>
+      <w:proofErr w:type="spellStart"/>
+      <w:r>
+        <w:rPr>
+          <w:lang w:val="en-GB"/>
+        </w:rPr>
+        <w:t>nb</w:t>
+      </w:r>
+      <w:proofErr w:type="spellEnd"/>
+      <w:r>
+        <w:rPr>
+          <w:lang w:val="en-GB"/>
+        </w:rPr>
+        <w:t xml:space="preserve"> of total players, </w:t>
+      </w:r>
+      <w:proofErr w:type="spellStart"/>
+      <w:r>
+        <w:rPr>
+          <w:lang w:val="en-GB"/>
+        </w:rPr>
+        <w:t>nb</w:t>
+      </w:r>
+      <w:proofErr w:type="spellEnd"/>
+      <w:r>
+        <w:rPr>
+          <w:lang w:val="en-GB"/>
+        </w:rPr>
+        <w:t xml:space="preserve"> of players to drop each game, </w:t>
+      </w:r>
+      <w:proofErr w:type="spellStart"/>
+      <w:r>
+        <w:rPr>
+          <w:lang w:val="en-GB"/>
+        </w:rPr>
+        <w:t>nb</w:t>
+      </w:r>
+      <w:proofErr w:type="spellEnd"/>
+      <w:r>
+        <w:rPr>
+          <w:lang w:val="en-GB"/>
+        </w:rPr>
+        <w:t xml:space="preserve"> of</w:t>
+      </w:r>
+      <w:r>
+        <w:rPr>
+          <w:lang w:val="en-GB"/>
+        </w:rPr>
+        <w:t xml:space="preserve"> finalists, …). Indeed, it was easier to test our functions with smaller and different trees this way. The parameters would obviously have to be set up for </w:t>
+      </w:r>
+      <w:r>
+        <w:rPr>
+          <w:lang w:val="en-GB"/>
+        </w:rPr>
+        <w:t xml:space="preserve">our problem if we really wanted to use our program in </w:t>
+      </w:r>
+      <w:r>
+        <w:rPr>
+          <w:lang w:val="en-GB"/>
+        </w:rPr>
+        <w:t>real life.</w:t>
+      </w:r>
     </w:p>
     <w:p>
       <w:pPr>
@@ -2341,41 +2761,80 @@
           <w:lang w:val="en-GB"/>
         </w:rPr>
       </w:pPr>
-    </w:p>
-    <w:p>
-      <w:pPr>
-        <w:rPr>
-          <w:sz w:val="40"/>
-          <w:szCs w:val="40"/>
-        </w:rPr>
-      </w:pPr>
-      <w:r>
-        <w:rPr>
-          <w:sz w:val="40"/>
-          <w:szCs w:val="40"/>
-        </w:rPr>
-        <w:t>PARLER DES ARGUMENTS DEFINIS PAR DEFAUT</w:t>
-      </w:r>
-    </w:p>
-    <w:p>
-      <w:pPr>
-        <w:rPr>
-          <w:sz w:val="40"/>
-          <w:szCs w:val="40"/>
-        </w:rPr>
-      </w:pPr>
-      <w:r>
-        <w:rPr>
-          <w:sz w:val="40"/>
-          <w:szCs w:val="40"/>
-        </w:rPr>
-        <w:t>VOIR SI ON PEUT ARRETER DE DEVOIR METTRE TOUS LES NOMS DANS DES LISTES</w:t>
+      <w:r>
+        <w:rPr>
+          <w:lang w:val="en-GB"/>
+        </w:rPr>
+        <w:t>When we are done with the ‘</w:t>
+      </w:r>
+      <w:proofErr w:type="spellStart"/>
+      <w:r>
+        <w:rPr>
+          <w:lang w:val="en-GB"/>
+        </w:rPr>
+        <w:t>Jeu_Avant_Finalistes</w:t>
+      </w:r>
+      <w:proofErr w:type="spellEnd"/>
+      <w:r>
+        <w:rPr>
+          <w:lang w:val="en-GB"/>
+        </w:rPr>
+        <w:t xml:space="preserve">’ function, we can retrieve from it </w:t>
+      </w:r>
+      <w:r>
+        <w:rPr>
+          <w:lang w:val="en-GB"/>
+        </w:rPr>
+        <w:t>an AVL Tree containing only the TOP X players (in our tests it is 4 but it can be changed to 10).</w:t>
+      </w:r>
+      <w:r>
+        <w:rPr>
+          <w:lang w:val="en-GB"/>
+        </w:rPr>
+        <w:t xml:space="preserve"> We display their name and set their score to 0</w:t>
       </w:r>
       <w:bookmarkStart w:id="8" w:name="_GoBack"/>
       <w:bookmarkEnd w:id="8"/>
-    </w:p>
-    <w:p/>
-    <w:p/>
+      <w:r>
+        <w:rPr>
+          <w:lang w:val="en-GB"/>
+        </w:rPr>
+        <w:t>.</w:t>
+      </w:r>
+    </w:p>
+    <w:p>
+      <w:pPr>
+        <w:rPr>
+          <w:lang w:val="en-GB"/>
+        </w:rPr>
+      </w:pPr>
+      <w:r>
+        <w:rPr>
+          <w:lang w:val="en-GB"/>
+        </w:rPr>
+        <w:t xml:space="preserve">Afterwards, we launch 5 games, print their </w:t>
+      </w:r>
+      <w:r>
+        <w:rPr>
+          <w:lang w:val="en-GB"/>
+        </w:rPr>
+        <w:t>effects on the scores each time and finally we display the podium.</w:t>
+      </w:r>
+    </w:p>
+    <w:p>
+      <w:pPr>
+        <w:rPr>
+          <w:lang w:val="en-GB"/>
+        </w:rPr>
+      </w:pPr>
+    </w:p>
+    <w:p>
+      <w:pPr>
+        <w:rPr>
+          <w:lang w:val="en-GB"/>
+        </w:rPr>
+      </w:pPr>
+    </w:p>
     <w:sectPr>
       <w:headerReference w:type="default" r:id="rId9"/>
       <w:pgSz w:w="11906" w:h="16838"/>
@@ -3752,7 +4211,7 @@
 </file>
 
 <file path=customXml/itemProps1.xml><?xml version="1.0" encoding="utf-8"?>
-<ds:datastoreItem xmlns:ds="http://schemas.openxmlformats.org/officeDocument/2006/customXml" ds:itemID="{AC2FF005-54A8-4128-AFD1-EB6BD34D5593}">
+<ds:datastoreItem xmlns:ds="http://schemas.openxmlformats.org/officeDocument/2006/customXml" ds:itemID="{114C5329-48D9-44FE-8566-44B0B3CAB571}">
   <ds:schemaRefs>
     <ds:schemaRef ds:uri="http://schemas.openxmlformats.org/officeDocument/2006/bibliography"/>
   </ds:schemaRefs>

</xml_diff>

<commit_message>
finish all the comments
</commit_message>
<xml_diff>
--- a/Rapport ADSA POUPET - GUILLON BONY.docx
+++ b/Rapport ADSA POUPET - GUILLON BONY.docx
@@ -1,6 +1,6 @@
 
 <file path=word/document.xml><?xml version="1.0" encoding="utf-8"?>
-<w:document xmlns:wpc="http://schemas.microsoft.com/office/word/2010/wordprocessingCanvas" xmlns:cx="http://schemas.microsoft.com/office/drawing/2014/chartex" xmlns:cx1="http://schemas.microsoft.com/office/drawing/2015/9/8/chartex" xmlns:cx2="http://schemas.microsoft.com/office/drawing/2015/10/21/chartex" xmlns:cx3="http://schemas.microsoft.com/office/drawing/2016/5/9/chartex" xmlns:cx4="http://schemas.microsoft.com/office/drawing/2016/5/10/chartex" xmlns:cx5="http://schemas.microsoft.com/office/drawing/2016/5/11/chartex" xmlns:cx6="http://schemas.microsoft.com/office/drawing/2016/5/12/chartex" xmlns:cx7="http://schemas.microsoft.com/office/drawing/2016/5/13/chartex" xmlns:cx8="http://schemas.microsoft.com/office/drawing/2016/5/14/chartex" xmlns:mc="http://schemas.openxmlformats.org/markup-compatibility/2006" xmlns:aink="http://schemas.microsoft.com/office/drawing/2016/ink" xmlns:am3d="http://schemas.microsoft.com/office/drawing/2017/model3d" xmlns:o="urn:schemas-microsoft-com:office:office" xmlns:r="http://schemas.openxmlformats.org/officeDocument/2006/relationships" xmlns:m="http://schemas.openxmlformats.org/officeDocument/2006/math" xmlns:v="urn:schemas-microsoft-com:vml" xmlns:wp14="http://schemas.microsoft.com/office/word/2010/wordprocessingDrawing" xmlns:wp="http://schemas.openxmlformats.org/drawingml/2006/wordprocessingDrawing" xmlns:w10="urn:schemas-microsoft-com:office:word" xmlns:w="http://schemas.openxmlformats.org/wordprocessingml/2006/main" xmlns:w14="http://schemas.microsoft.com/office/word/2010/wordml" xmlns:w15="http://schemas.microsoft.com/office/word/2012/wordml" xmlns:w16cid="http://schemas.microsoft.com/office/word/2016/wordml/cid" xmlns:w16se="http://schemas.microsoft.com/office/word/2015/wordml/symex" xmlns:wpg="http://schemas.microsoft.com/office/word/2010/wordprocessingGroup" xmlns:wpi="http://schemas.microsoft.com/office/word/2010/wordprocessingInk" xmlns:wne="http://schemas.microsoft.com/office/word/2006/wordml" xmlns:wps="http://schemas.microsoft.com/office/word/2010/wordprocessingShape" mc:Ignorable="w14 w15 w16se w16cid wp14">
+<w:document xmlns:wpc="http://schemas.microsoft.com/office/word/2010/wordprocessingCanvas" xmlns:cx="http://schemas.microsoft.com/office/drawing/2014/chartex" xmlns:cx1="http://schemas.microsoft.com/office/drawing/2015/9/8/chartex" xmlns:cx2="http://schemas.microsoft.com/office/drawing/2015/10/21/chartex" xmlns:cx3="http://schemas.microsoft.com/office/drawing/2016/5/9/chartex" xmlns:cx4="http://schemas.microsoft.com/office/drawing/2016/5/10/chartex" xmlns:cx5="http://schemas.microsoft.com/office/drawing/2016/5/11/chartex" xmlns:cx6="http://schemas.microsoft.com/office/drawing/2016/5/12/chartex" xmlns:cx7="http://schemas.microsoft.com/office/drawing/2016/5/13/chartex" xmlns:cx8="http://schemas.microsoft.com/office/drawing/2016/5/14/chartex" xmlns:mc="http://schemas.openxmlformats.org/markup-compatibility/2006" xmlns:aink="http://schemas.microsoft.com/office/drawing/2016/ink" xmlns:am3d="http://schemas.microsoft.com/office/drawing/2017/model3d" xmlns:o="urn:schemas-microsoft-com:office:office" xmlns:r="http://schemas.openxmlformats.org/officeDocument/2006/relationships" xmlns:m="http://schemas.openxmlformats.org/officeDocument/2006/math" xmlns:v="urn:schemas-microsoft-com:vml" xmlns:wp14="http://schemas.microsoft.com/office/word/2010/wordprocessingDrawing" xmlns:wp="http://schemas.openxmlformats.org/drawingml/2006/wordprocessingDrawing" xmlns:w10="urn:schemas-microsoft-com:office:word" xmlns:w="http://schemas.openxmlformats.org/wordprocessingml/2006/main" xmlns:w14="http://schemas.microsoft.com/office/word/2010/wordml" xmlns:w15="http://schemas.microsoft.com/office/word/2012/wordml" xmlns:w16cex="http://schemas.microsoft.com/office/word/2018/wordml/cex" xmlns:w16cid="http://schemas.microsoft.com/office/word/2016/wordml/cid" xmlns:w16="http://schemas.microsoft.com/office/word/2018/wordml" xmlns:w16se="http://schemas.microsoft.com/office/word/2015/wordml/symex" xmlns:wpg="http://schemas.microsoft.com/office/word/2010/wordprocessingGroup" xmlns:wpi="http://schemas.microsoft.com/office/word/2010/wordprocessingInk" xmlns:wne="http://schemas.microsoft.com/office/word/2006/wordml" xmlns:wps="http://schemas.microsoft.com/office/word/2010/wordprocessingShape" mc:Ignorable="w14 w15 w16se w16cid w16 w16cex wp14">
   <w:body>
     <w:p>
       <w:pPr>
@@ -891,21 +891,7 @@
           <w:lang w:val="en-GB"/>
         </w:rPr>
         <w:lastRenderedPageBreak/>
-        <w:t xml:space="preserve">Step </w:t>
-      </w:r>
-      <w:proofErr w:type="gramStart"/>
-      <w:r>
-        <w:rPr>
-          <w:lang w:val="en-GB"/>
-        </w:rPr>
-        <w:t>1 :</w:t>
-      </w:r>
-      <w:proofErr w:type="gramEnd"/>
-      <w:r>
-        <w:rPr>
-          <w:lang w:val="en-GB"/>
-        </w:rPr>
-        <w:t xml:space="preserve"> To organize the tournament</w:t>
+        <w:t>Step 1 : To organize the tournament</w:t>
       </w:r>
       <w:bookmarkEnd w:id="0"/>
     </w:p>
@@ -947,6 +933,7 @@
     </w:p>
     <w:p>
       <w:pPr>
+        <w:jc w:val="both"/>
         <w:rPr>
           <w:lang w:val="en-GB"/>
         </w:rPr>
@@ -1091,6 +1078,7 @@
     </w:p>
     <w:p>
       <w:pPr>
+        <w:jc w:val="both"/>
         <w:rPr>
           <w:lang w:val="en-GB"/>
         </w:rPr>
@@ -1146,23 +1134,16 @@
     </w:p>
     <w:p>
       <w:pPr>
-        <w:rPr>
-          <w:lang w:val="en-GB"/>
-        </w:rPr>
-      </w:pPr>
-      <w:proofErr w:type="gramStart"/>
-      <w:r>
-        <w:rPr>
-          <w:lang w:val="en-GB"/>
-        </w:rPr>
-        <w:t>So</w:t>
-      </w:r>
-      <w:proofErr w:type="gramEnd"/>
-      <w:r>
-        <w:rPr>
-          <w:lang w:val="en-GB"/>
-        </w:rPr>
-        <w:t xml:space="preserve"> we decided to change our definition of a Node</w:t>
+        <w:jc w:val="both"/>
+        <w:rPr>
+          <w:lang w:val="en-GB"/>
+        </w:rPr>
+      </w:pPr>
+      <w:r>
+        <w:rPr>
+          <w:lang w:val="en-GB"/>
+        </w:rPr>
+        <w:t>So we decided to change our definition of a Node</w:t>
       </w:r>
       <w:r>
         <w:rPr>
@@ -1197,6 +1178,7 @@
     </w:p>
     <w:p>
       <w:pPr>
+        <w:jc w:val="both"/>
         <w:rPr>
           <w:lang w:val="en-GB"/>
         </w:rPr>
@@ -1225,27 +1207,13 @@
         <w:rPr>
           <w:lang w:val="en-GB"/>
         </w:rPr>
-        <w:t xml:space="preserve">AVL </w:t>
-      </w:r>
-      <w:proofErr w:type="gramStart"/>
-      <w:r>
-        <w:rPr>
-          <w:lang w:val="en-GB"/>
-        </w:rPr>
-        <w:t>T</w:t>
-      </w:r>
-      <w:r>
-        <w:rPr>
-          <w:lang w:val="en-GB"/>
-        </w:rPr>
-        <w:t>ree :</w:t>
-      </w:r>
-      <w:proofErr w:type="gramEnd"/>
-      <w:r>
-        <w:rPr>
-          <w:lang w:val="en-GB"/>
-        </w:rPr>
-        <w:t xml:space="preserve"> </w:t>
+        <w:t>AVL T</w:t>
+      </w:r>
+      <w:r>
+        <w:rPr>
+          <w:lang w:val="en-GB"/>
+        </w:rPr>
+        <w:t xml:space="preserve">ree : </w:t>
       </w:r>
     </w:p>
     <w:p>
@@ -1298,6 +1266,7 @@
     </w:p>
     <w:p>
       <w:pPr>
+        <w:jc w:val="both"/>
         <w:rPr>
           <w:lang w:val="en-GB"/>
         </w:rPr>
@@ -1351,6 +1320,7 @@
     </w:p>
     <w:p>
       <w:pPr>
+        <w:jc w:val="both"/>
         <w:rPr>
           <w:lang w:val="en-GB"/>
         </w:rPr>
@@ -1576,6 +1546,7 @@
     </w:p>
     <w:p>
       <w:pPr>
+        <w:jc w:val="both"/>
         <w:rPr>
           <w:lang w:val="en-GB"/>
         </w:rPr>
@@ -1601,6 +1572,7 @@
     </w:p>
     <w:p>
       <w:pPr>
+        <w:jc w:val="both"/>
         <w:rPr>
           <w:lang w:val="en-GB"/>
         </w:rPr>
@@ -1620,6 +1592,7 @@
     </w:p>
     <w:p>
       <w:pPr>
+        <w:jc w:val="both"/>
         <w:rPr>
           <w:lang w:val="en-GB"/>
         </w:rPr>
@@ -1707,6 +1680,7 @@
     </w:p>
     <w:p>
       <w:pPr>
+        <w:jc w:val="both"/>
         <w:rPr>
           <w:lang w:val="en-GB"/>
         </w:rPr>
@@ -1797,6 +1771,7 @@
     </w:p>
     <w:p>
       <w:pPr>
+        <w:jc w:val="both"/>
         <w:rPr>
           <w:lang w:val="en-GB"/>
         </w:rPr>
@@ -1864,6 +1839,7 @@
     </w:p>
     <w:p>
       <w:pPr>
+        <w:jc w:val="both"/>
         <w:rPr>
           <w:lang w:val="en-GB"/>
         </w:rPr>
@@ -1895,6 +1871,7 @@
     </w:p>
     <w:p>
       <w:pPr>
+        <w:jc w:val="both"/>
         <w:rPr>
           <w:lang w:val="en-GB"/>
         </w:rPr>
@@ -1923,16 +1900,8 @@
         <w:rPr>
           <w:lang w:val="en-GB"/>
         </w:rPr>
-        <w:t xml:space="preserve">’ which uses the previous method to update the score of all players </w:t>
-      </w:r>
-      <w:proofErr w:type="gramStart"/>
-      <w:r>
-        <w:rPr>
-          <w:lang w:val="en-GB"/>
-        </w:rPr>
-        <w:t>in a given</w:t>
-      </w:r>
-      <w:proofErr w:type="gramEnd"/>
+        <w:t>’ which uses the previous method to update the score of all players in a given</w:t>
+      </w:r>
       <w:r>
         <w:rPr>
           <w:lang w:val="en-GB"/>
@@ -2006,6 +1975,7 @@
     </w:p>
     <w:p>
       <w:pPr>
+        <w:jc w:val="both"/>
         <w:rPr>
           <w:lang w:val="en-GB"/>
         </w:rPr>
@@ -2025,6 +1995,7 @@
     </w:p>
     <w:p>
       <w:pPr>
+        <w:jc w:val="both"/>
         <w:rPr>
           <w:lang w:val="en-GB"/>
         </w:rPr>
@@ -2148,6 +2119,7 @@
     </w:p>
     <w:p>
       <w:pPr>
+        <w:jc w:val="both"/>
         <w:rPr>
           <w:lang w:val="en-GB"/>
         </w:rPr>
@@ -2185,6 +2157,7 @@
     </w:p>
     <w:p>
       <w:pPr>
+        <w:jc w:val="both"/>
         <w:rPr>
           <w:lang w:val="en-GB"/>
         </w:rPr>
@@ -2227,6 +2200,7 @@
           <w:ilvl w:val="0"/>
           <w:numId w:val="3"/>
         </w:numPr>
+        <w:jc w:val="both"/>
         <w:rPr>
           <w:lang w:val="en-GB"/>
         </w:rPr>
@@ -2269,6 +2243,7 @@
           <w:ilvl w:val="0"/>
           <w:numId w:val="3"/>
         </w:numPr>
+        <w:jc w:val="both"/>
         <w:rPr>
           <w:lang w:val="en-GB"/>
         </w:rPr>
@@ -2306,6 +2281,7 @@
     </w:p>
     <w:p>
       <w:pPr>
+        <w:jc w:val="both"/>
         <w:rPr>
           <w:lang w:val="en-GB"/>
         </w:rPr>
@@ -2341,6 +2317,7 @@
     </w:p>
     <w:p>
       <w:pPr>
+        <w:jc w:val="both"/>
         <w:rPr>
           <w:lang w:val="en-GB"/>
         </w:rPr>
@@ -2372,6 +2349,7 @@
     </w:p>
     <w:p>
       <w:pPr>
+        <w:jc w:val="both"/>
         <w:rPr>
           <w:lang w:val="en-GB"/>
         </w:rPr>
@@ -2411,6 +2389,7 @@
     </w:p>
     <w:p>
       <w:pPr>
+        <w:jc w:val="both"/>
         <w:rPr>
           <w:lang w:val="en-GB"/>
         </w:rPr>
@@ -2453,6 +2432,7 @@
     </w:p>
     <w:p>
       <w:pPr>
+        <w:jc w:val="both"/>
         <w:rPr>
           <w:lang w:val="en-GB"/>
         </w:rPr>
@@ -2486,29 +2466,16 @@
     </w:p>
     <w:p>
       <w:pPr>
-        <w:rPr>
-          <w:lang w:val="en-GB"/>
-        </w:rPr>
-      </w:pPr>
-      <w:r>
-        <w:rPr>
-          <w:lang w:val="en-GB"/>
-        </w:rPr>
-        <w:t xml:space="preserve">After that we use a process similar to the </w:t>
-      </w:r>
-      <w:proofErr w:type="gramStart"/>
-      <w:r>
-        <w:rPr>
-          <w:lang w:val="en-GB"/>
-        </w:rPr>
-        <w:t>one</w:t>
-      </w:r>
-      <w:proofErr w:type="gramEnd"/>
-      <w:r>
-        <w:rPr>
-          <w:lang w:val="en-GB"/>
-        </w:rPr>
-        <w:t xml:space="preserve"> we created in the previous question</w:t>
+        <w:jc w:val="both"/>
+        <w:rPr>
+          <w:lang w:val="en-GB"/>
+        </w:rPr>
+      </w:pPr>
+      <w:r>
+        <w:rPr>
+          <w:lang w:val="en-GB"/>
+        </w:rPr>
+        <w:t>After that we use a process similar to the one we created in the previous question</w:t>
       </w:r>
       <w:r>
         <w:rPr>
@@ -2535,6 +2502,7 @@
     </w:p>
     <w:p>
       <w:pPr>
+        <w:jc w:val="both"/>
         <w:rPr>
           <w:lang w:val="en-GB"/>
         </w:rPr>
@@ -2565,9 +2533,78 @@
         </w:rPr>
         <w:t>’ function which return a copy of our current Tree, except that the n worst players have been removed (n being a parameter).</w:t>
       </w:r>
-    </w:p>
-    <w:p>
-      <w:pPr>
+      <w:r>
+        <w:rPr>
+          <w:lang w:val="en-GB"/>
+        </w:rPr>
+        <w:t xml:space="preserve"> </w:t>
+      </w:r>
+      <w:r>
+        <w:rPr>
+          <w:lang w:val="en-GB"/>
+        </w:rPr>
+        <w:t xml:space="preserve">If some players have the same score, </w:t>
+      </w:r>
+      <w:r>
+        <w:rPr>
+          <w:lang w:val="en-GB"/>
+        </w:rPr>
+        <w:t xml:space="preserve">the </w:t>
+      </w:r>
+      <w:r>
+        <w:rPr>
+          <w:lang w:val="en-GB"/>
+        </w:rPr>
+        <w:t>last</w:t>
+      </w:r>
+      <w:r>
+        <w:rPr>
+          <w:lang w:val="en-GB"/>
+        </w:rPr>
+        <w:t xml:space="preserve"> to have been inserted </w:t>
+      </w:r>
+      <w:r>
+        <w:rPr>
+          <w:lang w:val="en-GB"/>
+        </w:rPr>
+        <w:t xml:space="preserve">in </w:t>
+      </w:r>
+      <w:proofErr w:type="spellStart"/>
+      <w:r>
+        <w:rPr>
+          <w:lang w:val="en-GB"/>
+        </w:rPr>
+        <w:t>list_player</w:t>
+      </w:r>
+      <w:proofErr w:type="spellEnd"/>
+      <w:r>
+        <w:rPr>
+          <w:lang w:val="en-GB"/>
+        </w:rPr>
+        <w:t xml:space="preserve"> (list of players who have the same score) </w:t>
+      </w:r>
+      <w:r>
+        <w:rPr>
+          <w:lang w:val="en-GB"/>
+        </w:rPr>
+        <w:t xml:space="preserve">will </w:t>
+      </w:r>
+      <w:r>
+        <w:rPr>
+          <w:lang w:val="en-GB"/>
+        </w:rPr>
+        <w:t>be dropped</w:t>
+      </w:r>
+      <w:r>
+        <w:rPr>
+          <w:lang w:val="en-GB"/>
+        </w:rPr>
+        <w:t>.</w:t>
+      </w:r>
+    </w:p>
+    <w:p>
+      <w:pPr>
+        <w:jc w:val="both"/>
         <w:rPr>
           <w:lang w:val="en-GB"/>
         </w:rPr>
@@ -2582,94 +2619,91 @@
         <w:rPr>
           <w:lang w:val="en-GB"/>
         </w:rPr>
-        <w:t>‘Manche’ and ‘</w:t>
+        <w:t>‘Manche’ and ‘Jeu</w:t>
+      </w:r>
+      <w:r>
+        <w:rPr>
+          <w:lang w:val="en-GB"/>
+        </w:rPr>
+        <w:t>_Avant_Finalistes</w:t>
+      </w:r>
+      <w:r>
+        <w:rPr>
+          <w:lang w:val="en-GB"/>
+        </w:rPr>
+        <w:t xml:space="preserve">’ functions. ‘Manche’ </w:t>
+      </w:r>
+      <w:r>
+        <w:rPr>
+          <w:lang w:val="en-GB"/>
+        </w:rPr>
+        <w:t>function is self-explanatory, we can choose if it has to be a random or ranked game. The ‘Jeu</w:t>
+      </w:r>
+      <w:r>
+        <w:rPr>
+          <w:lang w:val="en-GB"/>
+        </w:rPr>
+        <w:t>_Avant_Finalistes</w:t>
+      </w:r>
+      <w:r>
+        <w:rPr>
+          <w:lang w:val="en-GB"/>
+        </w:rPr>
+        <w:t xml:space="preserve">’ function allow us to play </w:t>
+      </w:r>
+      <w:r>
+        <w:rPr>
+          <w:lang w:val="en-GB"/>
+        </w:rPr>
+        <w:t>3 random games then ranked games until the number of players left has reached n (n being a parameter)</w:t>
+      </w:r>
+      <w:r>
+        <w:rPr>
+          <w:lang w:val="en-GB"/>
+        </w:rPr>
+        <w:t>.</w:t>
+      </w:r>
+    </w:p>
+    <w:p>
+      <w:pPr>
+        <w:jc w:val="both"/>
+        <w:rPr>
+          <w:lang w:val="en-GB"/>
+        </w:rPr>
+      </w:pPr>
+      <w:r>
+        <w:rPr>
+          <w:lang w:val="en-GB"/>
+        </w:rPr>
+        <w:t>NB : We used a lot of parameters in these functions (</w:t>
       </w:r>
       <w:proofErr w:type="spellStart"/>
       <w:r>
         <w:rPr>
           <w:lang w:val="en-GB"/>
         </w:rPr>
-        <w:t>Jeu</w:t>
-      </w:r>
-      <w:r>
-        <w:rPr>
-          <w:lang w:val="en-GB"/>
-        </w:rPr>
-        <w:t>_Avant_Finalistes</w:t>
+        <w:t>nb</w:t>
       </w:r>
       <w:proofErr w:type="spellEnd"/>
       <w:r>
         <w:rPr>
           <w:lang w:val="en-GB"/>
         </w:rPr>
-        <w:t xml:space="preserve">’ functions. ‘Manche’ </w:t>
-      </w:r>
-      <w:r>
-        <w:rPr>
-          <w:lang w:val="en-GB"/>
-        </w:rPr>
-        <w:t xml:space="preserve">function is self-explanatory, we can choose if it </w:t>
-      </w:r>
-      <w:proofErr w:type="gramStart"/>
-      <w:r>
-        <w:rPr>
-          <w:lang w:val="en-GB"/>
-        </w:rPr>
-        <w:t>has to</w:t>
-      </w:r>
-      <w:proofErr w:type="gramEnd"/>
-      <w:r>
-        <w:rPr>
-          <w:lang w:val="en-GB"/>
-        </w:rPr>
-        <w:t xml:space="preserve"> be a random or ranked game. The ‘</w:t>
+        <w:t xml:space="preserve"> of total players, </w:t>
       </w:r>
       <w:proofErr w:type="spellStart"/>
       <w:r>
         <w:rPr>
           <w:lang w:val="en-GB"/>
         </w:rPr>
-        <w:t>Jeu</w:t>
-      </w:r>
-      <w:r>
-        <w:rPr>
-          <w:lang w:val="en-GB"/>
-        </w:rPr>
-        <w:t>_Avant_Finalistes</w:t>
+        <w:t>nb</w:t>
       </w:r>
       <w:proofErr w:type="spellEnd"/>
       <w:r>
         <w:rPr>
           <w:lang w:val="en-GB"/>
         </w:rPr>
-        <w:t xml:space="preserve">’ function allow us to play </w:t>
-      </w:r>
-      <w:r>
-        <w:rPr>
-          <w:lang w:val="en-GB"/>
-        </w:rPr>
-        <w:t>3 random games then ranked games until the number of players left has reached n (n being a parameter)</w:t>
-      </w:r>
-    </w:p>
-    <w:p>
-      <w:pPr>
-        <w:rPr>
-          <w:lang w:val="en-GB"/>
-        </w:rPr>
-      </w:pPr>
-      <w:proofErr w:type="gramStart"/>
-      <w:r>
-        <w:rPr>
-          <w:lang w:val="en-GB"/>
-        </w:rPr>
-        <w:t>NB :</w:t>
-      </w:r>
-      <w:proofErr w:type="gramEnd"/>
-      <w:r>
-        <w:rPr>
-          <w:lang w:val="en-GB"/>
-        </w:rPr>
-        <w:t xml:space="preserve"> We used a lot of parameters in these functions (</w:t>
+        <w:t xml:space="preserve"> of players to drop each game, </w:t>
       </w:r>
       <w:proofErr w:type="spellStart"/>
       <w:r>
@@ -2683,118 +2717,150 @@
         <w:rPr>
           <w:lang w:val="en-GB"/>
         </w:rPr>
-        <w:t xml:space="preserve"> of total players, </w:t>
+        <w:t xml:space="preserve"> of</w:t>
+      </w:r>
+      <w:r>
+        <w:rPr>
+          <w:lang w:val="en-GB"/>
+        </w:rPr>
+        <w:t xml:space="preserve"> finalists, …). Indeed, it was easier to test our functions with smaller and different trees this way. The parameters would obviously have to be set up for </w:t>
+      </w:r>
+      <w:r>
+        <w:rPr>
+          <w:lang w:val="en-GB"/>
+        </w:rPr>
+        <w:t xml:space="preserve">our problem if we really wanted to use our program in </w:t>
+      </w:r>
+      <w:r>
+        <w:rPr>
+          <w:lang w:val="en-GB"/>
+        </w:rPr>
+        <w:t>real life.</w:t>
+      </w:r>
+    </w:p>
+    <w:p>
+      <w:pPr>
+        <w:pStyle w:val="Titre3"/>
+        <w:rPr>
+          <w:lang w:val="en-GB"/>
+        </w:rPr>
+      </w:pPr>
+      <w:bookmarkStart w:id="7" w:name="_Toc56706440"/>
+      <w:r>
+        <w:rPr>
+          <w:lang w:val="en-GB"/>
+        </w:rPr>
+        <w:t>Present and argue about a method which display the TOP10 players and the podium after the final game.</w:t>
+      </w:r>
+      <w:bookmarkEnd w:id="7"/>
+    </w:p>
+    <w:p>
+      <w:pPr>
+        <w:jc w:val="both"/>
+        <w:rPr>
+          <w:lang w:val="en-GB"/>
+        </w:rPr>
+      </w:pPr>
+      <w:r>
+        <w:rPr>
+          <w:lang w:val="en-GB"/>
+        </w:rPr>
+        <w:t xml:space="preserve">When we are done with the ‘Jeu_Avant_Finalistes’ function, we can retrieve from it </w:t>
+      </w:r>
+      <w:r>
+        <w:rPr>
+          <w:lang w:val="en-GB"/>
+        </w:rPr>
+        <w:t>an AVL Tree containing only the TOP X players (in our tests it is 4 but it can be changed to 10).</w:t>
+      </w:r>
+      <w:r>
+        <w:rPr>
+          <w:lang w:val="en-GB"/>
+        </w:rPr>
+        <w:t xml:space="preserve"> We display their name and set their score to 0.</w:t>
+      </w:r>
+    </w:p>
+    <w:p>
+      <w:pPr>
+        <w:jc w:val="both"/>
+        <w:rPr>
+          <w:lang w:val="en-GB"/>
+        </w:rPr>
+      </w:pPr>
+      <w:r>
+        <w:rPr>
+          <w:lang w:val="en-GB"/>
+        </w:rPr>
+        <w:t xml:space="preserve">Afterwards, we launch 5 games, print their </w:t>
+      </w:r>
+      <w:r>
+        <w:rPr>
+          <w:lang w:val="en-GB"/>
+        </w:rPr>
+        <w:t>effects on the scores each time and finally we display the podium.</w:t>
+      </w:r>
+      <w:r>
+        <w:rPr>
+          <w:lang w:val="en-GB"/>
+        </w:rPr>
+        <w:t xml:space="preserve"> </w:t>
+      </w:r>
+      <w:r>
+        <w:rPr>
+          <w:lang w:val="en-GB"/>
+        </w:rPr>
+        <w:t xml:space="preserve">If some players have the same score, </w:t>
+      </w:r>
+      <w:r>
+        <w:rPr>
+          <w:lang w:val="en-GB"/>
+        </w:rPr>
+        <w:t xml:space="preserve">the </w:t>
+      </w:r>
+      <w:r>
+        <w:rPr>
+          <w:lang w:val="en-GB"/>
+        </w:rPr>
+        <w:t>last</w:t>
+      </w:r>
+      <w:r>
+        <w:rPr>
+          <w:lang w:val="en-GB"/>
+        </w:rPr>
+        <w:t xml:space="preserve"> to have been inserted </w:t>
+      </w:r>
+      <w:r>
+        <w:rPr>
+          <w:lang w:val="en-GB"/>
+        </w:rPr>
+        <w:t xml:space="preserve">in </w:t>
       </w:r>
       <w:proofErr w:type="spellStart"/>
       <w:r>
         <w:rPr>
           <w:lang w:val="en-GB"/>
         </w:rPr>
-        <w:t>nb</w:t>
+        <w:t>list_player</w:t>
       </w:r>
       <w:proofErr w:type="spellEnd"/>
       <w:r>
         <w:rPr>
           <w:lang w:val="en-GB"/>
         </w:rPr>
-        <w:t xml:space="preserve"> of players to drop each game, </w:t>
-      </w:r>
-      <w:proofErr w:type="spellStart"/>
-      <w:r>
-        <w:rPr>
-          <w:lang w:val="en-GB"/>
-        </w:rPr>
-        <w:t>nb</w:t>
-      </w:r>
-      <w:proofErr w:type="spellEnd"/>
-      <w:r>
-        <w:rPr>
-          <w:lang w:val="en-GB"/>
-        </w:rPr>
-        <w:t xml:space="preserve"> of</w:t>
-      </w:r>
-      <w:r>
-        <w:rPr>
-          <w:lang w:val="en-GB"/>
-        </w:rPr>
-        <w:t xml:space="preserve"> finalists, …). Indeed, it was easier to test our functions with smaller and different trees this way. The parameters would obviously have to be set up for </w:t>
-      </w:r>
-      <w:r>
-        <w:rPr>
-          <w:lang w:val="en-GB"/>
-        </w:rPr>
-        <w:t xml:space="preserve">our problem if we really wanted to use our program in </w:t>
-      </w:r>
-      <w:r>
-        <w:rPr>
-          <w:lang w:val="en-GB"/>
-        </w:rPr>
-        <w:t>real life.</w:t>
-      </w:r>
-    </w:p>
-    <w:p>
-      <w:pPr>
-        <w:pStyle w:val="Titre3"/>
-        <w:rPr>
-          <w:lang w:val="en-GB"/>
-        </w:rPr>
-      </w:pPr>
-      <w:bookmarkStart w:id="7" w:name="_Toc56706440"/>
-      <w:r>
-        <w:rPr>
-          <w:lang w:val="en-GB"/>
-        </w:rPr>
-        <w:t>Present and argue about a method which display the TOP10 players and the podium after the final game.</w:t>
-      </w:r>
-      <w:bookmarkEnd w:id="7"/>
-    </w:p>
-    <w:p>
-      <w:pPr>
-        <w:rPr>
-          <w:lang w:val="en-GB"/>
-        </w:rPr>
-      </w:pPr>
-    </w:p>
-    <w:p>
-      <w:pPr>
-        <w:rPr>
-          <w:lang w:val="en-GB"/>
-        </w:rPr>
-      </w:pPr>
-      <w:r>
-        <w:rPr>
-          <w:lang w:val="en-GB"/>
-        </w:rPr>
-        <w:t>When we are done with the ‘</w:t>
-      </w:r>
-      <w:proofErr w:type="spellStart"/>
-      <w:r>
-        <w:rPr>
-          <w:lang w:val="en-GB"/>
-        </w:rPr>
-        <w:t>Jeu_Avant_Finalistes</w:t>
-      </w:r>
-      <w:proofErr w:type="spellEnd"/>
-      <w:r>
-        <w:rPr>
-          <w:lang w:val="en-GB"/>
-        </w:rPr>
-        <w:t xml:space="preserve">’ function, we can retrieve from it </w:t>
-      </w:r>
-      <w:r>
-        <w:rPr>
-          <w:lang w:val="en-GB"/>
-        </w:rPr>
-        <w:t>an AVL Tree containing only the TOP X players (in our tests it is 4 but it can be changed to 10).</w:t>
-      </w:r>
-      <w:r>
-        <w:rPr>
-          <w:lang w:val="en-GB"/>
-        </w:rPr>
-        <w:t xml:space="preserve"> We display their name and set their score to 0</w:t>
-      </w:r>
-      <w:bookmarkStart w:id="8" w:name="_GoBack"/>
-      <w:bookmarkEnd w:id="8"/>
+        <w:t xml:space="preserve"> </w:t>
+      </w:r>
+      <w:r>
+        <w:rPr>
+          <w:lang w:val="en-GB"/>
+        </w:rPr>
+        <w:t xml:space="preserve">(list of players who have the same score) </w:t>
+      </w:r>
+      <w:r>
+        <w:rPr>
+          <w:lang w:val="en-GB"/>
+        </w:rPr>
+        <w:t>will have a better ranking</w:t>
+      </w:r>
       <w:r>
         <w:rPr>
           <w:lang w:val="en-GB"/>
@@ -2804,25 +2870,7 @@
     </w:p>
     <w:p>
       <w:pPr>
-        <w:rPr>
-          <w:lang w:val="en-GB"/>
-        </w:rPr>
-      </w:pPr>
-      <w:r>
-        <w:rPr>
-          <w:lang w:val="en-GB"/>
-        </w:rPr>
-        <w:t xml:space="preserve">Afterwards, we launch 5 games, print their </w:t>
-      </w:r>
-      <w:r>
-        <w:rPr>
-          <w:lang w:val="en-GB"/>
-        </w:rPr>
-        <w:t>effects on the scores each time and finally we display the podium.</w:t>
-      </w:r>
-    </w:p>
-    <w:p>
-      <w:pPr>
+        <w:jc w:val="both"/>
         <w:rPr>
           <w:lang w:val="en-GB"/>
         </w:rPr>
@@ -2847,7 +2895,7 @@
 </file>
 
 <file path=word/endnotes.xml><?xml version="1.0" encoding="utf-8"?>
-<w:endnotes xmlns:wpc="http://schemas.microsoft.com/office/word/2010/wordprocessingCanvas" xmlns:cx="http://schemas.microsoft.com/office/drawing/2014/chartex" xmlns:cx1="http://schemas.microsoft.com/office/drawing/2015/9/8/chartex" xmlns:cx2="http://schemas.microsoft.com/office/drawing/2015/10/21/chartex" xmlns:cx3="http://schemas.microsoft.com/office/drawing/2016/5/9/chartex" xmlns:cx4="http://schemas.microsoft.com/office/drawing/2016/5/10/chartex" xmlns:cx5="http://schemas.microsoft.com/office/drawing/2016/5/11/chartex" xmlns:cx6="http://schemas.microsoft.com/office/drawing/2016/5/12/chartex" xmlns:cx7="http://schemas.microsoft.com/office/drawing/2016/5/13/chartex" xmlns:cx8="http://schemas.microsoft.com/office/drawing/2016/5/14/chartex" xmlns:mc="http://schemas.openxmlformats.org/markup-compatibility/2006" xmlns:aink="http://schemas.microsoft.com/office/drawing/2016/ink" xmlns:am3d="http://schemas.microsoft.com/office/drawing/2017/model3d" xmlns:o="urn:schemas-microsoft-com:office:office" xmlns:r="http://schemas.openxmlformats.org/officeDocument/2006/relationships" xmlns:m="http://schemas.openxmlformats.org/officeDocument/2006/math" xmlns:v="urn:schemas-microsoft-com:vml" xmlns:wp14="http://schemas.microsoft.com/office/word/2010/wordprocessingDrawing" xmlns:wp="http://schemas.openxmlformats.org/drawingml/2006/wordprocessingDrawing" xmlns:w10="urn:schemas-microsoft-com:office:word" xmlns:w="http://schemas.openxmlformats.org/wordprocessingml/2006/main" xmlns:w14="http://schemas.microsoft.com/office/word/2010/wordml" xmlns:w15="http://schemas.microsoft.com/office/word/2012/wordml" xmlns:w16cid="http://schemas.microsoft.com/office/word/2016/wordml/cid" xmlns:w16se="http://schemas.microsoft.com/office/word/2015/wordml/symex" xmlns:wpg="http://schemas.microsoft.com/office/word/2010/wordprocessingGroup" xmlns:wpi="http://schemas.microsoft.com/office/word/2010/wordprocessingInk" xmlns:wne="http://schemas.microsoft.com/office/word/2006/wordml" xmlns:wps="http://schemas.microsoft.com/office/word/2010/wordprocessingShape" mc:Ignorable="w14 w15 w16se w16cid wp14">
+<w:endnotes xmlns:wpc="http://schemas.microsoft.com/office/word/2010/wordprocessingCanvas" xmlns:cx="http://schemas.microsoft.com/office/drawing/2014/chartex" xmlns:cx1="http://schemas.microsoft.com/office/drawing/2015/9/8/chartex" xmlns:cx2="http://schemas.microsoft.com/office/drawing/2015/10/21/chartex" xmlns:cx3="http://schemas.microsoft.com/office/drawing/2016/5/9/chartex" xmlns:cx4="http://schemas.microsoft.com/office/drawing/2016/5/10/chartex" xmlns:cx5="http://schemas.microsoft.com/office/drawing/2016/5/11/chartex" xmlns:cx6="http://schemas.microsoft.com/office/drawing/2016/5/12/chartex" xmlns:cx7="http://schemas.microsoft.com/office/drawing/2016/5/13/chartex" xmlns:cx8="http://schemas.microsoft.com/office/drawing/2016/5/14/chartex" xmlns:mc="http://schemas.openxmlformats.org/markup-compatibility/2006" xmlns:aink="http://schemas.microsoft.com/office/drawing/2016/ink" xmlns:am3d="http://schemas.microsoft.com/office/drawing/2017/model3d" xmlns:o="urn:schemas-microsoft-com:office:office" xmlns:r="http://schemas.openxmlformats.org/officeDocument/2006/relationships" xmlns:m="http://schemas.openxmlformats.org/officeDocument/2006/math" xmlns:v="urn:schemas-microsoft-com:vml" xmlns:wp14="http://schemas.microsoft.com/office/word/2010/wordprocessingDrawing" xmlns:wp="http://schemas.openxmlformats.org/drawingml/2006/wordprocessingDrawing" xmlns:w10="urn:schemas-microsoft-com:office:word" xmlns:w="http://schemas.openxmlformats.org/wordprocessingml/2006/main" xmlns:w14="http://schemas.microsoft.com/office/word/2010/wordml" xmlns:w15="http://schemas.microsoft.com/office/word/2012/wordml" xmlns:w16cex="http://schemas.microsoft.com/office/word/2018/wordml/cex" xmlns:w16cid="http://schemas.microsoft.com/office/word/2016/wordml/cid" xmlns:w16="http://schemas.microsoft.com/office/word/2018/wordml" xmlns:w16se="http://schemas.microsoft.com/office/word/2015/wordml/symex" xmlns:wpg="http://schemas.microsoft.com/office/word/2010/wordprocessingGroup" xmlns:wpi="http://schemas.microsoft.com/office/word/2010/wordprocessingInk" xmlns:wne="http://schemas.microsoft.com/office/word/2006/wordml" xmlns:wps="http://schemas.microsoft.com/office/word/2010/wordprocessingShape" mc:Ignorable="w14 w15 w16se w16cid w16 w16cex wp14">
   <w:endnote w:type="separator" w:id="-1">
     <w:p>
       <w:pPr>
@@ -2879,7 +2927,7 @@
 </file>
 
 <file path=word/footnotes.xml><?xml version="1.0" encoding="utf-8"?>
-<w:footnotes xmlns:wpc="http://schemas.microsoft.com/office/word/2010/wordprocessingCanvas" xmlns:cx="http://schemas.microsoft.com/office/drawing/2014/chartex" xmlns:cx1="http://schemas.microsoft.com/office/drawing/2015/9/8/chartex" xmlns:cx2="http://schemas.microsoft.com/office/drawing/2015/10/21/chartex" xmlns:cx3="http://schemas.microsoft.com/office/drawing/2016/5/9/chartex" xmlns:cx4="http://schemas.microsoft.com/office/drawing/2016/5/10/chartex" xmlns:cx5="http://schemas.microsoft.com/office/drawing/2016/5/11/chartex" xmlns:cx6="http://schemas.microsoft.com/office/drawing/2016/5/12/chartex" xmlns:cx7="http://schemas.microsoft.com/office/drawing/2016/5/13/chartex" xmlns:cx8="http://schemas.microsoft.com/office/drawing/2016/5/14/chartex" xmlns:mc="http://schemas.openxmlformats.org/markup-compatibility/2006" xmlns:aink="http://schemas.microsoft.com/office/drawing/2016/ink" xmlns:am3d="http://schemas.microsoft.com/office/drawing/2017/model3d" xmlns:o="urn:schemas-microsoft-com:office:office" xmlns:r="http://schemas.openxmlformats.org/officeDocument/2006/relationships" xmlns:m="http://schemas.openxmlformats.org/officeDocument/2006/math" xmlns:v="urn:schemas-microsoft-com:vml" xmlns:wp14="http://schemas.microsoft.com/office/word/2010/wordprocessingDrawing" xmlns:wp="http://schemas.openxmlformats.org/drawingml/2006/wordprocessingDrawing" xmlns:w10="urn:schemas-microsoft-com:office:word" xmlns:w="http://schemas.openxmlformats.org/wordprocessingml/2006/main" xmlns:w14="http://schemas.microsoft.com/office/word/2010/wordml" xmlns:w15="http://schemas.microsoft.com/office/word/2012/wordml" xmlns:w16cid="http://schemas.microsoft.com/office/word/2016/wordml/cid" xmlns:w16se="http://schemas.microsoft.com/office/word/2015/wordml/symex" xmlns:wpg="http://schemas.microsoft.com/office/word/2010/wordprocessingGroup" xmlns:wpi="http://schemas.microsoft.com/office/word/2010/wordprocessingInk" xmlns:wne="http://schemas.microsoft.com/office/word/2006/wordml" xmlns:wps="http://schemas.microsoft.com/office/word/2010/wordprocessingShape" mc:Ignorable="w14 w15 w16se w16cid wp14">
+<w:footnotes xmlns:wpc="http://schemas.microsoft.com/office/word/2010/wordprocessingCanvas" xmlns:cx="http://schemas.microsoft.com/office/drawing/2014/chartex" xmlns:cx1="http://schemas.microsoft.com/office/drawing/2015/9/8/chartex" xmlns:cx2="http://schemas.microsoft.com/office/drawing/2015/10/21/chartex" xmlns:cx3="http://schemas.microsoft.com/office/drawing/2016/5/9/chartex" xmlns:cx4="http://schemas.microsoft.com/office/drawing/2016/5/10/chartex" xmlns:cx5="http://schemas.microsoft.com/office/drawing/2016/5/11/chartex" xmlns:cx6="http://schemas.microsoft.com/office/drawing/2016/5/12/chartex" xmlns:cx7="http://schemas.microsoft.com/office/drawing/2016/5/13/chartex" xmlns:cx8="http://schemas.microsoft.com/office/drawing/2016/5/14/chartex" xmlns:mc="http://schemas.openxmlformats.org/markup-compatibility/2006" xmlns:aink="http://schemas.microsoft.com/office/drawing/2016/ink" xmlns:am3d="http://schemas.microsoft.com/office/drawing/2017/model3d" xmlns:o="urn:schemas-microsoft-com:office:office" xmlns:r="http://schemas.openxmlformats.org/officeDocument/2006/relationships" xmlns:m="http://schemas.openxmlformats.org/officeDocument/2006/math" xmlns:v="urn:schemas-microsoft-com:vml" xmlns:wp14="http://schemas.microsoft.com/office/word/2010/wordprocessingDrawing" xmlns:wp="http://schemas.openxmlformats.org/drawingml/2006/wordprocessingDrawing" xmlns:w10="urn:schemas-microsoft-com:office:word" xmlns:w="http://schemas.openxmlformats.org/wordprocessingml/2006/main" xmlns:w14="http://schemas.microsoft.com/office/word/2010/wordml" xmlns:w15="http://schemas.microsoft.com/office/word/2012/wordml" xmlns:w16cex="http://schemas.microsoft.com/office/word/2018/wordml/cex" xmlns:w16cid="http://schemas.microsoft.com/office/word/2016/wordml/cid" xmlns:w16="http://schemas.microsoft.com/office/word/2018/wordml" xmlns:w16se="http://schemas.microsoft.com/office/word/2015/wordml/symex" xmlns:wpg="http://schemas.microsoft.com/office/word/2010/wordprocessingGroup" xmlns:wpi="http://schemas.microsoft.com/office/word/2010/wordprocessingInk" xmlns:wne="http://schemas.microsoft.com/office/word/2006/wordml" xmlns:wps="http://schemas.microsoft.com/office/word/2010/wordprocessingShape" mc:Ignorable="w14 w15 w16se w16cid w16 w16cex wp14">
   <w:footnote w:type="separator" w:id="-1">
     <w:p>
       <w:pPr>
@@ -2911,7 +2959,7 @@
 </file>
 
 <file path=word/header1.xml><?xml version="1.0" encoding="utf-8"?>
-<w:hdr xmlns:wpc="http://schemas.microsoft.com/office/word/2010/wordprocessingCanvas" xmlns:cx="http://schemas.microsoft.com/office/drawing/2014/chartex" xmlns:cx1="http://schemas.microsoft.com/office/drawing/2015/9/8/chartex" xmlns:cx2="http://schemas.microsoft.com/office/drawing/2015/10/21/chartex" xmlns:cx3="http://schemas.microsoft.com/office/drawing/2016/5/9/chartex" xmlns:cx4="http://schemas.microsoft.com/office/drawing/2016/5/10/chartex" xmlns:cx5="http://schemas.microsoft.com/office/drawing/2016/5/11/chartex" xmlns:cx6="http://schemas.microsoft.com/office/drawing/2016/5/12/chartex" xmlns:cx7="http://schemas.microsoft.com/office/drawing/2016/5/13/chartex" xmlns:cx8="http://schemas.microsoft.com/office/drawing/2016/5/14/chartex" xmlns:mc="http://schemas.openxmlformats.org/markup-compatibility/2006" xmlns:aink="http://schemas.microsoft.com/office/drawing/2016/ink" xmlns:am3d="http://schemas.microsoft.com/office/drawing/2017/model3d" xmlns:o="urn:schemas-microsoft-com:office:office" xmlns:r="http://schemas.openxmlformats.org/officeDocument/2006/relationships" xmlns:m="http://schemas.openxmlformats.org/officeDocument/2006/math" xmlns:v="urn:schemas-microsoft-com:vml" xmlns:wp14="http://schemas.microsoft.com/office/word/2010/wordprocessingDrawing" xmlns:wp="http://schemas.openxmlformats.org/drawingml/2006/wordprocessingDrawing" xmlns:w10="urn:schemas-microsoft-com:office:word" xmlns:w="http://schemas.openxmlformats.org/wordprocessingml/2006/main" xmlns:w14="http://schemas.microsoft.com/office/word/2010/wordml" xmlns:w15="http://schemas.microsoft.com/office/word/2012/wordml" xmlns:w16cid="http://schemas.microsoft.com/office/word/2016/wordml/cid" xmlns:w16se="http://schemas.microsoft.com/office/word/2015/wordml/symex" xmlns:wpg="http://schemas.microsoft.com/office/word/2010/wordprocessingGroup" xmlns:wpi="http://schemas.microsoft.com/office/word/2010/wordprocessingInk" xmlns:wne="http://schemas.microsoft.com/office/word/2006/wordml" xmlns:wps="http://schemas.microsoft.com/office/word/2010/wordprocessingShape" mc:Ignorable="w14 w15 w16se w16cid wp14">
+<w:hdr xmlns:wpc="http://schemas.microsoft.com/office/word/2010/wordprocessingCanvas" xmlns:cx="http://schemas.microsoft.com/office/drawing/2014/chartex" xmlns:cx1="http://schemas.microsoft.com/office/drawing/2015/9/8/chartex" xmlns:cx2="http://schemas.microsoft.com/office/drawing/2015/10/21/chartex" xmlns:cx3="http://schemas.microsoft.com/office/drawing/2016/5/9/chartex" xmlns:cx4="http://schemas.microsoft.com/office/drawing/2016/5/10/chartex" xmlns:cx5="http://schemas.microsoft.com/office/drawing/2016/5/11/chartex" xmlns:cx6="http://schemas.microsoft.com/office/drawing/2016/5/12/chartex" xmlns:cx7="http://schemas.microsoft.com/office/drawing/2016/5/13/chartex" xmlns:cx8="http://schemas.microsoft.com/office/drawing/2016/5/14/chartex" xmlns:mc="http://schemas.openxmlformats.org/markup-compatibility/2006" xmlns:aink="http://schemas.microsoft.com/office/drawing/2016/ink" xmlns:am3d="http://schemas.microsoft.com/office/drawing/2017/model3d" xmlns:o="urn:schemas-microsoft-com:office:office" xmlns:r="http://schemas.openxmlformats.org/officeDocument/2006/relationships" xmlns:m="http://schemas.openxmlformats.org/officeDocument/2006/math" xmlns:v="urn:schemas-microsoft-com:vml" xmlns:wp14="http://schemas.microsoft.com/office/word/2010/wordprocessingDrawing" xmlns:wp="http://schemas.openxmlformats.org/drawingml/2006/wordprocessingDrawing" xmlns:w10="urn:schemas-microsoft-com:office:word" xmlns:w="http://schemas.openxmlformats.org/wordprocessingml/2006/main" xmlns:w14="http://schemas.microsoft.com/office/word/2010/wordml" xmlns:w15="http://schemas.microsoft.com/office/word/2012/wordml" xmlns:w16cex="http://schemas.microsoft.com/office/word/2018/wordml/cex" xmlns:w16cid="http://schemas.microsoft.com/office/word/2016/wordml/cid" xmlns:w16="http://schemas.microsoft.com/office/word/2018/wordml" xmlns:w16se="http://schemas.microsoft.com/office/word/2015/wordml/symex" xmlns:wpg="http://schemas.microsoft.com/office/word/2010/wordprocessingGroup" xmlns:wpi="http://schemas.microsoft.com/office/word/2010/wordprocessingInk" xmlns:wne="http://schemas.microsoft.com/office/word/2006/wordml" xmlns:wps="http://schemas.microsoft.com/office/word/2010/wordprocessingShape" mc:Ignorable="w14 w15 w16se w16cid w16 w16cex wp14">
   <w:p>
     <w:pPr>
       <w:pStyle w:val="En-tte"/>
@@ -2945,7 +2993,7 @@
 </file>
 
 <file path=word/numbering.xml><?xml version="1.0" encoding="utf-8"?>
-<w:numbering xmlns:wpc="http://schemas.microsoft.com/office/word/2010/wordprocessingCanvas" xmlns:cx="http://schemas.microsoft.com/office/drawing/2014/chartex" xmlns:cx1="http://schemas.microsoft.com/office/drawing/2015/9/8/chartex" xmlns:cx2="http://schemas.microsoft.com/office/drawing/2015/10/21/chartex" xmlns:cx3="http://schemas.microsoft.com/office/drawing/2016/5/9/chartex" xmlns:cx4="http://schemas.microsoft.com/office/drawing/2016/5/10/chartex" xmlns:cx5="http://schemas.microsoft.com/office/drawing/2016/5/11/chartex" xmlns:cx6="http://schemas.microsoft.com/office/drawing/2016/5/12/chartex" xmlns:cx7="http://schemas.microsoft.com/office/drawing/2016/5/13/chartex" xmlns:cx8="http://schemas.microsoft.com/office/drawing/2016/5/14/chartex" xmlns:mc="http://schemas.openxmlformats.org/markup-compatibility/2006" xmlns:aink="http://schemas.microsoft.com/office/drawing/2016/ink" xmlns:am3d="http://schemas.microsoft.com/office/drawing/2017/model3d" xmlns:o="urn:schemas-microsoft-com:office:office" xmlns:r="http://schemas.openxmlformats.org/officeDocument/2006/relationships" xmlns:m="http://schemas.openxmlformats.org/officeDocument/2006/math" xmlns:v="urn:schemas-microsoft-com:vml" xmlns:wp14="http://schemas.microsoft.com/office/word/2010/wordprocessingDrawing" xmlns:wp="http://schemas.openxmlformats.org/drawingml/2006/wordprocessingDrawing" xmlns:w10="urn:schemas-microsoft-com:office:word" xmlns:w="http://schemas.openxmlformats.org/wordprocessingml/2006/main" xmlns:w14="http://schemas.microsoft.com/office/word/2010/wordml" xmlns:w15="http://schemas.microsoft.com/office/word/2012/wordml" xmlns:w16cid="http://schemas.microsoft.com/office/word/2016/wordml/cid" xmlns:w16se="http://schemas.microsoft.com/office/word/2015/wordml/symex" xmlns:wpg="http://schemas.microsoft.com/office/word/2010/wordprocessingGroup" xmlns:wpi="http://schemas.microsoft.com/office/word/2010/wordprocessingInk" xmlns:wne="http://schemas.microsoft.com/office/word/2006/wordml" xmlns:wps="http://schemas.microsoft.com/office/word/2010/wordprocessingShape" mc:Ignorable="w14 w15 w16se w16cid wp14">
+<w:numbering xmlns:wpc="http://schemas.microsoft.com/office/word/2010/wordprocessingCanvas" xmlns:cx="http://schemas.microsoft.com/office/drawing/2014/chartex" xmlns:cx1="http://schemas.microsoft.com/office/drawing/2015/9/8/chartex" xmlns:cx2="http://schemas.microsoft.com/office/drawing/2015/10/21/chartex" xmlns:cx3="http://schemas.microsoft.com/office/drawing/2016/5/9/chartex" xmlns:cx4="http://schemas.microsoft.com/office/drawing/2016/5/10/chartex" xmlns:cx5="http://schemas.microsoft.com/office/drawing/2016/5/11/chartex" xmlns:cx6="http://schemas.microsoft.com/office/drawing/2016/5/12/chartex" xmlns:cx7="http://schemas.microsoft.com/office/drawing/2016/5/13/chartex" xmlns:cx8="http://schemas.microsoft.com/office/drawing/2016/5/14/chartex" xmlns:mc="http://schemas.openxmlformats.org/markup-compatibility/2006" xmlns:aink="http://schemas.microsoft.com/office/drawing/2016/ink" xmlns:am3d="http://schemas.microsoft.com/office/drawing/2017/model3d" xmlns:o="urn:schemas-microsoft-com:office:office" xmlns:r="http://schemas.openxmlformats.org/officeDocument/2006/relationships" xmlns:m="http://schemas.openxmlformats.org/officeDocument/2006/math" xmlns:v="urn:schemas-microsoft-com:vml" xmlns:wp14="http://schemas.microsoft.com/office/word/2010/wordprocessingDrawing" xmlns:wp="http://schemas.openxmlformats.org/drawingml/2006/wordprocessingDrawing" xmlns:w10="urn:schemas-microsoft-com:office:word" xmlns:w="http://schemas.openxmlformats.org/wordprocessingml/2006/main" xmlns:w14="http://schemas.microsoft.com/office/word/2010/wordml" xmlns:w15="http://schemas.microsoft.com/office/word/2012/wordml" xmlns:w16cex="http://schemas.microsoft.com/office/word/2018/wordml/cex" xmlns:w16cid="http://schemas.microsoft.com/office/word/2016/wordml/cid" xmlns:w16="http://schemas.microsoft.com/office/word/2018/wordml" xmlns:w16se="http://schemas.microsoft.com/office/word/2015/wordml/symex" xmlns:wpg="http://schemas.microsoft.com/office/word/2010/wordprocessingGroup" xmlns:wpi="http://schemas.microsoft.com/office/word/2010/wordprocessingInk" xmlns:wne="http://schemas.microsoft.com/office/word/2006/wordml" xmlns:wps="http://schemas.microsoft.com/office/word/2010/wordprocessingShape" mc:Ignorable="w14 w15 w16se w16cid w16 w16cex wp14">
   <w:abstractNum w:abstractNumId="0" w15:restartNumberingAfterBreak="0">
     <w:nsid w:val="0BD17272"/>
     <w:multiLevelType w:val="hybridMultilevel"/>
@@ -3272,7 +3320,7 @@
 </file>
 
 <file path=word/styles.xml><?xml version="1.0" encoding="utf-8"?>
-<w:styles xmlns:mc="http://schemas.openxmlformats.org/markup-compatibility/2006" xmlns:r="http://schemas.openxmlformats.org/officeDocument/2006/relationships" xmlns:w="http://schemas.openxmlformats.org/wordprocessingml/2006/main" xmlns:w14="http://schemas.microsoft.com/office/word/2010/wordml" xmlns:w15="http://schemas.microsoft.com/office/word/2012/wordml" xmlns:w16cid="http://schemas.microsoft.com/office/word/2016/wordml/cid" xmlns:w16se="http://schemas.microsoft.com/office/word/2015/wordml/symex" mc:Ignorable="w14 w15 w16se w16cid">
+<w:styles xmlns:mc="http://schemas.openxmlformats.org/markup-compatibility/2006" xmlns:r="http://schemas.openxmlformats.org/officeDocument/2006/relationships" xmlns:w="http://schemas.openxmlformats.org/wordprocessingml/2006/main" xmlns:w14="http://schemas.microsoft.com/office/word/2010/wordml" xmlns:w15="http://schemas.microsoft.com/office/word/2012/wordml" xmlns:w16cex="http://schemas.microsoft.com/office/word/2018/wordml/cex" xmlns:w16cid="http://schemas.microsoft.com/office/word/2016/wordml/cid" xmlns:w16="http://schemas.microsoft.com/office/word/2018/wordml" xmlns:w16se="http://schemas.microsoft.com/office/word/2015/wordml/symex" mc:Ignorable="w14 w15 w16se w16cid w16 w16cex">
   <w:docDefaults>
     <w:rPrDefault>
       <w:rPr>

</xml_diff>

<commit_message>
Word 2-1 2-2 2-3 fini, manque que le code et description de la partie 2-4
</commit_message>
<xml_diff>
--- a/Rapport ADSA POUPET - GUILLON BONY.docx
+++ b/Rapport ADSA POUPET - GUILLON BONY.docx
@@ -1,6 +1,6 @@
 
 <file path=word/document.xml><?xml version="1.0" encoding="utf-8"?>
-<w:document xmlns:wpc="http://schemas.microsoft.com/office/word/2010/wordprocessingCanvas" xmlns:cx="http://schemas.microsoft.com/office/drawing/2014/chartex" xmlns:cx1="http://schemas.microsoft.com/office/drawing/2015/9/8/chartex" xmlns:cx2="http://schemas.microsoft.com/office/drawing/2015/10/21/chartex" xmlns:cx3="http://schemas.microsoft.com/office/drawing/2016/5/9/chartex" xmlns:cx4="http://schemas.microsoft.com/office/drawing/2016/5/10/chartex" xmlns:cx5="http://schemas.microsoft.com/office/drawing/2016/5/11/chartex" xmlns:cx6="http://schemas.microsoft.com/office/drawing/2016/5/12/chartex" xmlns:cx7="http://schemas.microsoft.com/office/drawing/2016/5/13/chartex" xmlns:cx8="http://schemas.microsoft.com/office/drawing/2016/5/14/chartex" xmlns:mc="http://schemas.openxmlformats.org/markup-compatibility/2006" xmlns:aink="http://schemas.microsoft.com/office/drawing/2016/ink" xmlns:am3d="http://schemas.microsoft.com/office/drawing/2017/model3d" xmlns:o="urn:schemas-microsoft-com:office:office" xmlns:r="http://schemas.openxmlformats.org/officeDocument/2006/relationships" xmlns:m="http://schemas.openxmlformats.org/officeDocument/2006/math" xmlns:v="urn:schemas-microsoft-com:vml" xmlns:wp14="http://schemas.microsoft.com/office/word/2010/wordprocessingDrawing" xmlns:wp="http://schemas.openxmlformats.org/drawingml/2006/wordprocessingDrawing" xmlns:w10="urn:schemas-microsoft-com:office:word" xmlns:w="http://schemas.openxmlformats.org/wordprocessingml/2006/main" xmlns:w14="http://schemas.microsoft.com/office/word/2010/wordml" xmlns:w15="http://schemas.microsoft.com/office/word/2012/wordml" xmlns:w16cex="http://schemas.microsoft.com/office/word/2018/wordml/cex" xmlns:w16cid="http://schemas.microsoft.com/office/word/2016/wordml/cid" xmlns:w16="http://schemas.microsoft.com/office/word/2018/wordml" xmlns:w16se="http://schemas.microsoft.com/office/word/2015/wordml/symex" xmlns:wpg="http://schemas.microsoft.com/office/word/2010/wordprocessingGroup" xmlns:wpi="http://schemas.microsoft.com/office/word/2010/wordprocessingInk" xmlns:wne="http://schemas.microsoft.com/office/word/2006/wordml" xmlns:wps="http://schemas.microsoft.com/office/word/2010/wordprocessingShape" mc:Ignorable="w14 w15 w16se w16cid w16 w16cex wp14">
+<w:document xmlns:wpc="http://schemas.microsoft.com/office/word/2010/wordprocessingCanvas" xmlns:cx="http://schemas.microsoft.com/office/drawing/2014/chartex" xmlns:cx1="http://schemas.microsoft.com/office/drawing/2015/9/8/chartex" xmlns:cx2="http://schemas.microsoft.com/office/drawing/2015/10/21/chartex" xmlns:cx3="http://schemas.microsoft.com/office/drawing/2016/5/9/chartex" xmlns:cx4="http://schemas.microsoft.com/office/drawing/2016/5/10/chartex" xmlns:cx5="http://schemas.microsoft.com/office/drawing/2016/5/11/chartex" xmlns:cx6="http://schemas.microsoft.com/office/drawing/2016/5/12/chartex" xmlns:cx7="http://schemas.microsoft.com/office/drawing/2016/5/13/chartex" xmlns:cx8="http://schemas.microsoft.com/office/drawing/2016/5/14/chartex" xmlns:mc="http://schemas.openxmlformats.org/markup-compatibility/2006" xmlns:aink="http://schemas.microsoft.com/office/drawing/2016/ink" xmlns:am3d="http://schemas.microsoft.com/office/drawing/2017/model3d" xmlns:o="urn:schemas-microsoft-com:office:office" xmlns:r="http://schemas.openxmlformats.org/officeDocument/2006/relationships" xmlns:m="http://schemas.openxmlformats.org/officeDocument/2006/math" xmlns:v="urn:schemas-microsoft-com:vml" xmlns:wp14="http://schemas.microsoft.com/office/word/2010/wordprocessingDrawing" xmlns:wp="http://schemas.openxmlformats.org/drawingml/2006/wordprocessingDrawing" xmlns:w10="urn:schemas-microsoft-com:office:word" xmlns:w="http://schemas.openxmlformats.org/wordprocessingml/2006/main" xmlns:w14="http://schemas.microsoft.com/office/word/2010/wordml" xmlns:w15="http://schemas.microsoft.com/office/word/2012/wordml" xmlns:w16cid="http://schemas.microsoft.com/office/word/2016/wordml/cid" xmlns:w16se="http://schemas.microsoft.com/office/word/2015/wordml/symex" xmlns:wpg="http://schemas.microsoft.com/office/word/2010/wordprocessingGroup" xmlns:wpi="http://schemas.microsoft.com/office/word/2010/wordprocessingInk" xmlns:wne="http://schemas.microsoft.com/office/word/2006/wordml" xmlns:wps="http://schemas.microsoft.com/office/word/2010/wordprocessingShape" mc:Ignorable="w14 w15 w16se w16cid wp14">
   <w:body>
     <w:p>
       <w:pPr>
@@ -1032,49 +1032,121 @@
         <w:rPr>
           <w:lang w:val="en-GB"/>
         </w:rPr>
-        <w:t xml:space="preserve">Player, Score, </w:t>
-      </w:r>
-      <w:proofErr w:type="spellStart"/>
-      <w:r>
-        <w:rPr>
-          <w:lang w:val="en-GB"/>
-        </w:rPr>
-        <w:t>Left_Node</w:t>
-      </w:r>
-      <w:proofErr w:type="spellEnd"/>
-      <w:r>
-        <w:rPr>
-          <w:lang w:val="en-GB"/>
-        </w:rPr>
-        <w:t xml:space="preserve"> and </w:t>
-      </w:r>
-      <w:proofErr w:type="spellStart"/>
-      <w:r>
-        <w:rPr>
-          <w:lang w:val="en-GB"/>
-        </w:rPr>
-        <w:t>Right_Node</w:t>
-      </w:r>
-      <w:proofErr w:type="spellEnd"/>
+        <w:t>Player, Score, Left_Node and Right_Node.</w:t>
+      </w:r>
+      <w:r>
+        <w:rPr>
+          <w:lang w:val="en-GB"/>
+        </w:rPr>
+        <w:t xml:space="preserve"> We also added the Height attribute to be able </w:t>
+      </w:r>
+      <w:r>
+        <w:rPr>
+          <w:lang w:val="en-GB"/>
+        </w:rPr>
+        <w:t>to check for balance in our tree.</w:t>
+      </w:r>
+      <w:bookmarkStart w:id="2" w:name="_Toc56706434"/>
+    </w:p>
+    <w:p>
+      <w:pPr>
+        <w:jc w:val="both"/>
+        <w:rPr>
+          <w:lang w:val="en-GB"/>
+        </w:rPr>
+      </w:pPr>
+      <w:r>
+        <w:rPr>
+          <w:lang w:val="en-GB"/>
+        </w:rPr>
+        <w:t xml:space="preserve">But after realizing that multiple players could have the same score, we became concerned about </w:t>
+      </w:r>
+      <w:r>
+        <w:rPr>
+          <w:lang w:val="en-GB"/>
+        </w:rPr>
+        <w:t>creating a node for each player and using its score as key</w:t>
+      </w:r>
+      <w:r>
+        <w:rPr>
+          <w:lang w:val="en-GB"/>
+        </w:rPr>
+        <w:t>. Indeed</w:t>
+      </w:r>
+      <w:r>
+        <w:rPr>
+          <w:lang w:val="en-GB"/>
+        </w:rPr>
+        <w:t>,</w:t>
+      </w:r>
+      <w:r>
+        <w:rPr>
+          <w:lang w:val="en-GB"/>
+        </w:rPr>
+        <w:t xml:space="preserve"> we would eventually have to delete or retrieve a specific player </w:t>
+      </w:r>
+      <w:r>
+        <w:rPr>
+          <w:lang w:val="en-GB"/>
+        </w:rPr>
+        <w:t xml:space="preserve">and this task would not be easy if </w:t>
+      </w:r>
+      <w:r>
+        <w:rPr>
+          <w:lang w:val="en-GB"/>
+        </w:rPr>
+        <w:t>its</w:t>
+      </w:r>
+      <w:r>
+        <w:rPr>
+          <w:lang w:val="en-GB"/>
+        </w:rPr>
+        <w:t xml:space="preserve"> key wasn’t unique.</w:t>
+      </w:r>
+    </w:p>
+    <w:p>
+      <w:pPr>
+        <w:jc w:val="both"/>
+        <w:rPr>
+          <w:lang w:val="en-GB"/>
+        </w:rPr>
+      </w:pPr>
+      <w:r>
+        <w:rPr>
+          <w:lang w:val="en-GB"/>
+        </w:rPr>
+        <w:t>So we decided to change our definition of a Node</w:t>
+      </w:r>
+      <w:r>
+        <w:rPr>
+          <w:lang w:val="en-GB"/>
+        </w:rPr>
+        <w:t xml:space="preserve"> to </w:t>
+      </w:r>
+      <w:r>
+        <w:rPr>
+          <w:lang w:val="en-GB"/>
+        </w:rPr>
+        <w:t>‘</w:t>
+      </w:r>
+      <w:r>
+        <w:rPr>
+          <w:lang w:val="en-GB"/>
+        </w:rPr>
+        <w:t>an element containing the list of the players having a defined score (which we would consider as the node’s key)</w:t>
+      </w:r>
+      <w:r>
+        <w:rPr>
+          <w:lang w:val="en-GB"/>
+        </w:rPr>
+        <w:t>’</w:t>
+      </w:r>
       <w:r>
         <w:rPr>
           <w:lang w:val="en-GB"/>
         </w:rPr>
         <w:t>.</w:t>
       </w:r>
-      <w:r>
-        <w:rPr>
-          <w:lang w:val="en-GB"/>
-        </w:rPr>
-        <w:t xml:space="preserve"> We also added the Height attribute to be able </w:t>
-      </w:r>
-      <w:r>
-        <w:rPr>
-          <w:lang w:val="en-GB"/>
-        </w:rPr>
-        <w:t>to check for balance in our tree.</w:t>
-      </w:r>
-      <w:bookmarkStart w:id="2" w:name="_Toc56706434"/>
     </w:p>
     <w:p>
       <w:pPr>
@@ -1087,121 +1159,7 @@
         <w:rPr>
           <w:lang w:val="en-GB"/>
         </w:rPr>
-        <w:t xml:space="preserve">But after realizing that multiple players could have the same score, we became concerned about </w:t>
-      </w:r>
-      <w:r>
-        <w:rPr>
-          <w:lang w:val="en-GB"/>
-        </w:rPr>
-        <w:t>creating a node for each player and using its score as key</w:t>
-      </w:r>
-      <w:r>
-        <w:rPr>
-          <w:lang w:val="en-GB"/>
-        </w:rPr>
-        <w:t>. Indeed</w:t>
-      </w:r>
-      <w:r>
-        <w:rPr>
-          <w:lang w:val="en-GB"/>
-        </w:rPr>
-        <w:t>,</w:t>
-      </w:r>
-      <w:r>
-        <w:rPr>
-          <w:lang w:val="en-GB"/>
-        </w:rPr>
-        <w:t xml:space="preserve"> we would eventually have to delete or retrieve a specific player </w:t>
-      </w:r>
-      <w:r>
-        <w:rPr>
-          <w:lang w:val="en-GB"/>
-        </w:rPr>
-        <w:t xml:space="preserve">and this task would not be easy if </w:t>
-      </w:r>
-      <w:r>
-        <w:rPr>
-          <w:lang w:val="en-GB"/>
-        </w:rPr>
-        <w:t>its</w:t>
-      </w:r>
-      <w:r>
-        <w:rPr>
-          <w:lang w:val="en-GB"/>
-        </w:rPr>
-        <w:t xml:space="preserve"> key wasn’t unique.</w:t>
-      </w:r>
-    </w:p>
-    <w:p>
-      <w:pPr>
-        <w:jc w:val="both"/>
-        <w:rPr>
-          <w:lang w:val="en-GB"/>
-        </w:rPr>
-      </w:pPr>
-      <w:r>
-        <w:rPr>
-          <w:lang w:val="en-GB"/>
-        </w:rPr>
-        <w:t>So we decided to change our definition of a Node</w:t>
-      </w:r>
-      <w:r>
-        <w:rPr>
-          <w:lang w:val="en-GB"/>
-        </w:rPr>
-        <w:t xml:space="preserve"> to </w:t>
-      </w:r>
-      <w:r>
-        <w:rPr>
-          <w:lang w:val="en-GB"/>
-        </w:rPr>
-        <w:t>‘</w:t>
-      </w:r>
-      <w:r>
-        <w:rPr>
-          <w:lang w:val="en-GB"/>
-        </w:rPr>
-        <w:t>an element containing the list of the players having a defined score (which we would consider as the node’s key)</w:t>
-      </w:r>
-      <w:r>
-        <w:rPr>
-          <w:lang w:val="en-GB"/>
-        </w:rPr>
-        <w:t>’</w:t>
-      </w:r>
-      <w:r>
-        <w:rPr>
-          <w:lang w:val="en-GB"/>
-        </w:rPr>
-        <w:t>.</w:t>
-      </w:r>
-    </w:p>
-    <w:p>
-      <w:pPr>
-        <w:jc w:val="both"/>
-        <w:rPr>
-          <w:lang w:val="en-GB"/>
-        </w:rPr>
-      </w:pPr>
-      <w:r>
-        <w:rPr>
-          <w:lang w:val="en-GB"/>
-        </w:rPr>
-        <w:t xml:space="preserve">Here is an example of the result of an </w:t>
-      </w:r>
-      <w:proofErr w:type="spellStart"/>
-      <w:r>
-        <w:rPr>
-          <w:lang w:val="en-GB"/>
-        </w:rPr>
-        <w:t>Inorder</w:t>
-      </w:r>
-      <w:proofErr w:type="spellEnd"/>
-      <w:r>
-        <w:rPr>
-          <w:lang w:val="en-GB"/>
-        </w:rPr>
-        <w:t xml:space="preserve"> traversal of a test </w:t>
+        <w:t xml:space="preserve">Here is an example of the result of an Inorder traversal of a test </w:t>
       </w:r>
       <w:r>
         <w:rPr>
@@ -1377,21 +1335,7 @@
         <w:rPr>
           <w:lang w:val="en-GB"/>
         </w:rPr>
-        <w:t>c search would have a complexity of only O(</w:t>
-      </w:r>
-      <w:proofErr w:type="spellStart"/>
-      <w:r>
-        <w:rPr>
-          <w:lang w:val="en-GB"/>
-        </w:rPr>
-        <w:t>logn</w:t>
-      </w:r>
-      <w:proofErr w:type="spellEnd"/>
-      <w:r>
-        <w:rPr>
-          <w:lang w:val="en-GB"/>
-        </w:rPr>
-        <w:t xml:space="preserve">), but it requires a </w:t>
+        <w:t xml:space="preserve">c search would have a complexity of only O(logn), but it requires a </w:t>
       </w:r>
       <w:r>
         <w:rPr>
@@ -1451,21 +1395,7 @@
         <w:rPr>
           <w:lang w:val="en-GB"/>
         </w:rPr>
-        <w:t>one of the best sorting algorithms is the merge sort which has a complexity of O(</w:t>
-      </w:r>
-      <w:proofErr w:type="spellStart"/>
-      <w:r>
-        <w:rPr>
-          <w:lang w:val="en-GB"/>
-        </w:rPr>
-        <w:t>nlogn</w:t>
-      </w:r>
-      <w:proofErr w:type="spellEnd"/>
-      <w:r>
-        <w:rPr>
-          <w:lang w:val="en-GB"/>
-        </w:rPr>
-        <w:t>).</w:t>
+        <w:t>one of the best sorting algorithms is the merge sort which has a complexity of O(nlogn).</w:t>
       </w:r>
       <w:r>
         <w:rPr>
@@ -1483,21 +1413,7 @@
         <w:rPr>
           <w:lang w:val="en-GB"/>
         </w:rPr>
-        <w:t xml:space="preserve"> of O(</w:t>
-      </w:r>
-      <w:proofErr w:type="spellStart"/>
-      <w:r>
-        <w:rPr>
-          <w:lang w:val="en-GB"/>
-        </w:rPr>
-        <w:t>nlogn</w:t>
-      </w:r>
-      <w:proofErr w:type="spellEnd"/>
-      <w:r>
-        <w:rPr>
-          <w:lang w:val="en-GB"/>
-        </w:rPr>
-        <w:t xml:space="preserve">) whereas the </w:t>
+        <w:t xml:space="preserve"> of O(nlogn) whereas the </w:t>
       </w:r>
       <w:r>
         <w:rPr>
@@ -1521,16 +1437,86 @@
         <w:rPr>
           <w:lang w:val="en-GB"/>
         </w:rPr>
-        <w:t xml:space="preserve"> us to find a data structure with a complexity of O(</w:t>
-      </w:r>
-      <w:proofErr w:type="spellStart"/>
-      <w:r>
-        <w:rPr>
-          <w:lang w:val="en-GB"/>
-        </w:rPr>
-        <w:t>logn</w:t>
-      </w:r>
-      <w:proofErr w:type="spellEnd"/>
+        <w:t xml:space="preserve"> us to find a data structure with a complexity of O(logn)</w:t>
+      </w:r>
+      <w:r>
+        <w:rPr>
+          <w:lang w:val="en-GB"/>
+        </w:rPr>
+        <w:t>.</w:t>
+      </w:r>
+    </w:p>
+    <w:p>
+      <w:pPr>
+        <w:jc w:val="both"/>
+        <w:rPr>
+          <w:lang w:val="en-GB"/>
+        </w:rPr>
+      </w:pPr>
+      <w:r>
+        <w:rPr>
+          <w:lang w:val="en-GB"/>
+        </w:rPr>
+        <w:t>Therefore</w:t>
+      </w:r>
+      <w:r>
+        <w:rPr>
+          <w:lang w:val="en-GB"/>
+        </w:rPr>
+        <w:t>,</w:t>
+      </w:r>
+      <w:r>
+        <w:rPr>
+          <w:lang w:val="en-GB"/>
+        </w:rPr>
+        <w:t xml:space="preserve"> we ruled out the possibility of using a list.</w:t>
+      </w:r>
+    </w:p>
+    <w:p>
+      <w:pPr>
+        <w:jc w:val="both"/>
+        <w:rPr>
+          <w:lang w:val="en-GB"/>
+        </w:rPr>
+      </w:pPr>
+      <w:r>
+        <w:rPr>
+          <w:lang w:val="en-GB"/>
+        </w:rPr>
+        <w:t xml:space="preserve">We then thought of using </w:t>
+      </w:r>
+      <w:r>
+        <w:rPr>
+          <w:lang w:val="en-GB"/>
+        </w:rPr>
+        <w:t>a tree and had to decide which type</w:t>
+      </w:r>
+    </w:p>
+    <w:p>
+      <w:pPr>
+        <w:jc w:val="both"/>
+        <w:rPr>
+          <w:lang w:val="en-GB"/>
+        </w:rPr>
+      </w:pPr>
+      <w:r>
+        <w:rPr>
+          <w:lang w:val="en-GB"/>
+        </w:rPr>
+        <w:t>W</w:t>
+      </w:r>
+      <w:r>
+        <w:rPr>
+          <w:lang w:val="en-GB"/>
+        </w:rPr>
+        <w:t xml:space="preserve">e chose to use an AVL Tree (as mentioned </w:t>
+      </w:r>
+      <w:r>
+        <w:rPr>
+          <w:lang w:val="en-GB"/>
+        </w:rPr>
+        <w:t>in the previous question</w:t>
+      </w:r>
       <w:r>
         <w:rPr>
           <w:lang w:val="en-GB"/>
@@ -1543,6 +1529,42 @@
         </w:rPr>
         <w:t>.</w:t>
       </w:r>
+      <w:r>
+        <w:rPr>
+          <w:lang w:val="en-GB"/>
+        </w:rPr>
+        <w:t xml:space="preserve"> Indeed, its </w:t>
+      </w:r>
+      <w:r>
+        <w:rPr>
+          <w:lang w:val="en-GB"/>
+        </w:rPr>
+        <w:t>worst-case</w:t>
+      </w:r>
+      <w:r>
+        <w:rPr>
+          <w:lang w:val="en-GB"/>
+        </w:rPr>
+        <w:t xml:space="preserve"> time complexity for search, insertion and deletion </w:t>
+      </w:r>
+      <w:r>
+        <w:rPr>
+          <w:lang w:val="en-GB"/>
+        </w:rPr>
+        <w:t>are O(log</w:t>
+      </w:r>
+      <w:r>
+        <w:rPr>
+          <w:lang w:val="en-GB"/>
+        </w:rPr>
+        <w:t>n), as asked by the statement</w:t>
+      </w:r>
+      <w:r>
+        <w:rPr>
+          <w:lang w:val="en-GB"/>
+        </w:rPr>
+        <w:t xml:space="preserve"> and it is the most optimised type of tree that we know of.</w:t>
+      </w:r>
     </w:p>
     <w:p>
       <w:pPr>
@@ -1555,19 +1577,70 @@
         <w:rPr>
           <w:lang w:val="en-GB"/>
         </w:rPr>
-        <w:t>Therefore</w:t>
-      </w:r>
-      <w:r>
-        <w:rPr>
-          <w:lang w:val="en-GB"/>
-        </w:rPr>
-        <w:t>,</w:t>
-      </w:r>
-      <w:r>
-        <w:rPr>
-          <w:lang w:val="en-GB"/>
-        </w:rPr>
-        <w:t xml:space="preserve"> we ruled out the possibility of using a list.</w:t>
+        <w:lastRenderedPageBreak/>
+        <w:t xml:space="preserve">We then created an AVL_Tree class containing the </w:t>
+      </w:r>
+      <w:r>
+        <w:rPr>
+          <w:lang w:val="en-GB"/>
+        </w:rPr>
+        <w:t xml:space="preserve">‘insert’ </w:t>
+      </w:r>
+      <w:r>
+        <w:rPr>
+          <w:lang w:val="en-GB"/>
+        </w:rPr>
+        <w:t>function</w:t>
+      </w:r>
+      <w:r>
+        <w:rPr>
+          <w:lang w:val="en-GB"/>
+        </w:rPr>
+        <w:t xml:space="preserve"> which allows us</w:t>
+      </w:r>
+      <w:r>
+        <w:rPr>
+          <w:lang w:val="en-GB"/>
+        </w:rPr>
+        <w:t xml:space="preserve"> to add an element to the AVL structure</w:t>
+      </w:r>
+      <w:r>
+        <w:rPr>
+          <w:lang w:val="en-GB"/>
+        </w:rPr>
+        <w:t xml:space="preserve">. We also added the </w:t>
+      </w:r>
+      <w:r>
+        <w:rPr>
+          <w:lang w:val="en-GB"/>
+        </w:rPr>
+        <w:t xml:space="preserve">subsidiaries functions needed to make the first </w:t>
+      </w:r>
+      <w:r>
+        <w:rPr>
+          <w:lang w:val="en-GB"/>
+        </w:rPr>
+        <w:t xml:space="preserve">one </w:t>
+      </w:r>
+      <w:r>
+        <w:rPr>
+          <w:lang w:val="en-GB"/>
+        </w:rPr>
+        <w:t>work correctly</w:t>
+      </w:r>
+    </w:p>
+    <w:p>
+      <w:pPr>
+        <w:pStyle w:val="Titre3"/>
+        <w:rPr>
+          <w:lang w:val="en-GB"/>
+        </w:rPr>
+      </w:pPr>
+      <w:r>
+        <w:rPr>
+          <w:lang w:val="en-GB"/>
+        </w:rPr>
+        <w:t>Present and argue about a method that randomize player score at each game (between 0 point to 12 points)</w:t>
       </w:r>
     </w:p>
     <w:p>
@@ -1581,13 +1654,61 @@
         <w:rPr>
           <w:lang w:val="en-GB"/>
         </w:rPr>
-        <w:t xml:space="preserve">We then thought of using </w:t>
-      </w:r>
-      <w:r>
-        <w:rPr>
-          <w:lang w:val="en-GB"/>
-        </w:rPr>
-        <w:t>a tree and had to decide which type</w:t>
+        <w:t xml:space="preserve">We </w:t>
+      </w:r>
+      <w:r>
+        <w:rPr>
+          <w:lang w:val="en-GB"/>
+        </w:rPr>
+        <w:t>first wondered if we really didn’t have to ta</w:t>
+      </w:r>
+      <w:r>
+        <w:rPr>
+          <w:lang w:val="en-GB"/>
+        </w:rPr>
+        <w:t>ke</w:t>
+      </w:r>
+      <w:r>
+        <w:rPr>
+          <w:lang w:val="en-GB"/>
+        </w:rPr>
+        <w:t xml:space="preserve"> into account the rules </w:t>
+      </w:r>
+      <w:r>
+        <w:rPr>
+          <w:lang w:val="en-GB"/>
+        </w:rPr>
+        <w:t>given in the problem</w:t>
+      </w:r>
+      <w:r>
+        <w:rPr>
+          <w:lang w:val="en-GB"/>
+        </w:rPr>
+        <w:t xml:space="preserve"> </w:t>
+      </w:r>
+      <w:r>
+        <w:rPr>
+          <w:lang w:val="en-GB"/>
+        </w:rPr>
+        <w:t>for the points scored but after sending an email</w:t>
+      </w:r>
+      <w:r>
+        <w:rPr>
+          <w:lang w:val="en-GB"/>
+        </w:rPr>
+        <w:t xml:space="preserve"> to the person in charge to confirm it, we settled for a simple function </w:t>
+      </w:r>
+      <w:r>
+        <w:rPr>
+          <w:lang w:val="en-GB"/>
+        </w:rPr>
+        <w:t xml:space="preserve">which returns </w:t>
+      </w:r>
+      <w:r>
+        <w:rPr>
+          <w:lang w:val="en-GB"/>
+        </w:rPr>
+        <w:t xml:space="preserve">a value between 0 et 12. </w:t>
       </w:r>
     </w:p>
     <w:p>
@@ -1601,81 +1722,25 @@
         <w:rPr>
           <w:lang w:val="en-GB"/>
         </w:rPr>
-        <w:t>W</w:t>
-      </w:r>
-      <w:r>
-        <w:rPr>
-          <w:lang w:val="en-GB"/>
-        </w:rPr>
-        <w:t xml:space="preserve">e chose to use an AVL Tree (as mentioned </w:t>
-      </w:r>
-      <w:r>
-        <w:rPr>
-          <w:lang w:val="en-GB"/>
-        </w:rPr>
-        <w:t>in the previous question</w:t>
-      </w:r>
-      <w:r>
-        <w:rPr>
-          <w:lang w:val="en-GB"/>
-        </w:rPr>
-        <w:t>)</w:t>
-      </w:r>
-      <w:r>
-        <w:rPr>
-          <w:lang w:val="en-GB"/>
-        </w:rPr>
-        <w:t>.</w:t>
-      </w:r>
-      <w:r>
-        <w:rPr>
-          <w:lang w:val="en-GB"/>
-        </w:rPr>
-        <w:t xml:space="preserve"> Indeed, its </w:t>
-      </w:r>
-      <w:r>
-        <w:rPr>
-          <w:lang w:val="en-GB"/>
-        </w:rPr>
-        <w:t>worst-case</w:t>
-      </w:r>
-      <w:r>
-        <w:rPr>
-          <w:lang w:val="en-GB"/>
-        </w:rPr>
-        <w:t xml:space="preserve"> time complexity for search, insertion and deletion </w:t>
-      </w:r>
-      <w:r>
-        <w:rPr>
-          <w:lang w:val="en-GB"/>
-        </w:rPr>
-        <w:t>are O(</w:t>
-      </w:r>
-      <w:proofErr w:type="spellStart"/>
-      <w:r>
-        <w:rPr>
-          <w:lang w:val="en-GB"/>
-        </w:rPr>
-        <w:t>log</w:t>
-      </w:r>
-      <w:r>
-        <w:rPr>
-          <w:lang w:val="en-GB"/>
-        </w:rPr>
-        <w:t>n</w:t>
-      </w:r>
-      <w:proofErr w:type="spellEnd"/>
-      <w:r>
-        <w:rPr>
-          <w:lang w:val="en-GB"/>
-        </w:rPr>
-        <w:t>), as asked by the statement</w:t>
-      </w:r>
-      <w:r>
-        <w:rPr>
-          <w:lang w:val="en-GB"/>
-        </w:rPr>
-        <w:t xml:space="preserve"> and it is the most optimised type of tree that we know of.</w:t>
+        <w:t>After checking the rest of the problem, we realized that we</w:t>
+      </w:r>
+      <w:r>
+        <w:rPr>
+          <w:lang w:val="en-GB"/>
+        </w:rPr>
+        <w:t xml:space="preserve"> would </w:t>
+      </w:r>
+      <w:r>
+        <w:rPr>
+          <w:lang w:val="en-GB"/>
+        </w:rPr>
+        <w:t>have</w:t>
+      </w:r>
+      <w:r>
+        <w:rPr>
+          <w:lang w:val="en-GB"/>
+        </w:rPr>
+        <w:t xml:space="preserve"> to update the score of the players with this new score at some point.</w:t>
       </w:r>
     </w:p>
     <w:p>
@@ -1689,70 +1754,73 @@
         <w:rPr>
           <w:lang w:val="en-GB"/>
         </w:rPr>
-        <w:lastRenderedPageBreak/>
-        <w:t xml:space="preserve">We then created an </w:t>
-      </w:r>
-      <w:proofErr w:type="spellStart"/>
-      <w:r>
-        <w:rPr>
-          <w:lang w:val="en-GB"/>
-        </w:rPr>
-        <w:t>AVL_Tree</w:t>
-      </w:r>
-      <w:proofErr w:type="spellEnd"/>
-      <w:r>
-        <w:rPr>
-          <w:lang w:val="en-GB"/>
-        </w:rPr>
-        <w:t xml:space="preserve"> class containing the </w:t>
-      </w:r>
-      <w:r>
-        <w:rPr>
-          <w:lang w:val="en-GB"/>
-        </w:rPr>
-        <w:t xml:space="preserve">‘insert’ </w:t>
-      </w:r>
-      <w:r>
-        <w:rPr>
-          <w:lang w:val="en-GB"/>
-        </w:rPr>
-        <w:t>function</w:t>
-      </w:r>
-      <w:r>
-        <w:rPr>
-          <w:lang w:val="en-GB"/>
-        </w:rPr>
-        <w:t xml:space="preserve"> which allows us</w:t>
-      </w:r>
-      <w:r>
-        <w:rPr>
-          <w:lang w:val="en-GB"/>
-        </w:rPr>
-        <w:t xml:space="preserve"> to add an element to the AVL structure</w:t>
-      </w:r>
-      <w:r>
-        <w:rPr>
-          <w:lang w:val="en-GB"/>
-        </w:rPr>
-        <w:t xml:space="preserve">. We also added the </w:t>
-      </w:r>
-      <w:r>
-        <w:rPr>
-          <w:lang w:val="en-GB"/>
-        </w:rPr>
-        <w:t xml:space="preserve">subsidiaries functions needed to make the first </w:t>
-      </w:r>
-      <w:r>
-        <w:rPr>
-          <w:lang w:val="en-GB"/>
-        </w:rPr>
-        <w:t xml:space="preserve">one </w:t>
-      </w:r>
-      <w:r>
-        <w:rPr>
-          <w:lang w:val="en-GB"/>
-        </w:rPr>
-        <w:t>work correctly</w:t>
+        <w:t>To that extend</w:t>
+      </w:r>
+      <w:r>
+        <w:rPr>
+          <w:lang w:val="en-GB"/>
+        </w:rPr>
+        <w:t xml:space="preserve"> we created a second function called ‘</w:t>
+      </w:r>
+      <w:r>
+        <w:rPr>
+          <w:lang w:val="en-GB"/>
+        </w:rPr>
+        <w:t>Random_Game_Score_Distribution’ which uses the previous method to update the score of all players in a given</w:t>
+      </w:r>
+      <w:r>
+        <w:rPr>
+          <w:lang w:val="en-GB"/>
+        </w:rPr>
+        <w:t xml:space="preserve"> </w:t>
+      </w:r>
+      <w:r>
+        <w:rPr>
+          <w:lang w:val="en-GB"/>
+        </w:rPr>
+        <w:t>tournament</w:t>
+      </w:r>
+      <w:r>
+        <w:rPr>
+          <w:lang w:val="en-GB"/>
+        </w:rPr>
+        <w:t xml:space="preserve">. This </w:t>
+      </w:r>
+      <w:r>
+        <w:rPr>
+          <w:lang w:val="en-GB"/>
+        </w:rPr>
+        <w:t>tournament</w:t>
+      </w:r>
+      <w:r>
+        <w:rPr>
+          <w:lang w:val="en-GB"/>
+        </w:rPr>
+        <w:t xml:space="preserve"> list</w:t>
+      </w:r>
+      <w:r>
+        <w:rPr>
+          <w:lang w:val="en-GB"/>
+        </w:rPr>
+        <w:t xml:space="preserve"> is given </w:t>
+      </w:r>
+      <w:r>
+        <w:rPr>
+          <w:lang w:val="en-GB"/>
+        </w:rPr>
+        <w:t xml:space="preserve">by the functions </w:t>
+      </w:r>
+      <w:r>
+        <w:rPr>
+          <w:lang w:val="en-GB"/>
+        </w:rPr>
+        <w:t>used to</w:t>
+      </w:r>
+      <w:r>
+        <w:rPr>
+          <w:lang w:val="en-GB"/>
+        </w:rPr>
+        <w:t xml:space="preserve"> create random/ranked games described below.</w:t>
       </w:r>
     </w:p>
     <w:p>
@@ -1762,12 +1830,14 @@
           <w:lang w:val="en-GB"/>
         </w:rPr>
       </w:pPr>
-      <w:r>
-        <w:rPr>
-          <w:lang w:val="en-GB"/>
-        </w:rPr>
-        <w:t>Present and argue about a method that randomize player score at each game (between 0 point to 12 points)</w:t>
-      </w:r>
+      <w:bookmarkStart w:id="3" w:name="_Toc56706436"/>
+      <w:r>
+        <w:rPr>
+          <w:lang w:val="en-GB"/>
+        </w:rPr>
+        <w:t>Present and argue about a method to update Players score and the database</w:t>
+      </w:r>
+      <w:bookmarkEnd w:id="3"/>
     </w:p>
     <w:p>
       <w:pPr>
@@ -1780,61 +1850,13 @@
         <w:rPr>
           <w:lang w:val="en-GB"/>
         </w:rPr>
-        <w:t xml:space="preserve">We </w:t>
-      </w:r>
-      <w:r>
-        <w:rPr>
-          <w:lang w:val="en-GB"/>
-        </w:rPr>
-        <w:t>first wondered if we really didn’t have to ta</w:t>
-      </w:r>
-      <w:r>
-        <w:rPr>
-          <w:lang w:val="en-GB"/>
-        </w:rPr>
-        <w:t>ke</w:t>
-      </w:r>
-      <w:r>
-        <w:rPr>
-          <w:lang w:val="en-GB"/>
-        </w:rPr>
-        <w:t xml:space="preserve"> into account the rules </w:t>
-      </w:r>
-      <w:r>
-        <w:rPr>
-          <w:lang w:val="en-GB"/>
-        </w:rPr>
-        <w:t>given in the problem</w:t>
-      </w:r>
-      <w:r>
-        <w:rPr>
-          <w:lang w:val="en-GB"/>
-        </w:rPr>
-        <w:t xml:space="preserve"> </w:t>
-      </w:r>
-      <w:r>
-        <w:rPr>
-          <w:lang w:val="en-GB"/>
-        </w:rPr>
-        <w:t>for the points scored but after sending an email</w:t>
-      </w:r>
-      <w:r>
-        <w:rPr>
-          <w:lang w:val="en-GB"/>
-        </w:rPr>
-        <w:t xml:space="preserve"> to the person in charge to confirm it, we settled for a simple function </w:t>
-      </w:r>
-      <w:r>
-        <w:rPr>
-          <w:lang w:val="en-GB"/>
-        </w:rPr>
-        <w:t xml:space="preserve">which returns </w:t>
-      </w:r>
-      <w:r>
-        <w:rPr>
-          <w:lang w:val="en-GB"/>
-        </w:rPr>
-        <w:t xml:space="preserve">a value between 0 et 12. </w:t>
+        <w:t xml:space="preserve">The previous method returns a dictionary with 10 keys (the names of the players) </w:t>
+      </w:r>
+      <w:r>
+        <w:rPr>
+          <w:lang w:val="en-GB"/>
+        </w:rPr>
+        <w:t>and 10 values (their score).</w:t>
       </w:r>
     </w:p>
     <w:p>
@@ -1848,183 +1870,13 @@
         <w:rPr>
           <w:lang w:val="en-GB"/>
         </w:rPr>
-        <w:t>After checking the rest of the problem, we realized that we</w:t>
-      </w:r>
-      <w:r>
-        <w:rPr>
-          <w:lang w:val="en-GB"/>
-        </w:rPr>
-        <w:t xml:space="preserve"> would </w:t>
-      </w:r>
-      <w:r>
-        <w:rPr>
-          <w:lang w:val="en-GB"/>
-        </w:rPr>
-        <w:t>have</w:t>
-      </w:r>
-      <w:r>
-        <w:rPr>
-          <w:lang w:val="en-GB"/>
-        </w:rPr>
-        <w:t xml:space="preserve"> to update the score of the players with this new score at some point.</w:t>
-      </w:r>
-    </w:p>
-    <w:p>
-      <w:pPr>
-        <w:jc w:val="both"/>
-        <w:rPr>
-          <w:lang w:val="en-GB"/>
-        </w:rPr>
-      </w:pPr>
-      <w:r>
-        <w:rPr>
-          <w:lang w:val="en-GB"/>
-        </w:rPr>
-        <w:t>To that extend</w:t>
-      </w:r>
-      <w:r>
-        <w:rPr>
-          <w:lang w:val="en-GB"/>
-        </w:rPr>
-        <w:t xml:space="preserve"> we created a second function called ‘</w:t>
-      </w:r>
-      <w:proofErr w:type="spellStart"/>
-      <w:r>
-        <w:rPr>
-          <w:lang w:val="en-GB"/>
-        </w:rPr>
-        <w:t>Random_Game_Score_Distribution</w:t>
-      </w:r>
-      <w:proofErr w:type="spellEnd"/>
-      <w:r>
-        <w:rPr>
-          <w:lang w:val="en-GB"/>
-        </w:rPr>
-        <w:t>’ which uses the previous method to update the score of all players in a given</w:t>
-      </w:r>
-      <w:r>
-        <w:rPr>
-          <w:lang w:val="en-GB"/>
-        </w:rPr>
-        <w:t xml:space="preserve"> </w:t>
-      </w:r>
-      <w:r>
-        <w:rPr>
-          <w:lang w:val="en-GB"/>
-        </w:rPr>
-        <w:t>tournament</w:t>
-      </w:r>
-      <w:r>
-        <w:rPr>
-          <w:lang w:val="en-GB"/>
-        </w:rPr>
-        <w:t xml:space="preserve">. This </w:t>
-      </w:r>
-      <w:r>
-        <w:rPr>
-          <w:lang w:val="en-GB"/>
-        </w:rPr>
-        <w:t>tournament</w:t>
-      </w:r>
-      <w:r>
-        <w:rPr>
-          <w:lang w:val="en-GB"/>
-        </w:rPr>
-        <w:t xml:space="preserve"> list</w:t>
-      </w:r>
-      <w:r>
-        <w:rPr>
-          <w:lang w:val="en-GB"/>
-        </w:rPr>
-        <w:t xml:space="preserve"> is given </w:t>
-      </w:r>
-      <w:r>
-        <w:rPr>
-          <w:lang w:val="en-GB"/>
-        </w:rPr>
-        <w:t xml:space="preserve">by the functions </w:t>
-      </w:r>
-      <w:r>
-        <w:rPr>
-          <w:lang w:val="en-GB"/>
-        </w:rPr>
-        <w:t>used to</w:t>
-      </w:r>
-      <w:r>
-        <w:rPr>
-          <w:lang w:val="en-GB"/>
-        </w:rPr>
-        <w:t xml:space="preserve"> create random/ranked games described below.</w:t>
-      </w:r>
-    </w:p>
-    <w:p>
-      <w:pPr>
-        <w:pStyle w:val="Titre3"/>
-        <w:rPr>
-          <w:lang w:val="en-GB"/>
-        </w:rPr>
-      </w:pPr>
-      <w:bookmarkStart w:id="3" w:name="_Toc56706436"/>
-      <w:r>
-        <w:rPr>
-          <w:lang w:val="en-GB"/>
-        </w:rPr>
-        <w:t>Present and argue about a method to update Players score and the database</w:t>
-      </w:r>
-      <w:bookmarkEnd w:id="3"/>
-    </w:p>
-    <w:p>
-      <w:pPr>
-        <w:jc w:val="both"/>
-        <w:rPr>
-          <w:lang w:val="en-GB"/>
-        </w:rPr>
-      </w:pPr>
-      <w:r>
-        <w:rPr>
-          <w:lang w:val="en-GB"/>
-        </w:rPr>
-        <w:t xml:space="preserve">The previous method returns a dictionary with 10 keys (the names of the players) </w:t>
-      </w:r>
-      <w:r>
-        <w:rPr>
-          <w:lang w:val="en-GB"/>
-        </w:rPr>
-        <w:t>and 10 values (their score).</w:t>
-      </w:r>
-    </w:p>
-    <w:p>
-      <w:pPr>
-        <w:jc w:val="both"/>
-        <w:rPr>
-          <w:lang w:val="en-GB"/>
-        </w:rPr>
-      </w:pPr>
-      <w:r>
-        <w:rPr>
-          <w:lang w:val="en-GB"/>
-        </w:rPr>
         <w:t>We first thought of creating a c</w:t>
       </w:r>
       <w:r>
         <w:rPr>
           <w:lang w:val="en-GB"/>
         </w:rPr>
-        <w:t xml:space="preserve">opy of the </w:t>
-      </w:r>
-      <w:proofErr w:type="spellStart"/>
-      <w:r>
-        <w:rPr>
-          <w:lang w:val="en-GB"/>
-        </w:rPr>
-        <w:t>AVL_Tree</w:t>
-      </w:r>
-      <w:proofErr w:type="spellEnd"/>
-      <w:r>
-        <w:rPr>
-          <w:lang w:val="en-GB"/>
-        </w:rPr>
-        <w:t xml:space="preserve"> with a new root and inserting </w:t>
+        <w:t xml:space="preserve">opy of the AVL_Tree with a new root and inserting </w:t>
       </w:r>
       <w:r>
         <w:rPr>
@@ -2366,19 +2218,11 @@
         </w:rPr>
         <w:t xml:space="preserve">a player is inserted in the Tree, his name is also added to the </w:t>
       </w:r>
-      <w:proofErr w:type="spellStart"/>
-      <w:r>
-        <w:rPr>
-          <w:lang w:val="en-GB"/>
-        </w:rPr>
-        <w:t>liste_joueurs</w:t>
-      </w:r>
-      <w:proofErr w:type="spellEnd"/>
-      <w:r>
-        <w:rPr>
-          <w:lang w:val="en-GB"/>
-        </w:rPr>
-        <w:t xml:space="preserve"> attributes of the AVL Tree. </w:t>
+      <w:r>
+        <w:rPr>
+          <w:lang w:val="en-GB"/>
+        </w:rPr>
+        <w:t xml:space="preserve">liste_joueurs attributes of the AVL Tree. </w:t>
       </w:r>
       <w:r>
         <w:rPr>
@@ -2441,21 +2285,7 @@
         <w:rPr>
           <w:lang w:val="en-GB"/>
         </w:rPr>
-        <w:t xml:space="preserve">We first travel the AVL Tree with an </w:t>
-      </w:r>
-      <w:proofErr w:type="spellStart"/>
-      <w:r>
-        <w:rPr>
-          <w:lang w:val="en-GB"/>
-        </w:rPr>
-        <w:t>Inorder</w:t>
-      </w:r>
-      <w:proofErr w:type="spellEnd"/>
-      <w:r>
-        <w:rPr>
-          <w:lang w:val="en-GB"/>
-        </w:rPr>
-        <w:t xml:space="preserve"> algorithm in order to </w:t>
+        <w:t xml:space="preserve">We first travel the AVL Tree with an Inorder algorithm in order to </w:t>
       </w:r>
       <w:r>
         <w:rPr>
@@ -2517,21 +2347,7 @@
         <w:rPr>
           <w:lang w:val="en-GB"/>
         </w:rPr>
-        <w:t>‘</w:t>
-      </w:r>
-      <w:proofErr w:type="spellStart"/>
-      <w:r>
-        <w:rPr>
-          <w:lang w:val="en-GB"/>
-        </w:rPr>
-        <w:t>Drop_Worst</w:t>
-      </w:r>
-      <w:proofErr w:type="spellEnd"/>
-      <w:r>
-        <w:rPr>
-          <w:lang w:val="en-GB"/>
-        </w:rPr>
-        <w:t>’ function which return a copy of our current Tree, except that the n worst players have been removed (n being a parameter).</w:t>
+        <w:t>‘Drop_Worst’ function which return a copy of our current Tree, except that the n worst players have been removed (n being a parameter).</w:t>
       </w:r>
       <w:r>
         <w:rPr>
@@ -2567,33 +2383,235 @@
         <w:rPr>
           <w:lang w:val="en-GB"/>
         </w:rPr>
+        <w:t xml:space="preserve">in list_player (list of players who have the same score) </w:t>
+      </w:r>
+      <w:r>
+        <w:rPr>
+          <w:lang w:val="en-GB"/>
+        </w:rPr>
+        <w:t xml:space="preserve">will </w:t>
+      </w:r>
+      <w:r>
+        <w:rPr>
+          <w:lang w:val="en-GB"/>
+        </w:rPr>
+        <w:t>be dropped</w:t>
+      </w:r>
+      <w:r>
+        <w:rPr>
+          <w:lang w:val="en-GB"/>
+        </w:rPr>
+        <w:t>.</w:t>
+      </w:r>
+    </w:p>
+    <w:p>
+      <w:pPr>
+        <w:jc w:val="both"/>
+        <w:rPr>
+          <w:lang w:val="en-GB"/>
+        </w:rPr>
+      </w:pPr>
+      <w:r>
+        <w:rPr>
+          <w:lang w:val="en-GB"/>
+        </w:rPr>
+        <w:t xml:space="preserve">To put this method in action, we also created the </w:t>
+      </w:r>
+      <w:r>
+        <w:rPr>
+          <w:lang w:val="en-GB"/>
+        </w:rPr>
+        <w:t>‘Manche’ and ‘Jeu</w:t>
+      </w:r>
+      <w:r>
+        <w:rPr>
+          <w:lang w:val="en-GB"/>
+        </w:rPr>
+        <w:t>_Avant_Finalistes</w:t>
+      </w:r>
+      <w:r>
+        <w:rPr>
+          <w:lang w:val="en-GB"/>
+        </w:rPr>
+        <w:t xml:space="preserve">’ functions. ‘Manche’ </w:t>
+      </w:r>
+      <w:r>
+        <w:rPr>
+          <w:lang w:val="en-GB"/>
+        </w:rPr>
+        <w:t>function is self-explanatory, we can choose if it has to be a random or ranked game. The ‘Jeu</w:t>
+      </w:r>
+      <w:r>
+        <w:rPr>
+          <w:lang w:val="en-GB"/>
+        </w:rPr>
+        <w:t>_Avant_Finalistes</w:t>
+      </w:r>
+      <w:r>
+        <w:rPr>
+          <w:lang w:val="en-GB"/>
+        </w:rPr>
+        <w:t xml:space="preserve">’ function allow us to play </w:t>
+      </w:r>
+      <w:r>
+        <w:rPr>
+          <w:lang w:val="en-GB"/>
+        </w:rPr>
+        <w:t>3 random games then ranked games until the number of players left has reached n (n being a parameter)</w:t>
+      </w:r>
+      <w:r>
+        <w:rPr>
+          <w:lang w:val="en-GB"/>
+        </w:rPr>
+        <w:t>.</w:t>
+      </w:r>
+    </w:p>
+    <w:p>
+      <w:pPr>
+        <w:jc w:val="both"/>
+        <w:rPr>
+          <w:lang w:val="en-GB"/>
+        </w:rPr>
+      </w:pPr>
+      <w:r>
+        <w:rPr>
+          <w:lang w:val="en-GB"/>
+        </w:rPr>
+        <w:t>NB : We used a lot of parameters in these functions (nb of total players, nb of players to drop each game, nb of</w:t>
+      </w:r>
+      <w:r>
+        <w:rPr>
+          <w:lang w:val="en-GB"/>
+        </w:rPr>
+        <w:t xml:space="preserve"> finalists, …). Indeed, it was easier to test our functions with smaller and different trees this way. The parameters would obviously have to be set up for </w:t>
+      </w:r>
+      <w:r>
+        <w:rPr>
+          <w:lang w:val="en-GB"/>
+        </w:rPr>
+        <w:t xml:space="preserve">our problem if we really wanted to use our program in </w:t>
+      </w:r>
+      <w:r>
+        <w:rPr>
+          <w:lang w:val="en-GB"/>
+        </w:rPr>
+        <w:t>real life.</w:t>
+      </w:r>
+    </w:p>
+    <w:p>
+      <w:pPr>
+        <w:pStyle w:val="Titre3"/>
+        <w:rPr>
+          <w:lang w:val="en-GB"/>
+        </w:rPr>
+      </w:pPr>
+      <w:bookmarkStart w:id="7" w:name="_Toc56706440"/>
+      <w:r>
+        <w:rPr>
+          <w:lang w:val="en-GB"/>
+        </w:rPr>
+        <w:t>Present and argue about a method which display the TOP10 players and the podium after the final game.</w:t>
+      </w:r>
+      <w:bookmarkEnd w:id="7"/>
+    </w:p>
+    <w:p>
+      <w:pPr>
+        <w:jc w:val="both"/>
+        <w:rPr>
+          <w:lang w:val="en-GB"/>
+        </w:rPr>
+      </w:pPr>
+      <w:r>
+        <w:rPr>
+          <w:lang w:val="en-GB"/>
+        </w:rPr>
+        <w:t xml:space="preserve">When we are done with the ‘Jeu_Avant_Finalistes’ function, we can retrieve from it </w:t>
+      </w:r>
+      <w:r>
+        <w:rPr>
+          <w:lang w:val="en-GB"/>
+        </w:rPr>
+        <w:t>an AVL Tree containing only the TOP X players (in our tests it is 4 but it can be changed to 10).</w:t>
+      </w:r>
+      <w:r>
+        <w:rPr>
+          <w:lang w:val="en-GB"/>
+        </w:rPr>
+        <w:t xml:space="preserve"> We display their name and set their score to 0.</w:t>
+      </w:r>
+    </w:p>
+    <w:p>
+      <w:pPr>
+        <w:jc w:val="both"/>
+        <w:rPr>
+          <w:lang w:val="en-GB"/>
+        </w:rPr>
+      </w:pPr>
+      <w:r>
+        <w:rPr>
+          <w:lang w:val="en-GB"/>
+        </w:rPr>
+        <w:t xml:space="preserve">Afterwards, we launch 5 games, print their </w:t>
+      </w:r>
+      <w:r>
+        <w:rPr>
+          <w:lang w:val="en-GB"/>
+        </w:rPr>
+        <w:t>effects on the scores each time and finally we display the podium.</w:t>
+      </w:r>
+      <w:r>
+        <w:rPr>
+          <w:lang w:val="en-GB"/>
+        </w:rPr>
+        <w:t xml:space="preserve"> If some players have the same score, </w:t>
+      </w:r>
+      <w:r>
+        <w:rPr>
+          <w:lang w:val="en-GB"/>
+        </w:rPr>
+        <w:t xml:space="preserve">the </w:t>
+      </w:r>
+      <w:r>
+        <w:rPr>
+          <w:lang w:val="en-GB"/>
+        </w:rPr>
+        <w:t>last</w:t>
+      </w:r>
+      <w:r>
+        <w:rPr>
+          <w:lang w:val="en-GB"/>
+        </w:rPr>
+        <w:t xml:space="preserve"> to have been inserted </w:t>
+      </w:r>
+      <w:r>
+        <w:rPr>
+          <w:lang w:val="en-GB"/>
+        </w:rPr>
         <w:t xml:space="preserve">in </w:t>
       </w:r>
-      <w:proofErr w:type="spellStart"/>
       <w:r>
         <w:rPr>
           <w:lang w:val="en-GB"/>
         </w:rPr>
         <w:t>list_player</w:t>
       </w:r>
-      <w:proofErr w:type="spellEnd"/>
-      <w:r>
-        <w:rPr>
-          <w:lang w:val="en-GB"/>
-        </w:rPr>
-        <w:t xml:space="preserve"> (list of players who have the same score) </w:t>
-      </w:r>
-      <w:r>
-        <w:rPr>
-          <w:lang w:val="en-GB"/>
-        </w:rPr>
-        <w:t xml:space="preserve">will </w:t>
-      </w:r>
-      <w:r>
-        <w:rPr>
-          <w:lang w:val="en-GB"/>
-        </w:rPr>
-        <w:t>be dropped</w:t>
+      <w:r>
+        <w:rPr>
+          <w:lang w:val="en-GB"/>
+        </w:rPr>
+        <w:t xml:space="preserve"> </w:t>
+      </w:r>
+      <w:r>
+        <w:rPr>
+          <w:lang w:val="en-GB"/>
+        </w:rPr>
+        <w:t xml:space="preserve">(list of players who have the same score) </w:t>
+      </w:r>
+      <w:r>
+        <w:rPr>
+          <w:lang w:val="en-GB"/>
+        </w:rPr>
+        <w:t>will have a better ranking</w:t>
       </w:r>
       <w:r>
         <w:rPr>
@@ -2609,60 +2627,130 @@
           <w:lang w:val="en-GB"/>
         </w:rPr>
       </w:pPr>
-      <w:r>
-        <w:rPr>
-          <w:lang w:val="en-GB"/>
-        </w:rPr>
-        <w:t xml:space="preserve">To put this method in action, we also created the </w:t>
-      </w:r>
-      <w:r>
-        <w:rPr>
-          <w:lang w:val="en-GB"/>
-        </w:rPr>
-        <w:t>‘Manche’ and ‘Jeu</w:t>
-      </w:r>
-      <w:r>
-        <w:rPr>
-          <w:lang w:val="en-GB"/>
-        </w:rPr>
-        <w:t>_Avant_Finalistes</w:t>
-      </w:r>
-      <w:r>
-        <w:rPr>
-          <w:lang w:val="en-GB"/>
-        </w:rPr>
-        <w:t xml:space="preserve">’ functions. ‘Manche’ </w:t>
-      </w:r>
-      <w:r>
-        <w:rPr>
-          <w:lang w:val="en-GB"/>
-        </w:rPr>
-        <w:t>function is self-explanatory, we can choose if it has to be a random or ranked game. The ‘Jeu</w:t>
-      </w:r>
-      <w:r>
-        <w:rPr>
-          <w:lang w:val="en-GB"/>
-        </w:rPr>
-        <w:t>_Avant_Finalistes</w:t>
-      </w:r>
-      <w:r>
-        <w:rPr>
-          <w:lang w:val="en-GB"/>
-        </w:rPr>
-        <w:t xml:space="preserve">’ function allow us to play </w:t>
-      </w:r>
-      <w:r>
-        <w:rPr>
-          <w:lang w:val="en-GB"/>
-        </w:rPr>
-        <w:t>3 random games then ranked games until the number of players left has reached n (n being a parameter)</w:t>
-      </w:r>
-      <w:r>
-        <w:rPr>
-          <w:lang w:val="en-GB"/>
-        </w:rPr>
-        <w:t>.</w:t>
-      </w:r>
+    </w:p>
+    <w:p>
+      <w:pPr>
+        <w:rPr>
+          <w:lang w:val="en-GB"/>
+        </w:rPr>
+      </w:pPr>
+    </w:p>
+    <w:p>
+      <w:pPr>
+        <w:rPr>
+          <w:lang w:val="en-GB"/>
+        </w:rPr>
+      </w:pPr>
+    </w:p>
+    <w:p>
+      <w:pPr>
+        <w:rPr>
+          <w:lang w:val="en-GB"/>
+        </w:rPr>
+      </w:pPr>
+    </w:p>
+    <w:p>
+      <w:pPr>
+        <w:rPr>
+          <w:lang w:val="en-GB"/>
+        </w:rPr>
+      </w:pPr>
+    </w:p>
+    <w:p>
+      <w:pPr>
+        <w:rPr>
+          <w:lang w:val="en-GB"/>
+        </w:rPr>
+      </w:pPr>
+    </w:p>
+    <w:p>
+      <w:pPr>
+        <w:rPr>
+          <w:lang w:val="en-GB"/>
+        </w:rPr>
+      </w:pPr>
+    </w:p>
+    <w:p>
+      <w:pPr>
+        <w:rPr>
+          <w:lang w:val="en-GB"/>
+        </w:rPr>
+      </w:pPr>
+    </w:p>
+    <w:p>
+      <w:pPr>
+        <w:rPr>
+          <w:lang w:val="en-GB"/>
+        </w:rPr>
+      </w:pPr>
+    </w:p>
+    <w:p>
+      <w:pPr>
+        <w:rPr>
+          <w:lang w:val="en-GB"/>
+        </w:rPr>
+      </w:pPr>
+    </w:p>
+    <w:p>
+      <w:pPr>
+        <w:pStyle w:val="Titre2"/>
+        <w:rPr>
+          <w:lang w:val="en-GB"/>
+        </w:rPr>
+      </w:pPr>
+      <w:r>
+        <w:rPr>
+          <w:lang w:val="en-GB"/>
+        </w:rPr>
+        <w:lastRenderedPageBreak/>
+        <w:t xml:space="preserve">Step </w:t>
+      </w:r>
+      <w:r>
+        <w:rPr>
+          <w:lang w:val="en-GB"/>
+        </w:rPr>
+        <w:t>2</w:t>
+      </w:r>
+      <w:r>
+        <w:rPr>
+          <w:lang w:val="en-GB"/>
+        </w:rPr>
+        <w:t xml:space="preserve"> : </w:t>
+      </w:r>
+      <w:r>
+        <w:rPr>
+          <w:lang w:val="en-GB"/>
+        </w:rPr>
+        <w:t>Professor Layton &lt; Guybrush Threepwood &lt; You</w:t>
+      </w:r>
+    </w:p>
+    <w:p>
+      <w:pPr>
+        <w:rPr>
+          <w:lang w:val="en-GB"/>
+        </w:rPr>
+      </w:pPr>
+    </w:p>
+    <w:p>
+      <w:pPr>
+        <w:pStyle w:val="Titre3"/>
+        <w:rPr>
+          <w:lang w:val="en-GB"/>
+        </w:rPr>
+      </w:pPr>
+      <w:r>
+        <w:rPr>
+          <w:lang w:val="en-GB"/>
+        </w:rPr>
+        <w:t>Represent the relation (have seen) between players as a graph, argue about your model.</w:t>
+      </w:r>
+    </w:p>
+    <w:p>
+      <w:pPr>
+        <w:rPr>
+          <w:lang w:val="en-GB"/>
+        </w:rPr>
+      </w:pPr>
     </w:p>
     <w:p>
       <w:pPr>
@@ -2675,67 +2763,92 @@
         <w:rPr>
           <w:lang w:val="en-GB"/>
         </w:rPr>
-        <w:t>NB : We used a lot of parameters in these functions (</w:t>
-      </w:r>
-      <w:proofErr w:type="spellStart"/>
-      <w:r>
-        <w:rPr>
-          <w:lang w:val="en-GB"/>
-        </w:rPr>
-        <w:t>nb</w:t>
-      </w:r>
-      <w:proofErr w:type="spellEnd"/>
-      <w:r>
-        <w:rPr>
-          <w:lang w:val="en-GB"/>
-        </w:rPr>
-        <w:t xml:space="preserve"> of total players, </w:t>
-      </w:r>
-      <w:proofErr w:type="spellStart"/>
-      <w:r>
-        <w:rPr>
-          <w:lang w:val="en-GB"/>
-        </w:rPr>
-        <w:t>nb</w:t>
-      </w:r>
-      <w:proofErr w:type="spellEnd"/>
-      <w:r>
-        <w:rPr>
-          <w:lang w:val="en-GB"/>
-        </w:rPr>
-        <w:t xml:space="preserve"> of players to drop each game, </w:t>
-      </w:r>
-      <w:proofErr w:type="spellStart"/>
-      <w:r>
-        <w:rPr>
-          <w:lang w:val="en-GB"/>
-        </w:rPr>
-        <w:t>nb</w:t>
-      </w:r>
-      <w:proofErr w:type="spellEnd"/>
-      <w:r>
-        <w:rPr>
-          <w:lang w:val="en-GB"/>
-        </w:rPr>
-        <w:t xml:space="preserve"> of</w:t>
-      </w:r>
-      <w:r>
-        <w:rPr>
-          <w:lang w:val="en-GB"/>
-        </w:rPr>
-        <w:t xml:space="preserve"> finalists, …). Indeed, it was easier to test our functions with smaller and different trees this way. The parameters would obviously have to be set up for </w:t>
-      </w:r>
-      <w:r>
-        <w:rPr>
-          <w:lang w:val="en-GB"/>
-        </w:rPr>
-        <w:t xml:space="preserve">our problem if we really wanted to use our program in </w:t>
-      </w:r>
-      <w:r>
-        <w:rPr>
-          <w:lang w:val="en-GB"/>
-        </w:rPr>
-        <w:t>real life.</w:t>
+        <w:t xml:space="preserve">We can represent </w:t>
+      </w:r>
+      <w:r>
+        <w:rPr>
+          <w:lang w:val="en-GB"/>
+        </w:rPr>
+        <w:t xml:space="preserve">the relation have seen by an unordened graph. Indeed we realized that when A has seen B, B has </w:t>
+      </w:r>
+      <w:r>
+        <w:rPr>
+          <w:lang w:val="en-GB"/>
+        </w:rPr>
+        <w:t xml:space="preserve">always </w:t>
+      </w:r>
+      <w:r>
+        <w:rPr>
+          <w:lang w:val="en-GB"/>
+        </w:rPr>
+        <w:t>also seen A</w:t>
+      </w:r>
+      <w:r>
+        <w:rPr>
+          <w:lang w:val="en-GB"/>
+        </w:rPr>
+        <w:t>. Therefore we can represent the graph as such :</w:t>
+      </w:r>
+    </w:p>
+    <w:p>
+      <w:pPr>
+        <w:jc w:val="center"/>
+        <w:rPr>
+          <w:lang w:val="en-GB"/>
+        </w:rPr>
+      </w:pPr>
+      <w:r>
+        <w:rPr>
+          <w:noProof/>
+        </w:rPr>
+        <w:drawing>
+          <wp:inline distT="0" distB="0" distL="0" distR="0" wp14:anchorId="7944FDE2" wp14:editId="7BD68212">
+            <wp:extent cx="2482850" cy="2496104"/>
+            <wp:effectExtent l="0" t="0" r="0" b="0"/>
+            <wp:docPr id="2" name="Image 2"/>
+            <wp:cNvGraphicFramePr>
+              <a:graphicFrameLocks xmlns:a="http://schemas.openxmlformats.org/drawingml/2006/main" noChangeAspect="1"/>
+            </wp:cNvGraphicFramePr>
+            <a:graphic xmlns:a="http://schemas.openxmlformats.org/drawingml/2006/main">
+              <a:graphicData uri="http://schemas.openxmlformats.org/drawingml/2006/picture">
+                <pic:pic xmlns:pic="http://schemas.openxmlformats.org/drawingml/2006/picture">
+                  <pic:nvPicPr>
+                    <pic:cNvPr id="0" name="Picture 1"/>
+                    <pic:cNvPicPr>
+                      <a:picLocks noChangeAspect="1" noChangeArrowheads="1"/>
+                    </pic:cNvPicPr>
+                  </pic:nvPicPr>
+                  <pic:blipFill>
+                    <a:blip r:embed="rId9">
+                      <a:extLst>
+                        <a:ext uri="{28A0092B-C50C-407E-A947-70E740481C1C}">
+                          <a14:useLocalDpi xmlns:a14="http://schemas.microsoft.com/office/drawing/2010/main" val="0"/>
+                        </a:ext>
+                      </a:extLst>
+                    </a:blip>
+                    <a:srcRect/>
+                    <a:stretch>
+                      <a:fillRect/>
+                    </a:stretch>
+                  </pic:blipFill>
+                  <pic:spPr bwMode="auto">
+                    <a:xfrm>
+                      <a:off x="0" y="0"/>
+                      <a:ext cx="2496037" cy="2509361"/>
+                    </a:xfrm>
+                    <a:prstGeom prst="rect">
+                      <a:avLst/>
+                    </a:prstGeom>
+                    <a:noFill/>
+                    <a:ln>
+                      <a:noFill/>
+                    </a:ln>
+                  </pic:spPr>
+                </pic:pic>
+              </a:graphicData>
+            </a:graphic>
+          </wp:inline>
+        </w:drawing>
       </w:r>
     </w:p>
     <w:p>
@@ -2745,136 +2858,228 @@
           <w:lang w:val="en-GB"/>
         </w:rPr>
       </w:pPr>
-      <w:bookmarkStart w:id="7" w:name="_Toc56706440"/>
-      <w:r>
-        <w:rPr>
-          <w:lang w:val="en-GB"/>
-        </w:rPr>
-        <w:t>Present and argue about a method which display the TOP10 players and the podium after the final game.</w:t>
-      </w:r>
-      <w:bookmarkEnd w:id="7"/>
-    </w:p>
-    <w:p>
-      <w:pPr>
-        <w:jc w:val="both"/>
-        <w:rPr>
-          <w:lang w:val="en-GB"/>
-        </w:rPr>
-      </w:pPr>
-      <w:r>
-        <w:rPr>
-          <w:lang w:val="en-GB"/>
-        </w:rPr>
-        <w:t xml:space="preserve">When we are done with the ‘Jeu_Avant_Finalistes’ function, we can retrieve from it </w:t>
-      </w:r>
-      <w:r>
-        <w:rPr>
-          <w:lang w:val="en-GB"/>
-        </w:rPr>
-        <w:t>an AVL Tree containing only the TOP X players (in our tests it is 4 but it can be changed to 10).</w:t>
-      </w:r>
-      <w:r>
-        <w:rPr>
-          <w:lang w:val="en-GB"/>
-        </w:rPr>
-        <w:t xml:space="preserve"> We display their name and set their score to 0.</w:t>
-      </w:r>
-    </w:p>
-    <w:p>
-      <w:pPr>
-        <w:jc w:val="both"/>
-        <w:rPr>
-          <w:lang w:val="en-GB"/>
-        </w:rPr>
-      </w:pPr>
-      <w:r>
-        <w:rPr>
-          <w:lang w:val="en-GB"/>
-        </w:rPr>
-        <w:t xml:space="preserve">Afterwards, we launch 5 games, print their </w:t>
-      </w:r>
-      <w:r>
-        <w:rPr>
-          <w:lang w:val="en-GB"/>
-        </w:rPr>
-        <w:t>effects on the scores each time and finally we display the podium.</w:t>
-      </w:r>
-      <w:r>
-        <w:rPr>
-          <w:lang w:val="en-GB"/>
-        </w:rPr>
-        <w:t xml:space="preserve"> </w:t>
-      </w:r>
-      <w:r>
-        <w:rPr>
-          <w:lang w:val="en-GB"/>
-        </w:rPr>
-        <w:t xml:space="preserve">If some players have the same score, </w:t>
-      </w:r>
-      <w:r>
-        <w:rPr>
-          <w:lang w:val="en-GB"/>
-        </w:rPr>
-        <w:t xml:space="preserve">the </w:t>
-      </w:r>
-      <w:r>
-        <w:rPr>
-          <w:lang w:val="en-GB"/>
-        </w:rPr>
-        <w:t>last</w:t>
-      </w:r>
-      <w:r>
-        <w:rPr>
-          <w:lang w:val="en-GB"/>
-        </w:rPr>
-        <w:t xml:space="preserve"> to have been inserted </w:t>
-      </w:r>
-      <w:r>
-        <w:rPr>
-          <w:lang w:val="en-GB"/>
-        </w:rPr>
-        <w:t xml:space="preserve">in </w:t>
-      </w:r>
-      <w:proofErr w:type="spellStart"/>
-      <w:r>
-        <w:rPr>
-          <w:lang w:val="en-GB"/>
-        </w:rPr>
-        <w:t>list_player</w:t>
-      </w:r>
-      <w:proofErr w:type="spellEnd"/>
-      <w:r>
-        <w:rPr>
-          <w:lang w:val="en-GB"/>
-        </w:rPr>
-        <w:t xml:space="preserve"> </w:t>
-      </w:r>
-      <w:r>
-        <w:rPr>
-          <w:lang w:val="en-GB"/>
-        </w:rPr>
-        <w:t xml:space="preserve">(list of players who have the same score) </w:t>
-      </w:r>
-      <w:r>
-        <w:rPr>
-          <w:lang w:val="en-GB"/>
-        </w:rPr>
-        <w:t>will have a better ranking</w:t>
-      </w:r>
-      <w:r>
-        <w:rPr>
-          <w:lang w:val="en-GB"/>
-        </w:rPr>
-        <w:t>.</w:t>
-      </w:r>
-    </w:p>
-    <w:p>
-      <w:pPr>
-        <w:jc w:val="both"/>
-        <w:rPr>
-          <w:lang w:val="en-GB"/>
-        </w:rPr>
-      </w:pPr>
+      <w:r>
+        <w:rPr>
+          <w:lang w:val="en-GB"/>
+        </w:rPr>
+        <w:t>Thanks to a graph theory problem, present how to find a set of probable impostors</w:t>
+      </w:r>
+    </w:p>
+    <w:p>
+      <w:pPr>
+        <w:rPr>
+          <w:lang w:val="en-GB"/>
+        </w:rPr>
+      </w:pPr>
+      <w:r>
+        <w:rPr>
+          <w:lang w:val="en-GB"/>
+        </w:rPr>
+        <w:t>If 0 is dead, then he must have been killed by someone who saw him (1, 4 or 5)</w:t>
+      </w:r>
+      <w:r>
+        <w:rPr>
+          <w:lang w:val="en-GB"/>
+        </w:rPr>
+        <w:t>. That means that one of them must be the impostor.</w:t>
+      </w:r>
+    </w:p>
+    <w:p>
+      <w:pPr>
+        <w:rPr>
+          <w:lang w:val="en-GB"/>
+        </w:rPr>
+      </w:pPr>
+      <w:r>
+        <w:rPr>
+          <w:lang w:val="en-GB"/>
+        </w:rPr>
+        <w:t>We also know that the 2 impostors never walk together, which means that they haven’t seen each other.</w:t>
+      </w:r>
+      <w:r>
+        <w:rPr>
+          <w:lang w:val="en-GB"/>
+        </w:rPr>
+        <w:t xml:space="preserve"> This means that to create our sets of probable </w:t>
+      </w:r>
+      <w:r>
+        <w:rPr>
+          <w:lang w:val="en-GB"/>
+        </w:rPr>
+        <w:t>impostors</w:t>
+      </w:r>
+      <w:r>
+        <w:rPr>
+          <w:lang w:val="en-GB"/>
+        </w:rPr>
+        <w:t xml:space="preserve">, we must </w:t>
+      </w:r>
+      <w:r>
+        <w:rPr>
+          <w:lang w:val="en-GB"/>
+        </w:rPr>
+        <w:t>create sets composed of 1,4 or 5 o</w:t>
+      </w:r>
+      <w:r>
+        <w:rPr>
+          <w:lang w:val="en-GB"/>
+        </w:rPr>
+        <w:t>n one side, and another player that the first suspect hasn’t seen.</w:t>
+      </w:r>
+    </w:p>
+    <w:p>
+      <w:pPr>
+        <w:rPr>
+          <w:lang w:val="en-GB"/>
+        </w:rPr>
+      </w:pPr>
+      <w:r>
+        <w:rPr>
+          <w:lang w:val="en-GB"/>
+        </w:rPr>
+        <w:t>On our graph, this means that if 1 is the impostor, the other impostor can’t be represented by a vertex which has a</w:t>
+      </w:r>
+      <w:r>
+        <w:rPr>
+          <w:lang w:val="en-GB"/>
+        </w:rPr>
+        <w:t>n edge</w:t>
+      </w:r>
+      <w:r>
+        <w:rPr>
+          <w:lang w:val="en-GB"/>
+        </w:rPr>
+        <w:t xml:space="preserve"> between himself and 1. Idem for 4 and 5.</w:t>
+      </w:r>
+    </w:p>
+    <w:p>
+      <w:pPr>
+        <w:rPr>
+          <w:lang w:val="en-GB"/>
+        </w:rPr>
+      </w:pPr>
+      <w:r>
+        <w:rPr>
+          <w:lang w:val="en-GB"/>
+        </w:rPr>
+        <w:t xml:space="preserve">NB : </w:t>
+      </w:r>
+      <w:r>
+        <w:rPr>
+          <w:lang w:val="en-GB"/>
+        </w:rPr>
+        <w:t xml:space="preserve">No one else has been killed, but each player has come across other people. This means that the second impostor has seen players but hasn’t killed them. Given that 1,4 and 5 haven’t seen each other, it is possible that </w:t>
+      </w:r>
+      <w:r>
+        <w:rPr>
+          <w:lang w:val="en-GB"/>
+        </w:rPr>
+        <w:t>the 2 impostors are among them and he just didn’t kill 0 when he had the chance.</w:t>
+      </w:r>
+    </w:p>
+    <w:p>
+      <w:pPr>
+        <w:pStyle w:val="Titre3"/>
+        <w:rPr>
+          <w:lang w:val="en-GB"/>
+        </w:rPr>
+      </w:pPr>
+      <w:r>
+        <w:rPr>
+          <w:lang w:val="en-GB"/>
+        </w:rPr>
+        <w:t>Argue about an algorithm solving your problem</w:t>
+      </w:r>
+    </w:p>
+    <w:p>
+      <w:pPr>
+        <w:rPr>
+          <w:lang w:val="en-GB"/>
+        </w:rPr>
+      </w:pPr>
+      <w:r>
+        <w:rPr>
+          <w:lang w:val="en-GB"/>
+        </w:rPr>
+        <w:t xml:space="preserve">To create an algorithm solving this problem, we first </w:t>
+      </w:r>
+      <w:r>
+        <w:rPr>
+          <w:lang w:val="en-GB"/>
+        </w:rPr>
+        <w:t xml:space="preserve">need </w:t>
+      </w:r>
+      <w:r>
+        <w:rPr>
+          <w:lang w:val="en-GB"/>
+        </w:rPr>
+        <w:t xml:space="preserve">get access to the graph. To do so we need to generate </w:t>
+      </w:r>
+      <w:r>
+        <w:rPr>
+          <w:lang w:val="en-GB"/>
+        </w:rPr>
+        <w:t>the adjacency matrix and give it as parameter. Then, we can check on the column of the killed player who he has seen during the game.</w:t>
+      </w:r>
+      <w:r>
+        <w:rPr>
+          <w:lang w:val="en-GB"/>
+        </w:rPr>
+        <w:t xml:space="preserve"> Doing so will give us the options for the left side of the sets of impostors. For each of these options, we’ll have to </w:t>
+      </w:r>
+      <w:r>
+        <w:rPr>
+          <w:lang w:val="en-GB"/>
+        </w:rPr>
+        <w:t>check who the suspect hasn’t seen and complete a set with each of these unseen players.</w:t>
+      </w:r>
+    </w:p>
+    <w:p>
+      <w:pPr>
+        <w:rPr>
+          <w:lang w:val="en-GB"/>
+        </w:rPr>
+      </w:pPr>
+      <w:r>
+        <w:rPr>
+          <w:lang w:val="en-GB"/>
+        </w:rPr>
+        <w:t xml:space="preserve">Once this is done, we can return the list of </w:t>
+      </w:r>
+      <w:r>
+        <w:rPr>
+          <w:lang w:val="en-GB"/>
+        </w:rPr>
+        <w:t>probable sets.</w:t>
+      </w:r>
+    </w:p>
+    <w:p>
+      <w:pPr>
+        <w:rPr>
+          <w:lang w:val="en-GB"/>
+        </w:rPr>
+      </w:pPr>
+      <w:r>
+        <w:rPr>
+          <w:lang w:val="en-GB"/>
+        </w:rPr>
+        <w:lastRenderedPageBreak/>
+        <w:t xml:space="preserve">We can even improve it by authorizing another parameter: an existing list of probable sets. This way </w:t>
+      </w:r>
+      <w:r>
+        <w:rPr>
+          <w:lang w:val="en-GB"/>
+        </w:rPr>
+        <w:t>we not only determine the sets of probable suspects for one murder, but we c</w:t>
+      </w:r>
+      <w:r>
+        <w:rPr>
+          <w:lang w:val="en-GB"/>
+        </w:rPr>
+        <w:t>an also modify the list of suspects after each murder.</w:t>
+      </w:r>
+      <w:bookmarkStart w:id="8" w:name="_GoBack"/>
+      <w:bookmarkEnd w:id="8"/>
     </w:p>
     <w:p>
       <w:pPr>
@@ -2884,7 +3089,7 @@
       </w:pPr>
     </w:p>
     <w:sectPr>
-      <w:headerReference w:type="default" r:id="rId9"/>
+      <w:headerReference w:type="default" r:id="rId10"/>
       <w:pgSz w:w="11906" w:h="16838"/>
       <w:pgMar w:top="1417" w:right="1417" w:bottom="1417" w:left="1417" w:header="708" w:footer="708" w:gutter="0"/>
       <w:cols w:space="708"/>
@@ -2895,7 +3100,7 @@
 </file>
 
 <file path=word/endnotes.xml><?xml version="1.0" encoding="utf-8"?>
-<w:endnotes xmlns:wpc="http://schemas.microsoft.com/office/word/2010/wordprocessingCanvas" xmlns:cx="http://schemas.microsoft.com/office/drawing/2014/chartex" xmlns:cx1="http://schemas.microsoft.com/office/drawing/2015/9/8/chartex" xmlns:cx2="http://schemas.microsoft.com/office/drawing/2015/10/21/chartex" xmlns:cx3="http://schemas.microsoft.com/office/drawing/2016/5/9/chartex" xmlns:cx4="http://schemas.microsoft.com/office/drawing/2016/5/10/chartex" xmlns:cx5="http://schemas.microsoft.com/office/drawing/2016/5/11/chartex" xmlns:cx6="http://schemas.microsoft.com/office/drawing/2016/5/12/chartex" xmlns:cx7="http://schemas.microsoft.com/office/drawing/2016/5/13/chartex" xmlns:cx8="http://schemas.microsoft.com/office/drawing/2016/5/14/chartex" xmlns:mc="http://schemas.openxmlformats.org/markup-compatibility/2006" xmlns:aink="http://schemas.microsoft.com/office/drawing/2016/ink" xmlns:am3d="http://schemas.microsoft.com/office/drawing/2017/model3d" xmlns:o="urn:schemas-microsoft-com:office:office" xmlns:r="http://schemas.openxmlformats.org/officeDocument/2006/relationships" xmlns:m="http://schemas.openxmlformats.org/officeDocument/2006/math" xmlns:v="urn:schemas-microsoft-com:vml" xmlns:wp14="http://schemas.microsoft.com/office/word/2010/wordprocessingDrawing" xmlns:wp="http://schemas.openxmlformats.org/drawingml/2006/wordprocessingDrawing" xmlns:w10="urn:schemas-microsoft-com:office:word" xmlns:w="http://schemas.openxmlformats.org/wordprocessingml/2006/main" xmlns:w14="http://schemas.microsoft.com/office/word/2010/wordml" xmlns:w15="http://schemas.microsoft.com/office/word/2012/wordml" xmlns:w16cex="http://schemas.microsoft.com/office/word/2018/wordml/cex" xmlns:w16cid="http://schemas.microsoft.com/office/word/2016/wordml/cid" xmlns:w16="http://schemas.microsoft.com/office/word/2018/wordml" xmlns:w16se="http://schemas.microsoft.com/office/word/2015/wordml/symex" xmlns:wpg="http://schemas.microsoft.com/office/word/2010/wordprocessingGroup" xmlns:wpi="http://schemas.microsoft.com/office/word/2010/wordprocessingInk" xmlns:wne="http://schemas.microsoft.com/office/word/2006/wordml" xmlns:wps="http://schemas.microsoft.com/office/word/2010/wordprocessingShape" mc:Ignorable="w14 w15 w16se w16cid w16 w16cex wp14">
+<w:endnotes xmlns:wpc="http://schemas.microsoft.com/office/word/2010/wordprocessingCanvas" xmlns:cx="http://schemas.microsoft.com/office/drawing/2014/chartex" xmlns:cx1="http://schemas.microsoft.com/office/drawing/2015/9/8/chartex" xmlns:cx2="http://schemas.microsoft.com/office/drawing/2015/10/21/chartex" xmlns:cx3="http://schemas.microsoft.com/office/drawing/2016/5/9/chartex" xmlns:cx4="http://schemas.microsoft.com/office/drawing/2016/5/10/chartex" xmlns:cx5="http://schemas.microsoft.com/office/drawing/2016/5/11/chartex" xmlns:cx6="http://schemas.microsoft.com/office/drawing/2016/5/12/chartex" xmlns:cx7="http://schemas.microsoft.com/office/drawing/2016/5/13/chartex" xmlns:cx8="http://schemas.microsoft.com/office/drawing/2016/5/14/chartex" xmlns:mc="http://schemas.openxmlformats.org/markup-compatibility/2006" xmlns:aink="http://schemas.microsoft.com/office/drawing/2016/ink" xmlns:am3d="http://schemas.microsoft.com/office/drawing/2017/model3d" xmlns:o="urn:schemas-microsoft-com:office:office" xmlns:r="http://schemas.openxmlformats.org/officeDocument/2006/relationships" xmlns:m="http://schemas.openxmlformats.org/officeDocument/2006/math" xmlns:v="urn:schemas-microsoft-com:vml" xmlns:wp14="http://schemas.microsoft.com/office/word/2010/wordprocessingDrawing" xmlns:wp="http://schemas.openxmlformats.org/drawingml/2006/wordprocessingDrawing" xmlns:w10="urn:schemas-microsoft-com:office:word" xmlns:w="http://schemas.openxmlformats.org/wordprocessingml/2006/main" xmlns:w14="http://schemas.microsoft.com/office/word/2010/wordml" xmlns:w15="http://schemas.microsoft.com/office/word/2012/wordml" xmlns:w16cid="http://schemas.microsoft.com/office/word/2016/wordml/cid" xmlns:w16se="http://schemas.microsoft.com/office/word/2015/wordml/symex" xmlns:wpg="http://schemas.microsoft.com/office/word/2010/wordprocessingGroup" xmlns:wpi="http://schemas.microsoft.com/office/word/2010/wordprocessingInk" xmlns:wne="http://schemas.microsoft.com/office/word/2006/wordml" xmlns:wps="http://schemas.microsoft.com/office/word/2010/wordprocessingShape" mc:Ignorable="w14 w15 w16se w16cid wp14">
   <w:endnote w:type="separator" w:id="-1">
     <w:p>
       <w:pPr>
@@ -2927,7 +3132,7 @@
 </file>
 
 <file path=word/footnotes.xml><?xml version="1.0" encoding="utf-8"?>
-<w:footnotes xmlns:wpc="http://schemas.microsoft.com/office/word/2010/wordprocessingCanvas" xmlns:cx="http://schemas.microsoft.com/office/drawing/2014/chartex" xmlns:cx1="http://schemas.microsoft.com/office/drawing/2015/9/8/chartex" xmlns:cx2="http://schemas.microsoft.com/office/drawing/2015/10/21/chartex" xmlns:cx3="http://schemas.microsoft.com/office/drawing/2016/5/9/chartex" xmlns:cx4="http://schemas.microsoft.com/office/drawing/2016/5/10/chartex" xmlns:cx5="http://schemas.microsoft.com/office/drawing/2016/5/11/chartex" xmlns:cx6="http://schemas.microsoft.com/office/drawing/2016/5/12/chartex" xmlns:cx7="http://schemas.microsoft.com/office/drawing/2016/5/13/chartex" xmlns:cx8="http://schemas.microsoft.com/office/drawing/2016/5/14/chartex" xmlns:mc="http://schemas.openxmlformats.org/markup-compatibility/2006" xmlns:aink="http://schemas.microsoft.com/office/drawing/2016/ink" xmlns:am3d="http://schemas.microsoft.com/office/drawing/2017/model3d" xmlns:o="urn:schemas-microsoft-com:office:office" xmlns:r="http://schemas.openxmlformats.org/officeDocument/2006/relationships" xmlns:m="http://schemas.openxmlformats.org/officeDocument/2006/math" xmlns:v="urn:schemas-microsoft-com:vml" xmlns:wp14="http://schemas.microsoft.com/office/word/2010/wordprocessingDrawing" xmlns:wp="http://schemas.openxmlformats.org/drawingml/2006/wordprocessingDrawing" xmlns:w10="urn:schemas-microsoft-com:office:word" xmlns:w="http://schemas.openxmlformats.org/wordprocessingml/2006/main" xmlns:w14="http://schemas.microsoft.com/office/word/2010/wordml" xmlns:w15="http://schemas.microsoft.com/office/word/2012/wordml" xmlns:w16cex="http://schemas.microsoft.com/office/word/2018/wordml/cex" xmlns:w16cid="http://schemas.microsoft.com/office/word/2016/wordml/cid" xmlns:w16="http://schemas.microsoft.com/office/word/2018/wordml" xmlns:w16se="http://schemas.microsoft.com/office/word/2015/wordml/symex" xmlns:wpg="http://schemas.microsoft.com/office/word/2010/wordprocessingGroup" xmlns:wpi="http://schemas.microsoft.com/office/word/2010/wordprocessingInk" xmlns:wne="http://schemas.microsoft.com/office/word/2006/wordml" xmlns:wps="http://schemas.microsoft.com/office/word/2010/wordprocessingShape" mc:Ignorable="w14 w15 w16se w16cid w16 w16cex wp14">
+<w:footnotes xmlns:wpc="http://schemas.microsoft.com/office/word/2010/wordprocessingCanvas" xmlns:cx="http://schemas.microsoft.com/office/drawing/2014/chartex" xmlns:cx1="http://schemas.microsoft.com/office/drawing/2015/9/8/chartex" xmlns:cx2="http://schemas.microsoft.com/office/drawing/2015/10/21/chartex" xmlns:cx3="http://schemas.microsoft.com/office/drawing/2016/5/9/chartex" xmlns:cx4="http://schemas.microsoft.com/office/drawing/2016/5/10/chartex" xmlns:cx5="http://schemas.microsoft.com/office/drawing/2016/5/11/chartex" xmlns:cx6="http://schemas.microsoft.com/office/drawing/2016/5/12/chartex" xmlns:cx7="http://schemas.microsoft.com/office/drawing/2016/5/13/chartex" xmlns:cx8="http://schemas.microsoft.com/office/drawing/2016/5/14/chartex" xmlns:mc="http://schemas.openxmlformats.org/markup-compatibility/2006" xmlns:aink="http://schemas.microsoft.com/office/drawing/2016/ink" xmlns:am3d="http://schemas.microsoft.com/office/drawing/2017/model3d" xmlns:o="urn:schemas-microsoft-com:office:office" xmlns:r="http://schemas.openxmlformats.org/officeDocument/2006/relationships" xmlns:m="http://schemas.openxmlformats.org/officeDocument/2006/math" xmlns:v="urn:schemas-microsoft-com:vml" xmlns:wp14="http://schemas.microsoft.com/office/word/2010/wordprocessingDrawing" xmlns:wp="http://schemas.openxmlformats.org/drawingml/2006/wordprocessingDrawing" xmlns:w10="urn:schemas-microsoft-com:office:word" xmlns:w="http://schemas.openxmlformats.org/wordprocessingml/2006/main" xmlns:w14="http://schemas.microsoft.com/office/word/2010/wordml" xmlns:w15="http://schemas.microsoft.com/office/word/2012/wordml" xmlns:w16cid="http://schemas.microsoft.com/office/word/2016/wordml/cid" xmlns:w16se="http://schemas.microsoft.com/office/word/2015/wordml/symex" xmlns:wpg="http://schemas.microsoft.com/office/word/2010/wordprocessingGroup" xmlns:wpi="http://schemas.microsoft.com/office/word/2010/wordprocessingInk" xmlns:wne="http://schemas.microsoft.com/office/word/2006/wordml" xmlns:wps="http://schemas.microsoft.com/office/word/2010/wordprocessingShape" mc:Ignorable="w14 w15 w16se w16cid wp14">
   <w:footnote w:type="separator" w:id="-1">
     <w:p>
       <w:pPr>
@@ -2959,7 +3164,7 @@
 </file>
 
 <file path=word/header1.xml><?xml version="1.0" encoding="utf-8"?>
-<w:hdr xmlns:wpc="http://schemas.microsoft.com/office/word/2010/wordprocessingCanvas" xmlns:cx="http://schemas.microsoft.com/office/drawing/2014/chartex" xmlns:cx1="http://schemas.microsoft.com/office/drawing/2015/9/8/chartex" xmlns:cx2="http://schemas.microsoft.com/office/drawing/2015/10/21/chartex" xmlns:cx3="http://schemas.microsoft.com/office/drawing/2016/5/9/chartex" xmlns:cx4="http://schemas.microsoft.com/office/drawing/2016/5/10/chartex" xmlns:cx5="http://schemas.microsoft.com/office/drawing/2016/5/11/chartex" xmlns:cx6="http://schemas.microsoft.com/office/drawing/2016/5/12/chartex" xmlns:cx7="http://schemas.microsoft.com/office/drawing/2016/5/13/chartex" xmlns:cx8="http://schemas.microsoft.com/office/drawing/2016/5/14/chartex" xmlns:mc="http://schemas.openxmlformats.org/markup-compatibility/2006" xmlns:aink="http://schemas.microsoft.com/office/drawing/2016/ink" xmlns:am3d="http://schemas.microsoft.com/office/drawing/2017/model3d" xmlns:o="urn:schemas-microsoft-com:office:office" xmlns:r="http://schemas.openxmlformats.org/officeDocument/2006/relationships" xmlns:m="http://schemas.openxmlformats.org/officeDocument/2006/math" xmlns:v="urn:schemas-microsoft-com:vml" xmlns:wp14="http://schemas.microsoft.com/office/word/2010/wordprocessingDrawing" xmlns:wp="http://schemas.openxmlformats.org/drawingml/2006/wordprocessingDrawing" xmlns:w10="urn:schemas-microsoft-com:office:word" xmlns:w="http://schemas.openxmlformats.org/wordprocessingml/2006/main" xmlns:w14="http://schemas.microsoft.com/office/word/2010/wordml" xmlns:w15="http://schemas.microsoft.com/office/word/2012/wordml" xmlns:w16cex="http://schemas.microsoft.com/office/word/2018/wordml/cex" xmlns:w16cid="http://schemas.microsoft.com/office/word/2016/wordml/cid" xmlns:w16="http://schemas.microsoft.com/office/word/2018/wordml" xmlns:w16se="http://schemas.microsoft.com/office/word/2015/wordml/symex" xmlns:wpg="http://schemas.microsoft.com/office/word/2010/wordprocessingGroup" xmlns:wpi="http://schemas.microsoft.com/office/word/2010/wordprocessingInk" xmlns:wne="http://schemas.microsoft.com/office/word/2006/wordml" xmlns:wps="http://schemas.microsoft.com/office/word/2010/wordprocessingShape" mc:Ignorable="w14 w15 w16se w16cid w16 w16cex wp14">
+<w:hdr xmlns:wpc="http://schemas.microsoft.com/office/word/2010/wordprocessingCanvas" xmlns:cx="http://schemas.microsoft.com/office/drawing/2014/chartex" xmlns:cx1="http://schemas.microsoft.com/office/drawing/2015/9/8/chartex" xmlns:cx2="http://schemas.microsoft.com/office/drawing/2015/10/21/chartex" xmlns:cx3="http://schemas.microsoft.com/office/drawing/2016/5/9/chartex" xmlns:cx4="http://schemas.microsoft.com/office/drawing/2016/5/10/chartex" xmlns:cx5="http://schemas.microsoft.com/office/drawing/2016/5/11/chartex" xmlns:cx6="http://schemas.microsoft.com/office/drawing/2016/5/12/chartex" xmlns:cx7="http://schemas.microsoft.com/office/drawing/2016/5/13/chartex" xmlns:cx8="http://schemas.microsoft.com/office/drawing/2016/5/14/chartex" xmlns:mc="http://schemas.openxmlformats.org/markup-compatibility/2006" xmlns:aink="http://schemas.microsoft.com/office/drawing/2016/ink" xmlns:am3d="http://schemas.microsoft.com/office/drawing/2017/model3d" xmlns:o="urn:schemas-microsoft-com:office:office" xmlns:r="http://schemas.openxmlformats.org/officeDocument/2006/relationships" xmlns:m="http://schemas.openxmlformats.org/officeDocument/2006/math" xmlns:v="urn:schemas-microsoft-com:vml" xmlns:wp14="http://schemas.microsoft.com/office/word/2010/wordprocessingDrawing" xmlns:wp="http://schemas.openxmlformats.org/drawingml/2006/wordprocessingDrawing" xmlns:w10="urn:schemas-microsoft-com:office:word" xmlns:w="http://schemas.openxmlformats.org/wordprocessingml/2006/main" xmlns:w14="http://schemas.microsoft.com/office/word/2010/wordml" xmlns:w15="http://schemas.microsoft.com/office/word/2012/wordml" xmlns:w16cid="http://schemas.microsoft.com/office/word/2016/wordml/cid" xmlns:w16se="http://schemas.microsoft.com/office/word/2015/wordml/symex" xmlns:wpg="http://schemas.microsoft.com/office/word/2010/wordprocessingGroup" xmlns:wpi="http://schemas.microsoft.com/office/word/2010/wordprocessingInk" xmlns:wne="http://schemas.microsoft.com/office/word/2006/wordml" xmlns:wps="http://schemas.microsoft.com/office/word/2010/wordprocessingShape" mc:Ignorable="w14 w15 w16se w16cid wp14">
   <w:p>
     <w:pPr>
       <w:pStyle w:val="En-tte"/>
@@ -2993,7 +3198,7 @@
 </file>
 
 <file path=word/numbering.xml><?xml version="1.0" encoding="utf-8"?>
-<w:numbering xmlns:wpc="http://schemas.microsoft.com/office/word/2010/wordprocessingCanvas" xmlns:cx="http://schemas.microsoft.com/office/drawing/2014/chartex" xmlns:cx1="http://schemas.microsoft.com/office/drawing/2015/9/8/chartex" xmlns:cx2="http://schemas.microsoft.com/office/drawing/2015/10/21/chartex" xmlns:cx3="http://schemas.microsoft.com/office/drawing/2016/5/9/chartex" xmlns:cx4="http://schemas.microsoft.com/office/drawing/2016/5/10/chartex" xmlns:cx5="http://schemas.microsoft.com/office/drawing/2016/5/11/chartex" xmlns:cx6="http://schemas.microsoft.com/office/drawing/2016/5/12/chartex" xmlns:cx7="http://schemas.microsoft.com/office/drawing/2016/5/13/chartex" xmlns:cx8="http://schemas.microsoft.com/office/drawing/2016/5/14/chartex" xmlns:mc="http://schemas.openxmlformats.org/markup-compatibility/2006" xmlns:aink="http://schemas.microsoft.com/office/drawing/2016/ink" xmlns:am3d="http://schemas.microsoft.com/office/drawing/2017/model3d" xmlns:o="urn:schemas-microsoft-com:office:office" xmlns:r="http://schemas.openxmlformats.org/officeDocument/2006/relationships" xmlns:m="http://schemas.openxmlformats.org/officeDocument/2006/math" xmlns:v="urn:schemas-microsoft-com:vml" xmlns:wp14="http://schemas.microsoft.com/office/word/2010/wordprocessingDrawing" xmlns:wp="http://schemas.openxmlformats.org/drawingml/2006/wordprocessingDrawing" xmlns:w10="urn:schemas-microsoft-com:office:word" xmlns:w="http://schemas.openxmlformats.org/wordprocessingml/2006/main" xmlns:w14="http://schemas.microsoft.com/office/word/2010/wordml" xmlns:w15="http://schemas.microsoft.com/office/word/2012/wordml" xmlns:w16cex="http://schemas.microsoft.com/office/word/2018/wordml/cex" xmlns:w16cid="http://schemas.microsoft.com/office/word/2016/wordml/cid" xmlns:w16="http://schemas.microsoft.com/office/word/2018/wordml" xmlns:w16se="http://schemas.microsoft.com/office/word/2015/wordml/symex" xmlns:wpg="http://schemas.microsoft.com/office/word/2010/wordprocessingGroup" xmlns:wpi="http://schemas.microsoft.com/office/word/2010/wordprocessingInk" xmlns:wne="http://schemas.microsoft.com/office/word/2006/wordml" xmlns:wps="http://schemas.microsoft.com/office/word/2010/wordprocessingShape" mc:Ignorable="w14 w15 w16se w16cid w16 w16cex wp14">
+<w:numbering xmlns:wpc="http://schemas.microsoft.com/office/word/2010/wordprocessingCanvas" xmlns:cx="http://schemas.microsoft.com/office/drawing/2014/chartex" xmlns:cx1="http://schemas.microsoft.com/office/drawing/2015/9/8/chartex" xmlns:cx2="http://schemas.microsoft.com/office/drawing/2015/10/21/chartex" xmlns:cx3="http://schemas.microsoft.com/office/drawing/2016/5/9/chartex" xmlns:cx4="http://schemas.microsoft.com/office/drawing/2016/5/10/chartex" xmlns:cx5="http://schemas.microsoft.com/office/drawing/2016/5/11/chartex" xmlns:cx6="http://schemas.microsoft.com/office/drawing/2016/5/12/chartex" xmlns:cx7="http://schemas.microsoft.com/office/drawing/2016/5/13/chartex" xmlns:cx8="http://schemas.microsoft.com/office/drawing/2016/5/14/chartex" xmlns:mc="http://schemas.openxmlformats.org/markup-compatibility/2006" xmlns:aink="http://schemas.microsoft.com/office/drawing/2016/ink" xmlns:am3d="http://schemas.microsoft.com/office/drawing/2017/model3d" xmlns:o="urn:schemas-microsoft-com:office:office" xmlns:r="http://schemas.openxmlformats.org/officeDocument/2006/relationships" xmlns:m="http://schemas.openxmlformats.org/officeDocument/2006/math" xmlns:v="urn:schemas-microsoft-com:vml" xmlns:wp14="http://schemas.microsoft.com/office/word/2010/wordprocessingDrawing" xmlns:wp="http://schemas.openxmlformats.org/drawingml/2006/wordprocessingDrawing" xmlns:w10="urn:schemas-microsoft-com:office:word" xmlns:w="http://schemas.openxmlformats.org/wordprocessingml/2006/main" xmlns:w14="http://schemas.microsoft.com/office/word/2010/wordml" xmlns:w15="http://schemas.microsoft.com/office/word/2012/wordml" xmlns:w16cid="http://schemas.microsoft.com/office/word/2016/wordml/cid" xmlns:w16se="http://schemas.microsoft.com/office/word/2015/wordml/symex" xmlns:wpg="http://schemas.microsoft.com/office/word/2010/wordprocessingGroup" xmlns:wpi="http://schemas.microsoft.com/office/word/2010/wordprocessingInk" xmlns:wne="http://schemas.microsoft.com/office/word/2006/wordml" xmlns:wps="http://schemas.microsoft.com/office/word/2010/wordprocessingShape" mc:Ignorable="w14 w15 w16se w16cid wp14">
   <w:abstractNum w:abstractNumId="0" w15:restartNumberingAfterBreak="0">
     <w:nsid w:val="0BD17272"/>
     <w:multiLevelType w:val="hybridMultilevel"/>
@@ -3320,7 +3525,7 @@
 </file>
 
 <file path=word/styles.xml><?xml version="1.0" encoding="utf-8"?>
-<w:styles xmlns:mc="http://schemas.openxmlformats.org/markup-compatibility/2006" xmlns:r="http://schemas.openxmlformats.org/officeDocument/2006/relationships" xmlns:w="http://schemas.openxmlformats.org/wordprocessingml/2006/main" xmlns:w14="http://schemas.microsoft.com/office/word/2010/wordml" xmlns:w15="http://schemas.microsoft.com/office/word/2012/wordml" xmlns:w16cex="http://schemas.microsoft.com/office/word/2018/wordml/cex" xmlns:w16cid="http://schemas.microsoft.com/office/word/2016/wordml/cid" xmlns:w16="http://schemas.microsoft.com/office/word/2018/wordml" xmlns:w16se="http://schemas.microsoft.com/office/word/2015/wordml/symex" mc:Ignorable="w14 w15 w16se w16cid w16 w16cex">
+<w:styles xmlns:mc="http://schemas.openxmlformats.org/markup-compatibility/2006" xmlns:r="http://schemas.openxmlformats.org/officeDocument/2006/relationships" xmlns:w="http://schemas.openxmlformats.org/wordprocessingml/2006/main" xmlns:w14="http://schemas.microsoft.com/office/word/2010/wordml" xmlns:w15="http://schemas.microsoft.com/office/word/2012/wordml" xmlns:w16cid="http://schemas.microsoft.com/office/word/2016/wordml/cid" xmlns:w16se="http://schemas.microsoft.com/office/word/2015/wordml/symex" mc:Ignorable="w14 w15 w16se w16cid">
   <w:docDefaults>
     <w:rPrDefault>
       <w:rPr>
@@ -4259,7 +4464,7 @@
 </file>
 
 <file path=customXml/itemProps1.xml><?xml version="1.0" encoding="utf-8"?>
-<ds:datastoreItem xmlns:ds="http://schemas.openxmlformats.org/officeDocument/2006/customXml" ds:itemID="{114C5329-48D9-44FE-8566-44B0B3CAB571}">
+<ds:datastoreItem xmlns:ds="http://schemas.openxmlformats.org/officeDocument/2006/customXml" ds:itemID="{9411E55D-CB2C-474F-AD55-78CB60AB0595}">
   <ds:schemaRefs>
     <ds:schemaRef ds:uri="http://schemas.openxmlformats.org/officeDocument/2006/bibliography"/>
   </ds:schemaRefs>

</xml_diff>